<commit_message>
Update to planning fase
</commit_message>
<xml_diff>
--- a/IT11 PAT2024 Fase1_JonesGustav/IT11 PAT2024 Fase1_JonesGustav.docx
+++ b/IT11 PAT2024 Fase1_JonesGustav/IT11 PAT2024 Fase1_JonesGustav.docx
@@ -104,13 +104,13 @@
       </w:tblPr>
       <w:tblGrid>
         <w:gridCol w:w="3827"/>
-        <w:gridCol w:w="6548"/>
+        <w:gridCol w:w="6547"/>
       </w:tblGrid>
       <w:tr>
         <w:trPr/>
         <w:tc>
           <w:tcPr>
-            <w:tcW w:w="10375" w:type="dxa"/>
+            <w:tcW w:w="10374" w:type="dxa"/>
             <w:gridSpan w:val="2"/>
             <w:tcBorders>
               <w:top w:val="nil"/>
@@ -122,7 +122,8 @@
           <w:p>
             <w:pPr>
               <w:pStyle w:val="Normal"/>
-              <w:widowControl/>
+              <w:widowControl w:val="false"/>
+              <w:suppressAutoHyphens w:val="true"/>
               <w:spacing w:lineRule="auto" w:line="259" w:before="240" w:after="160"/>
               <w:jc w:val="center"/>
               <w:rPr>
@@ -149,7 +150,8 @@
           <w:p>
             <w:pPr>
               <w:pStyle w:val="Normal"/>
-              <w:widowControl/>
+              <w:widowControl w:val="false"/>
+              <w:suppressAutoHyphens w:val="true"/>
               <w:spacing w:lineRule="auto" w:line="259" w:before="240" w:after="160"/>
               <w:jc w:val="center"/>
               <w:rPr>
@@ -163,12 +165,11 @@
             </w:pPr>
             <w:r>
               <w:rPr>
-                <w:rFonts w:eastAsia="Calibri" w:cs="Calibri Light" w:cstheme="majorHAnsi" w:ascii="Calibri Light" w:hAnsi="Calibri Light"/>
-                <w:b/>
-                <w:color w:val="0070C0" w:themeShade="bf"/>
-                <w:sz w:val="24"/>
-                <w:szCs w:val="24"/>
-                <w:lang w:val="en-ZA" w:eastAsia="en-US" w:bidi="ar-SA"/>
+                <w:rFonts w:cs="Calibri Light" w:cstheme="majorHAnsi" w:ascii="Calibri Light" w:hAnsi="Calibri Light"/>
+                <w:b/>
+                <w:color w:val="2F5496" w:themeColor="accent1" w:themeShade="bf"/>
+                <w:sz w:val="40"/>
+                <w:szCs w:val="40"/>
               </w:rPr>
             </w:r>
           </w:p>
@@ -189,7 +190,8 @@
           <w:p>
             <w:pPr>
               <w:pStyle w:val="Normal"/>
-              <w:widowControl/>
+              <w:widowControl w:val="false"/>
+              <w:suppressAutoHyphens w:val="true"/>
               <w:spacing w:lineRule="auto" w:line="259" w:before="240" w:after="160"/>
               <w:jc w:val="right"/>
               <w:rPr>
@@ -216,7 +218,7 @@
         </w:tc>
         <w:tc>
           <w:tcPr>
-            <w:tcW w:w="6548" w:type="dxa"/>
+            <w:tcW w:w="6547" w:type="dxa"/>
             <w:tcBorders>
               <w:top w:val="nil"/>
               <w:left w:val="nil"/>
@@ -227,7 +229,8 @@
           <w:p>
             <w:pPr>
               <w:pStyle w:val="Normal"/>
-              <w:widowControl/>
+              <w:widowControl w:val="false"/>
+              <w:suppressAutoHyphens w:val="true"/>
               <w:spacing w:lineRule="auto" w:line="259" w:before="240" w:after="160"/>
               <w:jc w:val="left"/>
               <w:rPr>
@@ -241,7 +244,7 @@
             </w:pPr>
             <w:r>
               <w:rPr>
-                <w:rFonts w:eastAsia="Calibri" w:cs="Calibri Light" w:cstheme="majorHAnsi" w:ascii="Calibri Light" w:hAnsi="Calibri Light"/>
+                <w:rFonts w:eastAsia="Calibri" w:cs="Calibri Light" w:ascii="Calibri Light" w:hAnsi="Calibri Light" w:cstheme="majorHAnsi"/>
                 <w:b/>
                 <w:color w:val="2F5496" w:themeColor="accent1" w:themeShade="bf"/>
                 <w:sz w:val="40"/>
@@ -268,7 +271,8 @@
           <w:p>
             <w:pPr>
               <w:pStyle w:val="Normal"/>
-              <w:widowControl/>
+              <w:widowControl w:val="false"/>
+              <w:suppressAutoHyphens w:val="true"/>
               <w:spacing w:lineRule="auto" w:line="259" w:before="240" w:after="160"/>
               <w:jc w:val="right"/>
               <w:rPr>
@@ -295,7 +299,7 @@
         </w:tc>
         <w:tc>
           <w:tcPr>
-            <w:tcW w:w="6548" w:type="dxa"/>
+            <w:tcW w:w="6547" w:type="dxa"/>
             <w:tcBorders>
               <w:top w:val="nil"/>
               <w:left w:val="nil"/>
@@ -306,7 +310,8 @@
           <w:p>
             <w:pPr>
               <w:pStyle w:val="Normal"/>
-              <w:widowControl/>
+              <w:widowControl w:val="false"/>
+              <w:suppressAutoHyphens w:val="true"/>
               <w:spacing w:lineRule="auto" w:line="259" w:before="240" w:after="160"/>
               <w:jc w:val="left"/>
               <w:rPr>
@@ -320,7 +325,7 @@
             </w:pPr>
             <w:r>
               <w:rPr>
-                <w:rFonts w:eastAsia="Calibri" w:cs="Calibri Light" w:cstheme="majorHAnsi" w:ascii="Calibri Light" w:hAnsi="Calibri Light"/>
+                <w:rFonts w:eastAsia="Calibri" w:cs="Calibri Light" w:ascii="Calibri Light" w:hAnsi="Calibri Light" w:cstheme="majorHAnsi"/>
                 <w:b/>
                 <w:color w:val="2F5496" w:themeColor="accent1" w:themeShade="bf"/>
                 <w:sz w:val="40"/>
@@ -462,8 +467,8 @@
         <w:tblLook w:firstRow="1" w:noVBand="1" w:lastRow="0" w:firstColumn="1" w:lastColumn="0" w:noHBand="0" w:val="04a0"/>
       </w:tblPr>
       <w:tblGrid>
-        <w:gridCol w:w="2409"/>
-        <w:gridCol w:w="4254"/>
+        <w:gridCol w:w="2408"/>
+        <w:gridCol w:w="4255"/>
         <w:gridCol w:w="3543"/>
       </w:tblGrid>
       <w:tr>
@@ -472,14 +477,15 @@
         </w:trPr>
         <w:tc>
           <w:tcPr>
-            <w:tcW w:w="2409" w:type="dxa"/>
+            <w:tcW w:w="2408" w:type="dxa"/>
             <w:tcBorders/>
             <w:shd w:color="auto" w:fill="auto" w:val="clear"/>
           </w:tcPr>
           <w:p>
             <w:pPr>
               <w:pStyle w:val="Normal"/>
-              <w:widowControl/>
+              <w:widowControl w:val="false"/>
+              <w:suppressAutoHyphens w:val="true"/>
               <w:spacing w:lineRule="auto" w:line="240" w:before="0" w:after="0"/>
               <w:jc w:val="center"/>
               <w:rPr>
@@ -506,14 +512,15 @@
         </w:tc>
         <w:tc>
           <w:tcPr>
-            <w:tcW w:w="4254" w:type="dxa"/>
+            <w:tcW w:w="4255" w:type="dxa"/>
             <w:tcBorders/>
             <w:shd w:color="auto" w:fill="auto" w:val="clear"/>
           </w:tcPr>
           <w:p>
             <w:pPr>
               <w:pStyle w:val="Normal"/>
-              <w:widowControl/>
+              <w:widowControl w:val="false"/>
+              <w:suppressAutoHyphens w:val="true"/>
               <w:spacing w:lineRule="auto" w:line="240" w:before="0" w:after="0"/>
               <w:jc w:val="center"/>
               <w:rPr>
@@ -547,7 +554,8 @@
           <w:p>
             <w:pPr>
               <w:pStyle w:val="Normal"/>
-              <w:widowControl/>
+              <w:widowControl w:val="false"/>
+              <w:suppressAutoHyphens w:val="true"/>
               <w:spacing w:lineRule="auto" w:line="240" w:before="0" w:after="0"/>
               <w:jc w:val="center"/>
               <w:rPr>
@@ -577,13 +585,14 @@
         <w:trPr/>
         <w:tc>
           <w:tcPr>
-            <w:tcW w:w="2409" w:type="dxa"/>
-            <w:tcBorders/>
-          </w:tcPr>
-          <w:p>
-            <w:pPr>
-              <w:pStyle w:val="Normal"/>
-              <w:widowControl/>
+            <w:tcW w:w="2408" w:type="dxa"/>
+            <w:tcBorders/>
+          </w:tcPr>
+          <w:p>
+            <w:pPr>
+              <w:pStyle w:val="Normal"/>
+              <w:widowControl w:val="false"/>
+              <w:suppressAutoHyphens w:val="true"/>
               <w:spacing w:lineRule="auto" w:line="240" w:before="0" w:after="0"/>
               <w:jc w:val="left"/>
               <w:rPr>
@@ -595,24 +604,24 @@
             </w:pPr>
             <w:r>
               <w:rPr>
-                <w:rFonts w:eastAsia="Calibri" w:cs="Arial" w:ascii="Century Gothic" w:hAnsi="Century Gothic"/>
-                <w:color w:val="0070C0"/>
-                <w:sz w:val="24"/>
-                <w:szCs w:val="24"/>
-                <w:lang w:val="en-ZA" w:eastAsia="en-US" w:bidi="ar-SA"/>
-              </w:rPr>
-            </w:r>
-          </w:p>
-        </w:tc>
-        <w:tc>
-          <w:tcPr>
-            <w:tcW w:w="4254" w:type="dxa"/>
-            <w:tcBorders/>
-          </w:tcPr>
-          <w:p>
-            <w:pPr>
-              <w:pStyle w:val="Normal"/>
-              <w:widowControl/>
+                <w:rFonts w:ascii="Century Gothic" w:hAnsi="Century Gothic"/>
+                <w:color w:val="auto"/>
+                <w:sz w:val="22"/>
+                <w:szCs w:val="22"/>
+              </w:rPr>
+            </w:r>
+          </w:p>
+        </w:tc>
+        <w:tc>
+          <w:tcPr>
+            <w:tcW w:w="4255" w:type="dxa"/>
+            <w:tcBorders/>
+          </w:tcPr>
+          <w:p>
+            <w:pPr>
+              <w:pStyle w:val="Normal"/>
+              <w:widowControl w:val="false"/>
+              <w:suppressAutoHyphens w:val="true"/>
               <w:spacing w:lineRule="auto" w:line="240" w:before="0" w:after="0"/>
               <w:jc w:val="left"/>
               <w:rPr>
@@ -624,11 +633,10 @@
             </w:pPr>
             <w:r>
               <w:rPr>
-                <w:rFonts w:eastAsia="Calibri" w:cs="Arial" w:ascii="Century Gothic" w:hAnsi="Century Gothic"/>
-                <w:color w:val="0070C0"/>
-                <w:sz w:val="24"/>
-                <w:szCs w:val="24"/>
-                <w:lang w:val="en-ZA" w:eastAsia="en-US" w:bidi="ar-SA"/>
+                <w:rFonts w:ascii="Century Gothic" w:hAnsi="Century Gothic"/>
+                <w:color w:val="auto"/>
+                <w:sz w:val="22"/>
+                <w:szCs w:val="22"/>
               </w:rPr>
             </w:r>
           </w:p>
@@ -641,7 +649,8 @@
           <w:p>
             <w:pPr>
               <w:pStyle w:val="Normal"/>
-              <w:widowControl/>
+              <w:widowControl w:val="false"/>
+              <w:suppressAutoHyphens w:val="true"/>
               <w:spacing w:lineRule="auto" w:line="276" w:before="0" w:after="0"/>
               <w:jc w:val="left"/>
               <w:rPr>
@@ -653,11 +662,10 @@
             </w:pPr>
             <w:r>
               <w:rPr>
-                <w:rFonts w:eastAsia="Calibri" w:cs="Arial" w:ascii="Century Gothic" w:hAnsi="Century Gothic"/>
-                <w:color w:val="0070C0"/>
-                <w:sz w:val="24"/>
-                <w:szCs w:val="24"/>
-                <w:lang w:val="en-ZA" w:eastAsia="en-US" w:bidi="ar-SA"/>
+                <w:rFonts w:ascii="Century Gothic" w:hAnsi="Century Gothic"/>
+                <w:color w:val="auto"/>
+                <w:sz w:val="22"/>
+                <w:szCs w:val="22"/>
               </w:rPr>
             </w:r>
           </w:p>
@@ -667,13 +675,14 @@
         <w:trPr/>
         <w:tc>
           <w:tcPr>
-            <w:tcW w:w="2409" w:type="dxa"/>
-            <w:tcBorders/>
-          </w:tcPr>
-          <w:p>
-            <w:pPr>
-              <w:pStyle w:val="Normal"/>
-              <w:widowControl/>
+            <w:tcW w:w="2408" w:type="dxa"/>
+            <w:tcBorders/>
+          </w:tcPr>
+          <w:p>
+            <w:pPr>
+              <w:pStyle w:val="Normal"/>
+              <w:widowControl w:val="false"/>
+              <w:suppressAutoHyphens w:val="true"/>
               <w:spacing w:lineRule="auto" w:line="240" w:before="0" w:after="0"/>
               <w:jc w:val="left"/>
               <w:rPr>
@@ -685,24 +694,24 @@
             </w:pPr>
             <w:r>
               <w:rPr>
-                <w:rFonts w:eastAsia="Calibri" w:cs="Arial" w:ascii="Century Gothic" w:hAnsi="Century Gothic"/>
-                <w:color w:val="0070C0"/>
-                <w:sz w:val="24"/>
-                <w:szCs w:val="24"/>
-                <w:lang w:val="en-ZA" w:eastAsia="en-US" w:bidi="ar-SA"/>
-              </w:rPr>
-            </w:r>
-          </w:p>
-        </w:tc>
-        <w:tc>
-          <w:tcPr>
-            <w:tcW w:w="4254" w:type="dxa"/>
-            <w:tcBorders/>
-          </w:tcPr>
-          <w:p>
-            <w:pPr>
-              <w:pStyle w:val="Normal"/>
-              <w:widowControl/>
+                <w:rFonts w:ascii="Century Gothic" w:hAnsi="Century Gothic"/>
+                <w:color w:val="auto"/>
+                <w:sz w:val="22"/>
+                <w:szCs w:val="22"/>
+              </w:rPr>
+            </w:r>
+          </w:p>
+        </w:tc>
+        <w:tc>
+          <w:tcPr>
+            <w:tcW w:w="4255" w:type="dxa"/>
+            <w:tcBorders/>
+          </w:tcPr>
+          <w:p>
+            <w:pPr>
+              <w:pStyle w:val="Normal"/>
+              <w:widowControl w:val="false"/>
+              <w:suppressAutoHyphens w:val="true"/>
               <w:spacing w:lineRule="auto" w:line="240" w:before="0" w:after="0"/>
               <w:jc w:val="left"/>
               <w:rPr>
@@ -714,11 +723,10 @@
             </w:pPr>
             <w:r>
               <w:rPr>
-                <w:rFonts w:eastAsia="Calibri" w:cs="Arial" w:ascii="Century Gothic" w:hAnsi="Century Gothic"/>
-                <w:color w:val="0070C0"/>
-                <w:sz w:val="24"/>
-                <w:szCs w:val="24"/>
-                <w:lang w:val="en-ZA" w:eastAsia="en-US" w:bidi="ar-SA"/>
+                <w:rFonts w:ascii="Century Gothic" w:hAnsi="Century Gothic"/>
+                <w:color w:val="auto"/>
+                <w:sz w:val="22"/>
+                <w:szCs w:val="22"/>
               </w:rPr>
             </w:r>
           </w:p>
@@ -731,7 +739,8 @@
           <w:p>
             <w:pPr>
               <w:pStyle w:val="Normal"/>
-              <w:widowControl/>
+              <w:widowControl w:val="false"/>
+              <w:suppressAutoHyphens w:val="true"/>
               <w:spacing w:lineRule="auto" w:line="276" w:before="0" w:after="0"/>
               <w:jc w:val="left"/>
               <w:rPr>
@@ -743,11 +752,10 @@
             </w:pPr>
             <w:r>
               <w:rPr>
-                <w:rFonts w:eastAsia="Calibri" w:cs="Arial" w:ascii="Century Gothic" w:hAnsi="Century Gothic"/>
-                <w:color w:val="0070C0"/>
-                <w:sz w:val="24"/>
-                <w:szCs w:val="24"/>
-                <w:lang w:val="en-ZA" w:eastAsia="en-US" w:bidi="ar-SA"/>
+                <w:rFonts w:ascii="Century Gothic" w:hAnsi="Century Gothic"/>
+                <w:color w:val="auto"/>
+                <w:sz w:val="22"/>
+                <w:szCs w:val="22"/>
               </w:rPr>
             </w:r>
           </w:p>
@@ -884,7 +892,8 @@
           <w:p>
             <w:pPr>
               <w:pStyle w:val="Default"/>
-              <w:widowControl/>
+              <w:widowControl w:val="false"/>
+              <w:suppressAutoHyphens w:val="true"/>
               <w:spacing w:lineRule="auto" w:line="276" w:before="0" w:after="70"/>
               <w:jc w:val="left"/>
               <w:rPr>
@@ -920,7 +929,8 @@
           <w:p>
             <w:pPr>
               <w:pStyle w:val="Default"/>
-              <w:widowControl/>
+              <w:widowControl w:val="false"/>
+              <w:suppressAutoHyphens w:val="true"/>
               <w:spacing w:lineRule="auto" w:line="276" w:before="0" w:after="70"/>
               <w:jc w:val="left"/>
               <w:rPr>
@@ -932,11 +942,10 @@
             </w:pPr>
             <w:r>
               <w:rPr>
-                <w:rFonts w:eastAsia="Calibri" w:cs="Calibri Light" w:cstheme="majorHAnsi" w:ascii="Calibri Light" w:hAnsi="Calibri Light"/>
-                <w:color w:val="auto"/>
-                <w:sz w:val="24"/>
-                <w:szCs w:val="24"/>
-                <w:lang w:val="en-ZA" w:eastAsia="en-US" w:bidi="ar-SA"/>
+                <w:rFonts w:cs="Calibri Light" w:cstheme="majorHAnsi" w:ascii="Calibri Light" w:hAnsi="Calibri Light"/>
+                <w:color w:val="auto"/>
+                <w:sz w:val="22"/>
+                <w:szCs w:val="22"/>
               </w:rPr>
             </w:r>
           </w:p>
@@ -953,7 +962,8 @@
           <w:p>
             <w:pPr>
               <w:pStyle w:val="Default"/>
-              <w:widowControl/>
+              <w:widowControl w:val="false"/>
+              <w:suppressAutoHyphens w:val="true"/>
               <w:spacing w:lineRule="auto" w:line="276" w:before="0" w:after="70"/>
               <w:jc w:val="left"/>
               <w:rPr>
@@ -989,7 +999,8 @@
           <w:p>
             <w:pPr>
               <w:pStyle w:val="Default"/>
-              <w:widowControl/>
+              <w:widowControl w:val="false"/>
+              <w:suppressAutoHyphens w:val="true"/>
               <w:spacing w:lineRule="auto" w:line="276" w:before="0" w:after="70"/>
               <w:jc w:val="left"/>
               <w:rPr>
@@ -1001,11 +1012,10 @@
             </w:pPr>
             <w:r>
               <w:rPr>
-                <w:rFonts w:eastAsia="Calibri" w:cs="Calibri Light" w:cstheme="majorHAnsi" w:ascii="Calibri Light" w:hAnsi="Calibri Light"/>
-                <w:color w:val="auto"/>
-                <w:sz w:val="24"/>
-                <w:szCs w:val="24"/>
-                <w:lang w:val="en-ZA" w:eastAsia="en-US" w:bidi="ar-SA"/>
+                <w:rFonts w:cs="Calibri Light" w:cstheme="majorHAnsi" w:ascii="Calibri Light" w:hAnsi="Calibri Light"/>
+                <w:color w:val="auto"/>
+                <w:sz w:val="22"/>
+                <w:szCs w:val="22"/>
               </w:rPr>
             </w:r>
           </w:p>
@@ -1022,7 +1032,8 @@
           <w:p>
             <w:pPr>
               <w:pStyle w:val="Default"/>
-              <w:widowControl/>
+              <w:widowControl w:val="false"/>
+              <w:suppressAutoHyphens w:val="true"/>
               <w:spacing w:lineRule="auto" w:line="276" w:before="0" w:after="70"/>
               <w:jc w:val="left"/>
               <w:rPr>
@@ -1058,7 +1069,8 @@
           <w:p>
             <w:pPr>
               <w:pStyle w:val="Normal"/>
-              <w:widowControl/>
+              <w:widowControl w:val="false"/>
+              <w:suppressAutoHyphens w:val="true"/>
               <w:spacing w:lineRule="auto" w:line="276" w:before="0" w:after="0"/>
               <w:jc w:val="left"/>
               <w:rPr>
@@ -1071,11 +1083,11 @@
             </w:pPr>
             <w:r>
               <w:rPr>
-                <w:rFonts w:eastAsia="Calibri" w:cs="Calibri Light" w:cstheme="majorHAnsi" w:ascii="Calibri Light" w:hAnsi="Calibri Light"/>
-                <w:color w:val="0070C0"/>
-                <w:sz w:val="24"/>
-                <w:szCs w:val="24"/>
-                <w:lang w:val="en-ZA" w:eastAsia="en-US" w:bidi="ar-SA"/>
+                <w:rFonts w:cs="Calibri Light" w:cstheme="majorHAnsi" w:ascii="Calibri Light" w:hAnsi="Calibri Light"/>
+                <w:color w:val="auto"/>
+                <w:sz w:val="22"/>
+                <w:szCs w:val="22"/>
+                <w:lang w:val="en-US"/>
               </w:rPr>
             </w:r>
           </w:p>
@@ -1092,7 +1104,8 @@
           <w:p>
             <w:pPr>
               <w:pStyle w:val="Default"/>
-              <w:widowControl/>
+              <w:widowControl w:val="false"/>
+              <w:suppressAutoHyphens w:val="true"/>
               <w:spacing w:lineRule="auto" w:line="276" w:before="0" w:after="70"/>
               <w:jc w:val="left"/>
               <w:rPr>
@@ -1128,7 +1141,8 @@
           <w:p>
             <w:pPr>
               <w:pStyle w:val="Normal"/>
-              <w:widowControl/>
+              <w:widowControl w:val="false"/>
+              <w:suppressAutoHyphens w:val="true"/>
               <w:spacing w:lineRule="auto" w:line="276" w:before="0" w:after="0"/>
               <w:jc w:val="left"/>
               <w:rPr>
@@ -1141,11 +1155,11 @@
             </w:pPr>
             <w:r>
               <w:rPr>
-                <w:rFonts w:eastAsia="Calibri" w:cs="Calibri Light" w:cstheme="majorHAnsi" w:ascii="Calibri Light" w:hAnsi="Calibri Light"/>
-                <w:color w:val="0070C0"/>
-                <w:sz w:val="24"/>
-                <w:szCs w:val="24"/>
-                <w:lang w:val="en-ZA" w:eastAsia="en-US" w:bidi="ar-SA"/>
+                <w:rFonts w:cs="Calibri Light" w:cstheme="majorHAnsi" w:ascii="Calibri Light" w:hAnsi="Calibri Light"/>
+                <w:color w:val="auto"/>
+                <w:sz w:val="22"/>
+                <w:szCs w:val="22"/>
+                <w:lang w:val="en-US"/>
               </w:rPr>
             </w:r>
           </w:p>
@@ -1201,7 +1215,8 @@
           <w:p>
             <w:pPr>
               <w:pStyle w:val="Default"/>
-              <w:widowControl/>
+              <w:widowControl w:val="false"/>
+              <w:suppressAutoHyphens w:val="true"/>
               <w:spacing w:lineRule="auto" w:line="276" w:before="0" w:after="70"/>
               <w:jc w:val="left"/>
               <w:rPr>
@@ -1237,7 +1252,8 @@
           <w:p>
             <w:pPr>
               <w:pStyle w:val="Default"/>
-              <w:widowControl/>
+              <w:widowControl w:val="false"/>
+              <w:suppressAutoHyphens w:val="true"/>
               <w:spacing w:lineRule="auto" w:line="276" w:before="0" w:after="70"/>
               <w:jc w:val="left"/>
               <w:rPr>
@@ -1249,11 +1265,10 @@
             </w:pPr>
             <w:r>
               <w:rPr>
-                <w:rFonts w:eastAsia="Calibri" w:cs="Calibri Light" w:cstheme="majorHAnsi" w:ascii="Calibri Light" w:hAnsi="Calibri Light"/>
-                <w:color w:val="auto"/>
-                <w:sz w:val="24"/>
-                <w:szCs w:val="24"/>
-                <w:lang w:val="en-ZA" w:eastAsia="en-US" w:bidi="ar-SA"/>
+                <w:rFonts w:cs="Calibri Light" w:cstheme="majorHAnsi" w:ascii="Calibri Light" w:hAnsi="Calibri Light"/>
+                <w:color w:val="auto"/>
+                <w:sz w:val="22"/>
+                <w:szCs w:val="22"/>
               </w:rPr>
             </w:r>
           </w:p>
@@ -1270,7 +1285,8 @@
           <w:p>
             <w:pPr>
               <w:pStyle w:val="Default"/>
-              <w:widowControl/>
+              <w:widowControl w:val="false"/>
+              <w:suppressAutoHyphens w:val="true"/>
               <w:spacing w:lineRule="auto" w:line="276" w:before="0" w:after="70"/>
               <w:jc w:val="left"/>
               <w:rPr>
@@ -1306,7 +1322,8 @@
           <w:p>
             <w:pPr>
               <w:pStyle w:val="Default"/>
-              <w:widowControl/>
+              <w:widowControl w:val="false"/>
+              <w:suppressAutoHyphens w:val="true"/>
               <w:spacing w:lineRule="auto" w:line="276" w:before="0" w:after="70"/>
               <w:jc w:val="left"/>
               <w:rPr>
@@ -1318,11 +1335,10 @@
             </w:pPr>
             <w:r>
               <w:rPr>
-                <w:rFonts w:eastAsia="Calibri" w:cs="Calibri Light" w:cstheme="majorHAnsi" w:ascii="Calibri Light" w:hAnsi="Calibri Light"/>
-                <w:color w:val="auto"/>
-                <w:sz w:val="24"/>
-                <w:szCs w:val="24"/>
-                <w:lang w:val="en-ZA" w:eastAsia="en-US" w:bidi="ar-SA"/>
+                <w:rFonts w:cs="Calibri Light" w:cstheme="majorHAnsi" w:ascii="Calibri Light" w:hAnsi="Calibri Light"/>
+                <w:color w:val="auto"/>
+                <w:sz w:val="22"/>
+                <w:szCs w:val="22"/>
               </w:rPr>
             </w:r>
           </w:p>
@@ -1339,7 +1355,8 @@
           <w:p>
             <w:pPr>
               <w:pStyle w:val="Default"/>
-              <w:widowControl/>
+              <w:widowControl w:val="false"/>
+              <w:suppressAutoHyphens w:val="true"/>
               <w:spacing w:lineRule="auto" w:line="276" w:before="0" w:after="70"/>
               <w:jc w:val="left"/>
               <w:rPr>
@@ -1375,7 +1392,8 @@
           <w:p>
             <w:pPr>
               <w:pStyle w:val="ListParagraph"/>
-              <w:widowControl/>
+              <w:widowControl w:val="false"/>
+              <w:suppressAutoHyphens w:val="true"/>
               <w:spacing w:lineRule="auto" w:line="276" w:before="0" w:after="0"/>
               <w:ind w:left="319" w:hanging="0"/>
               <w:contextualSpacing/>
@@ -1390,11 +1408,11 @@
             </w:pPr>
             <w:r>
               <w:rPr>
-                <w:rFonts w:eastAsia="Calibri" w:cs="Calibri Light" w:cstheme="majorHAnsi" w:ascii="Calibri Light" w:hAnsi="Calibri Light"/>
-                <w:color w:val="0070C0"/>
-                <w:sz w:val="24"/>
-                <w:szCs w:val="24"/>
-                <w:lang w:val="en-ZA" w:eastAsia="en-US" w:bidi="ar-SA"/>
+                <w:rFonts w:cs="Calibri Light" w:cstheme="majorHAnsi" w:ascii="Calibri Light" w:hAnsi="Calibri Light"/>
+                <w:color w:val="auto"/>
+                <w:sz w:val="22"/>
+                <w:szCs w:val="22"/>
+                <w:lang w:val="en-US"/>
               </w:rPr>
             </w:r>
           </w:p>
@@ -1449,7 +1467,8 @@
           <w:p>
             <w:pPr>
               <w:pStyle w:val="Normal"/>
-              <w:widowControl/>
+              <w:widowControl w:val="false"/>
+              <w:suppressAutoHyphens w:val="true"/>
               <w:spacing w:lineRule="auto" w:line="276" w:before="0" w:after="0"/>
               <w:jc w:val="center"/>
               <w:rPr>
@@ -1484,7 +1503,8 @@
           <w:p>
             <w:pPr>
               <w:pStyle w:val="Normal"/>
-              <w:widowControl/>
+              <w:widowControl w:val="false"/>
+              <w:suppressAutoHyphens w:val="true"/>
               <w:spacing w:lineRule="auto" w:line="276" w:before="0" w:after="0"/>
               <w:jc w:val="center"/>
               <w:rPr>
@@ -1522,7 +1542,8 @@
           <w:p>
             <w:pPr>
               <w:pStyle w:val="Normal"/>
-              <w:widowControl/>
+              <w:widowControl w:val="false"/>
+              <w:suppressAutoHyphens w:val="true"/>
               <w:spacing w:lineRule="auto" w:line="276" w:before="0" w:after="0"/>
               <w:jc w:val="left"/>
               <w:rPr>
@@ -1534,11 +1555,10 @@
             </w:pPr>
             <w:r>
               <w:rPr>
-                <w:rFonts w:eastAsia="Calibri" w:cs="Calibri Light" w:cstheme="majorHAnsi" w:ascii="Calibri Light" w:hAnsi="Calibri Light"/>
-                <w:color w:val="0070C0"/>
-                <w:sz w:val="24"/>
-                <w:szCs w:val="24"/>
-                <w:lang w:val="en-ZA" w:eastAsia="en-US" w:bidi="ar-SA"/>
+                <w:rFonts w:cs="Calibri Light" w:cstheme="majorHAnsi" w:ascii="Calibri Light" w:hAnsi="Calibri Light"/>
+                <w:color w:val="auto"/>
+                <w:sz w:val="22"/>
+                <w:szCs w:val="22"/>
               </w:rPr>
             </w:r>
           </w:p>
@@ -1551,7 +1571,8 @@
           <w:p>
             <w:pPr>
               <w:pStyle w:val="Normal"/>
-              <w:widowControl/>
+              <w:widowControl w:val="false"/>
+              <w:suppressAutoHyphens w:val="true"/>
               <w:spacing w:lineRule="auto" w:line="276" w:before="0" w:after="0"/>
               <w:jc w:val="left"/>
               <w:rPr>
@@ -1563,11 +1584,10 @@
             </w:pPr>
             <w:r>
               <w:rPr>
-                <w:rFonts w:eastAsia="Calibri" w:cs="Calibri Light" w:cstheme="majorHAnsi" w:ascii="Calibri Light" w:hAnsi="Calibri Light"/>
-                <w:color w:val="0070C0"/>
-                <w:sz w:val="24"/>
-                <w:szCs w:val="24"/>
-                <w:lang w:val="en-ZA" w:eastAsia="en-US" w:bidi="ar-SA"/>
+                <w:rFonts w:cs="Calibri Light" w:cstheme="majorHAnsi" w:ascii="Calibri Light" w:hAnsi="Calibri Light"/>
+                <w:color w:val="auto"/>
+                <w:sz w:val="22"/>
+                <w:szCs w:val="22"/>
               </w:rPr>
             </w:r>
           </w:p>
@@ -1730,7 +1750,11 @@
       </w:pPr>
       <w:r>
         <w:rPr/>
-        <w:t>Tab Sheet 1:</w:t>
+        <w:t>User</w:t>
+      </w:r>
+      <w:r>
+        <w:rPr/>
+        <w:t>:</w:t>
       </w:r>
     </w:p>
     <w:p>
@@ -1740,7 +1764,51 @@
       </w:pPr>
       <w:r>
         <w:rPr/>
-        <w:t>Screenshot of tabsheet 1</w:t>
+        <w:drawing>
+          <wp:anchor behindDoc="0" distT="0" distB="0" distL="0" distR="0" simplePos="0" locked="0" layoutInCell="0" allowOverlap="1" relativeHeight="2">
+            <wp:simplePos x="0" y="0"/>
+            <wp:positionH relativeFrom="column">
+              <wp:posOffset>34290</wp:posOffset>
+            </wp:positionH>
+            <wp:positionV relativeFrom="paragraph">
+              <wp:posOffset>12700</wp:posOffset>
+            </wp:positionV>
+            <wp:extent cx="6633210" cy="3780155"/>
+            <wp:effectExtent l="0" t="0" r="0" b="0"/>
+            <wp:wrapSquare wrapText="largest"/>
+            <wp:docPr id="1" name="Image1" descr=""/>
+            <wp:cNvGraphicFramePr>
+              <a:graphicFrameLocks xmlns:a="http://schemas.openxmlformats.org/drawingml/2006/main" noChangeAspect="1"/>
+            </wp:cNvGraphicFramePr>
+            <a:graphic xmlns:a="http://schemas.openxmlformats.org/drawingml/2006/main">
+              <a:graphicData uri="http://schemas.openxmlformats.org/drawingml/2006/picture">
+                <pic:pic xmlns:pic="http://schemas.openxmlformats.org/drawingml/2006/picture">
+                  <pic:nvPicPr>
+                    <pic:cNvPr id="1" name="Image1" descr=""/>
+                    <pic:cNvPicPr>
+                      <a:picLocks noChangeAspect="1" noChangeArrowheads="1"/>
+                    </pic:cNvPicPr>
+                  </pic:nvPicPr>
+                  <pic:blipFill>
+                    <a:blip r:embed="rId2"/>
+                    <a:stretch>
+                      <a:fillRect/>
+                    </a:stretch>
+                  </pic:blipFill>
+                  <pic:spPr bwMode="auto">
+                    <a:xfrm>
+                      <a:off x="0" y="0"/>
+                      <a:ext cx="6633210" cy="3780155"/>
+                    </a:xfrm>
+                    <a:prstGeom prst="rect">
+                      <a:avLst/>
+                    </a:prstGeom>
+                  </pic:spPr>
+                </pic:pic>
+              </a:graphicData>
+            </a:graphic>
+          </wp:anchor>
+        </w:drawing>
       </w:r>
     </w:p>
     <w:p>
@@ -1759,7 +1827,60 @@
       </w:pPr>
       <w:r>
         <w:rPr/>
-        <w:t>Tab Sheet 2:</w:t>
+        <w:drawing>
+          <wp:anchor behindDoc="0" distT="0" distB="0" distL="0" distR="0" simplePos="0" locked="0" layoutInCell="0" allowOverlap="1" relativeHeight="3">
+            <wp:simplePos x="0" y="0"/>
+            <wp:positionH relativeFrom="column">
+              <wp:align>center</wp:align>
+            </wp:positionH>
+            <wp:positionV relativeFrom="paragraph">
+              <wp:posOffset>635</wp:posOffset>
+            </wp:positionV>
+            <wp:extent cx="6645910" cy="3793490"/>
+            <wp:effectExtent l="0" t="0" r="0" b="0"/>
+            <wp:wrapSquare wrapText="largest"/>
+            <wp:docPr id="2" name="Image2" descr=""/>
+            <wp:cNvGraphicFramePr>
+              <a:graphicFrameLocks xmlns:a="http://schemas.openxmlformats.org/drawingml/2006/main" noChangeAspect="1"/>
+            </wp:cNvGraphicFramePr>
+            <a:graphic xmlns:a="http://schemas.openxmlformats.org/drawingml/2006/main">
+              <a:graphicData uri="http://schemas.openxmlformats.org/drawingml/2006/picture">
+                <pic:pic xmlns:pic="http://schemas.openxmlformats.org/drawingml/2006/picture">
+                  <pic:nvPicPr>
+                    <pic:cNvPr id="2" name="Image2" descr=""/>
+                    <pic:cNvPicPr>
+                      <a:picLocks noChangeAspect="1" noChangeArrowheads="1"/>
+                    </pic:cNvPicPr>
+                  </pic:nvPicPr>
+                  <pic:blipFill>
+                    <a:blip r:embed="rId3"/>
+                    <a:stretch>
+                      <a:fillRect/>
+                    </a:stretch>
+                  </pic:blipFill>
+                  <pic:spPr bwMode="auto">
+                    <a:xfrm>
+                      <a:off x="0" y="0"/>
+                      <a:ext cx="6645910" cy="3793490"/>
+                    </a:xfrm>
+                    <a:prstGeom prst="rect">
+                      <a:avLst/>
+                    </a:prstGeom>
+                  </pic:spPr>
+                </pic:pic>
+              </a:graphicData>
+            </a:graphic>
+          </wp:anchor>
+        </w:drawing>
+      </w:r>
+    </w:p>
+    <w:p>
+      <w:pPr>
+        <w:pStyle w:val="Heading2"/>
+        <w:rPr/>
+      </w:pPr>
+      <w:r>
+        <w:rPr/>
       </w:r>
     </w:p>
     <w:p>
@@ -1769,7 +1890,6 @@
       </w:pPr>
       <w:r>
         <w:rPr/>
-        <w:t>Screenshot of tabsheet 2</w:t>
       </w:r>
     </w:p>
     <w:p>
@@ -1779,12 +1899,70 @@
       </w:pPr>
       <w:r>
         <w:rPr/>
+        <w:drawing>
+          <wp:anchor behindDoc="0" distT="0" distB="0" distL="0" distR="0" simplePos="0" locked="0" layoutInCell="0" allowOverlap="1" relativeHeight="4">
+            <wp:simplePos x="0" y="0"/>
+            <wp:positionH relativeFrom="column">
+              <wp:align>center</wp:align>
+            </wp:positionH>
+            <wp:positionV relativeFrom="paragraph">
+              <wp:posOffset>635</wp:posOffset>
+            </wp:positionV>
+            <wp:extent cx="6645910" cy="3783330"/>
+            <wp:effectExtent l="0" t="0" r="0" b="0"/>
+            <wp:wrapSquare wrapText="largest"/>
+            <wp:docPr id="3" name="Image3" descr=""/>
+            <wp:cNvGraphicFramePr>
+              <a:graphicFrameLocks xmlns:a="http://schemas.openxmlformats.org/drawingml/2006/main" noChangeAspect="1"/>
+            </wp:cNvGraphicFramePr>
+            <a:graphic xmlns:a="http://schemas.openxmlformats.org/drawingml/2006/main">
+              <a:graphicData uri="http://schemas.openxmlformats.org/drawingml/2006/picture">
+                <pic:pic xmlns:pic="http://schemas.openxmlformats.org/drawingml/2006/picture">
+                  <pic:nvPicPr>
+                    <pic:cNvPr id="3" name="Image3" descr=""/>
+                    <pic:cNvPicPr>
+                      <a:picLocks noChangeAspect="1" noChangeArrowheads="1"/>
+                    </pic:cNvPicPr>
+                  </pic:nvPicPr>
+                  <pic:blipFill>
+                    <a:blip r:embed="rId4"/>
+                    <a:stretch>
+                      <a:fillRect/>
+                    </a:stretch>
+                  </pic:blipFill>
+                  <pic:spPr bwMode="auto">
+                    <a:xfrm>
+                      <a:off x="0" y="0"/>
+                      <a:ext cx="6645910" cy="3783330"/>
+                    </a:xfrm>
+                    <a:prstGeom prst="rect">
+                      <a:avLst/>
+                    </a:prstGeom>
+                  </pic:spPr>
+                </pic:pic>
+              </a:graphicData>
+            </a:graphic>
+          </wp:anchor>
+        </w:drawing>
+      </w:r>
+    </w:p>
+    <w:p>
+      <w:pPr>
+        <w:pStyle w:val="Heading2"/>
+        <w:rPr/>
+      </w:pPr>
+      <w:r>
+        <w:rPr/>
+        <w:t>Admin</w:t>
+      </w:r>
+      <w:r>
+        <w:rPr/>
+        <w:t>:</w:t>
       </w:r>
     </w:p>
     <w:p>
       <w:pPr>
         <w:pStyle w:val="Normal"/>
-        <w:spacing w:lineRule="auto" w:line="259" w:before="0" w:after="160"/>
         <w:rPr>
           <w:rFonts w:ascii="Calibri Light" w:hAnsi="Calibri Light" w:eastAsia="" w:cs="" w:asciiTheme="majorHAnsi" w:cstheme="majorBidi" w:eastAsiaTheme="majorEastAsia" w:hAnsiTheme="majorHAnsi"/>
           <w:b/>
@@ -1802,167 +1980,51 @@
           <w:sz w:val="32"/>
           <w:szCs w:val="32"/>
         </w:rPr>
-      </w:r>
-    </w:p>
-    <w:p>
-      <w:pPr>
-        <w:pStyle w:val="Normal"/>
-        <w:spacing w:lineRule="auto" w:line="259" w:before="0" w:after="160"/>
-        <w:rPr>
-          <w:rFonts w:ascii="Calibri Light" w:hAnsi="Calibri Light" w:eastAsia="" w:cs="" w:asciiTheme="majorHAnsi" w:cstheme="majorBidi" w:eastAsiaTheme="majorEastAsia" w:hAnsiTheme="majorHAnsi"/>
-          <w:b/>
-          <w:b/>
-          <w:color w:val="2F5496" w:themeColor="accent1" w:themeShade="bf"/>
-          <w:sz w:val="32"/>
-          <w:szCs w:val="32"/>
-        </w:rPr>
-      </w:pPr>
-      <w:r>
-        <w:rPr>
-          <w:rFonts w:eastAsia="" w:cs="" w:cstheme="majorBidi" w:eastAsiaTheme="majorEastAsia" w:ascii="Calibri Light" w:hAnsi="Calibri Light"/>
-          <w:b/>
-          <w:color w:val="2F5496" w:themeColor="accent1" w:themeShade="bf"/>
-          <w:sz w:val="32"/>
-          <w:szCs w:val="32"/>
-        </w:rPr>
-      </w:r>
-    </w:p>
-    <w:p>
-      <w:pPr>
-        <w:pStyle w:val="Normal"/>
-        <w:spacing w:lineRule="auto" w:line="259" w:before="0" w:after="160"/>
-        <w:rPr>
-          <w:rFonts w:ascii="Calibri Light" w:hAnsi="Calibri Light" w:eastAsia="" w:cs="" w:asciiTheme="majorHAnsi" w:cstheme="majorBidi" w:eastAsiaTheme="majorEastAsia" w:hAnsiTheme="majorHAnsi"/>
-          <w:b/>
-          <w:b/>
-          <w:color w:val="2F5496" w:themeColor="accent1" w:themeShade="bf"/>
-          <w:sz w:val="32"/>
-          <w:szCs w:val="32"/>
-        </w:rPr>
-      </w:pPr>
-      <w:r>
-        <w:rPr>
-          <w:rFonts w:eastAsia="" w:cs="" w:cstheme="majorBidi" w:eastAsiaTheme="majorEastAsia" w:ascii="Calibri Light" w:hAnsi="Calibri Light"/>
-          <w:b/>
-          <w:color w:val="2F5496" w:themeColor="accent1" w:themeShade="bf"/>
-          <w:sz w:val="32"/>
-          <w:szCs w:val="32"/>
-        </w:rPr>
-      </w:r>
-    </w:p>
-    <w:p>
-      <w:pPr>
-        <w:pStyle w:val="Normal"/>
-        <w:spacing w:lineRule="auto" w:line="259" w:before="0" w:after="160"/>
-        <w:rPr>
-          <w:rFonts w:ascii="Calibri Light" w:hAnsi="Calibri Light" w:eastAsia="" w:cs="" w:asciiTheme="majorHAnsi" w:cstheme="majorBidi" w:eastAsiaTheme="majorEastAsia" w:hAnsiTheme="majorHAnsi"/>
-          <w:b/>
-          <w:b/>
-          <w:color w:val="2F5496" w:themeColor="accent1" w:themeShade="bf"/>
-          <w:sz w:val="32"/>
-          <w:szCs w:val="32"/>
-        </w:rPr>
-      </w:pPr>
-      <w:r>
-        <w:rPr>
-          <w:rFonts w:eastAsia="" w:cs="" w:cstheme="majorBidi" w:eastAsiaTheme="majorEastAsia" w:ascii="Calibri Light" w:hAnsi="Calibri Light"/>
-          <w:b/>
-          <w:color w:val="2F5496" w:themeColor="accent1" w:themeShade="bf"/>
-          <w:sz w:val="32"/>
-          <w:szCs w:val="32"/>
-        </w:rPr>
-      </w:r>
-    </w:p>
-    <w:p>
-      <w:pPr>
-        <w:pStyle w:val="Normal"/>
-        <w:spacing w:lineRule="auto" w:line="259" w:before="0" w:after="160"/>
-        <w:rPr>
-          <w:rFonts w:ascii="Calibri Light" w:hAnsi="Calibri Light" w:eastAsia="" w:cs="" w:asciiTheme="majorHAnsi" w:cstheme="majorBidi" w:eastAsiaTheme="majorEastAsia" w:hAnsiTheme="majorHAnsi"/>
-          <w:b/>
-          <w:b/>
-          <w:color w:val="2F5496" w:themeColor="accent1" w:themeShade="bf"/>
-          <w:sz w:val="32"/>
-          <w:szCs w:val="32"/>
-        </w:rPr>
-      </w:pPr>
-      <w:r>
-        <w:rPr>
-          <w:rFonts w:eastAsia="" w:cs="" w:cstheme="majorBidi" w:eastAsiaTheme="majorEastAsia" w:ascii="Calibri Light" w:hAnsi="Calibri Light"/>
-          <w:b/>
-          <w:color w:val="2F5496" w:themeColor="accent1" w:themeShade="bf"/>
-          <w:sz w:val="32"/>
-          <w:szCs w:val="32"/>
-        </w:rPr>
-      </w:r>
-    </w:p>
-    <w:p>
-      <w:pPr>
-        <w:pStyle w:val="Normal"/>
-        <w:spacing w:lineRule="auto" w:line="259" w:before="0" w:after="160"/>
-        <w:rPr>
-          <w:rFonts w:ascii="Calibri Light" w:hAnsi="Calibri Light" w:eastAsia="" w:cs="" w:asciiTheme="majorHAnsi" w:cstheme="majorBidi" w:eastAsiaTheme="majorEastAsia" w:hAnsiTheme="majorHAnsi"/>
-          <w:b/>
-          <w:b/>
-          <w:color w:val="2F5496" w:themeColor="accent1" w:themeShade="bf"/>
-          <w:sz w:val="32"/>
-          <w:szCs w:val="32"/>
-        </w:rPr>
-      </w:pPr>
-      <w:r>
-        <w:rPr>
-          <w:rFonts w:eastAsia="" w:cs="" w:cstheme="majorBidi" w:eastAsiaTheme="majorEastAsia" w:ascii="Calibri Light" w:hAnsi="Calibri Light"/>
-          <w:b/>
-          <w:color w:val="2F5496" w:themeColor="accent1" w:themeShade="bf"/>
-          <w:sz w:val="32"/>
-          <w:szCs w:val="32"/>
-        </w:rPr>
-      </w:r>
-    </w:p>
-    <w:p>
-      <w:pPr>
-        <w:pStyle w:val="Normal"/>
-        <w:spacing w:lineRule="auto" w:line="259" w:before="0" w:after="160"/>
-        <w:rPr>
-          <w:rFonts w:ascii="Calibri Light" w:hAnsi="Calibri Light" w:eastAsia="" w:cs="" w:asciiTheme="majorHAnsi" w:cstheme="majorBidi" w:eastAsiaTheme="majorEastAsia" w:hAnsiTheme="majorHAnsi"/>
-          <w:b/>
-          <w:b/>
-          <w:color w:val="2F5496" w:themeColor="accent1" w:themeShade="bf"/>
-          <w:sz w:val="32"/>
-          <w:szCs w:val="32"/>
-        </w:rPr>
-      </w:pPr>
-      <w:r>
-        <w:rPr>
-          <w:rFonts w:eastAsia="" w:cs="" w:cstheme="majorBidi" w:eastAsiaTheme="majorEastAsia" w:ascii="Calibri Light" w:hAnsi="Calibri Light"/>
-          <w:b/>
-          <w:color w:val="2F5496" w:themeColor="accent1" w:themeShade="bf"/>
-          <w:sz w:val="32"/>
-          <w:szCs w:val="32"/>
-        </w:rPr>
-      </w:r>
-    </w:p>
-    <w:p>
-      <w:pPr>
-        <w:pStyle w:val="Normal"/>
-        <w:spacing w:lineRule="auto" w:line="259" w:before="0" w:after="160"/>
-        <w:rPr>
-          <w:rFonts w:ascii="Calibri Light" w:hAnsi="Calibri Light" w:eastAsia="" w:cs="" w:asciiTheme="majorHAnsi" w:cstheme="majorBidi" w:eastAsiaTheme="majorEastAsia" w:hAnsiTheme="majorHAnsi"/>
-          <w:b/>
-          <w:b/>
-          <w:color w:val="2F5496" w:themeColor="accent1" w:themeShade="bf"/>
-          <w:sz w:val="32"/>
-          <w:szCs w:val="32"/>
-        </w:rPr>
-      </w:pPr>
-      <w:r>
-        <w:rPr>
-          <w:rFonts w:eastAsia="" w:cs="" w:cstheme="majorBidi" w:eastAsiaTheme="majorEastAsia" w:ascii="Calibri Light" w:hAnsi="Calibri Light"/>
-          <w:b/>
-          <w:color w:val="2F5496" w:themeColor="accent1" w:themeShade="bf"/>
-          <w:sz w:val="32"/>
-          <w:szCs w:val="32"/>
-        </w:rPr>
+        <w:drawing>
+          <wp:anchor behindDoc="0" distT="0" distB="0" distL="0" distR="0" simplePos="0" locked="0" layoutInCell="0" allowOverlap="1" relativeHeight="5">
+            <wp:simplePos x="0" y="0"/>
+            <wp:positionH relativeFrom="column">
+              <wp:align>center</wp:align>
+            </wp:positionH>
+            <wp:positionV relativeFrom="paragraph">
+              <wp:posOffset>635</wp:posOffset>
+            </wp:positionV>
+            <wp:extent cx="6645910" cy="3796665"/>
+            <wp:effectExtent l="0" t="0" r="0" b="0"/>
+            <wp:wrapSquare wrapText="largest"/>
+            <wp:docPr id="4" name="Image4" descr=""/>
+            <wp:cNvGraphicFramePr>
+              <a:graphicFrameLocks xmlns:a="http://schemas.openxmlformats.org/drawingml/2006/main" noChangeAspect="1"/>
+            </wp:cNvGraphicFramePr>
+            <a:graphic xmlns:a="http://schemas.openxmlformats.org/drawingml/2006/main">
+              <a:graphicData uri="http://schemas.openxmlformats.org/drawingml/2006/picture">
+                <pic:pic xmlns:pic="http://schemas.openxmlformats.org/drawingml/2006/picture">
+                  <pic:nvPicPr>
+                    <pic:cNvPr id="4" name="Image4" descr=""/>
+                    <pic:cNvPicPr>
+                      <a:picLocks noChangeAspect="1" noChangeArrowheads="1"/>
+                    </pic:cNvPicPr>
+                  </pic:nvPicPr>
+                  <pic:blipFill>
+                    <a:blip r:embed="rId5"/>
+                    <a:stretch>
+                      <a:fillRect/>
+                    </a:stretch>
+                  </pic:blipFill>
+                  <pic:spPr bwMode="auto">
+                    <a:xfrm>
+                      <a:off x="0" y="0"/>
+                      <a:ext cx="6645910" cy="3796665"/>
+                    </a:xfrm>
+                    <a:prstGeom prst="rect">
+                      <a:avLst/>
+                    </a:prstGeom>
+                  </pic:spPr>
+                </pic:pic>
+              </a:graphicData>
+            </a:graphic>
+          </wp:anchor>
+        </w:drawing>
       </w:r>
     </w:p>
     <w:p>
@@ -1987,7 +2049,15 @@
       </w:pPr>
       <w:r>
         <w:rPr/>
-        <w:t xml:space="preserve">INPUT: TABSHEET 1 </w:t>
+        <w:t xml:space="preserve">INPUT: </w:t>
+      </w:r>
+      <w:r>
+        <w:rPr/>
+        <w:t>tsAddRemedy</w:t>
+      </w:r>
+      <w:r>
+        <w:rPr/>
+        <w:t xml:space="preserve"> </w:t>
       </w:r>
       <w:r>
         <w:rPr>
@@ -2034,12 +2104,13 @@
           <w:p>
             <w:pPr>
               <w:pStyle w:val="Normal"/>
-              <w:widowControl/>
+              <w:widowControl w:val="false"/>
               <w:tabs>
                 <w:tab w:val="clear" w:pos="720"/>
                 <w:tab w:val="center" w:pos="1173" w:leader="none"/>
                 <w:tab w:val="right" w:pos="2346" w:leader="none"/>
               </w:tabs>
+              <w:suppressAutoHyphens w:val="true"/>
               <w:spacing w:lineRule="auto" w:line="240" w:before="0" w:after="0"/>
               <w:jc w:val="center"/>
               <w:rPr>
@@ -2073,7 +2144,8 @@
           <w:p>
             <w:pPr>
               <w:pStyle w:val="Normal"/>
-              <w:widowControl/>
+              <w:widowControl w:val="false"/>
+              <w:suppressAutoHyphens w:val="true"/>
               <w:spacing w:lineRule="auto" w:line="240" w:before="0" w:after="0"/>
               <w:jc w:val="center"/>
               <w:rPr>
@@ -2107,7 +2179,8 @@
           <w:p>
             <w:pPr>
               <w:pStyle w:val="Normal"/>
-              <w:widowControl/>
+              <w:widowControl w:val="false"/>
+              <w:suppressAutoHyphens w:val="true"/>
               <w:spacing w:lineRule="auto" w:line="240" w:before="0" w:after="0"/>
               <w:jc w:val="center"/>
               <w:rPr>
@@ -2141,7 +2214,8 @@
           <w:p>
             <w:pPr>
               <w:pStyle w:val="Normal"/>
-              <w:widowControl/>
+              <w:widowControl w:val="false"/>
+              <w:suppressAutoHyphens w:val="true"/>
               <w:spacing w:lineRule="auto" w:line="240" w:before="0" w:after="0"/>
               <w:jc w:val="center"/>
               <w:rPr>
@@ -2175,7 +2249,8 @@
           <w:p>
             <w:pPr>
               <w:pStyle w:val="Normal"/>
-              <w:widowControl/>
+              <w:widowControl w:val="false"/>
+              <w:suppressAutoHyphens w:val="true"/>
               <w:spacing w:lineRule="auto" w:line="240" w:before="0" w:after="0"/>
               <w:jc w:val="center"/>
               <w:rPr>
@@ -2211,7 +2286,8 @@
           <w:p>
             <w:pPr>
               <w:pStyle w:val="Normal"/>
-              <w:widowControl/>
+              <w:widowControl w:val="false"/>
+              <w:suppressAutoHyphens w:val="true"/>
               <w:spacing w:lineRule="auto" w:line="240" w:before="0" w:after="0"/>
               <w:jc w:val="left"/>
               <w:rPr>
@@ -2223,11 +2299,10 @@
             </w:pPr>
             <w:r>
               <w:rPr>
-                <w:rFonts w:eastAsia="Calibri" w:cs="Calibri Light" w:cstheme="majorHAnsi" w:ascii="Calibri Light" w:hAnsi="Calibri Light"/>
-                <w:color w:val="0070C0"/>
-                <w:sz w:val="24"/>
-                <w:szCs w:val="24"/>
-                <w:lang w:val="en-ZA" w:eastAsia="en-US" w:bidi="ar-SA"/>
+                <w:rFonts w:cs="Calibri Light" w:cstheme="majorHAnsi" w:ascii="Calibri Light" w:hAnsi="Calibri Light"/>
+                <w:color w:val="auto"/>
+                <w:sz w:val="22"/>
+                <w:szCs w:val="22"/>
               </w:rPr>
             </w:r>
           </w:p>
@@ -2240,7 +2315,8 @@
           <w:p>
             <w:pPr>
               <w:pStyle w:val="Normal"/>
-              <w:widowControl/>
+              <w:widowControl w:val="false"/>
+              <w:suppressAutoHyphens w:val="true"/>
               <w:spacing w:lineRule="auto" w:line="240" w:before="0" w:after="0"/>
               <w:jc w:val="left"/>
               <w:rPr>
@@ -2252,12 +2328,12 @@
             </w:pPr>
             <w:r>
               <w:rPr>
-                <w:rFonts w:eastAsia="Calibri" w:cs="Calibri Light" w:cstheme="majorHAnsi" w:ascii="Calibri Light" w:hAnsi="Calibri Light"/>
-                <w:color w:val="0070C0"/>
-                <w:sz w:val="24"/>
-                <w:szCs w:val="24"/>
-                <w:lang w:val="en-ZA" w:eastAsia="en-US" w:bidi="ar-SA"/>
-              </w:rPr>
+                <w:rFonts w:cs="Calibri Light" w:cstheme="majorHAnsi" w:ascii="Calibri Light" w:hAnsi="Calibri Light"/>
+                <w:color w:val="auto"/>
+                <w:sz w:val="22"/>
+                <w:szCs w:val="22"/>
+              </w:rPr>
+              <w:t>sRemedyName : String</w:t>
             </w:r>
           </w:p>
         </w:tc>
@@ -2269,7 +2345,8 @@
           <w:p>
             <w:pPr>
               <w:pStyle w:val="Normal"/>
-              <w:widowControl/>
+              <w:widowControl w:val="false"/>
+              <w:suppressAutoHyphens w:val="true"/>
               <w:spacing w:lineRule="auto" w:line="240" w:before="0" w:after="0"/>
               <w:jc w:val="left"/>
               <w:rPr>
@@ -2281,12 +2358,12 @@
             </w:pPr>
             <w:r>
               <w:rPr>
-                <w:rFonts w:eastAsia="Calibri" w:cs="Calibri Light" w:cstheme="majorHAnsi" w:ascii="Calibri Light" w:hAnsi="Calibri Light"/>
-                <w:color w:val="0070C0"/>
-                <w:sz w:val="24"/>
-                <w:szCs w:val="24"/>
-                <w:lang w:val="en-ZA" w:eastAsia="en-US" w:bidi="ar-SA"/>
-              </w:rPr>
+                <w:rFonts w:cs="Calibri Light" w:cstheme="majorHAnsi" w:ascii="Calibri Light" w:hAnsi="Calibri Light"/>
+                <w:color w:val="auto"/>
+                <w:sz w:val="22"/>
+                <w:szCs w:val="22"/>
+              </w:rPr>
+              <w:t>None, String Input</w:t>
             </w:r>
           </w:p>
         </w:tc>
@@ -2298,7 +2375,8 @@
           <w:p>
             <w:pPr>
               <w:pStyle w:val="Normal"/>
-              <w:widowControl/>
+              <w:widowControl w:val="false"/>
+              <w:suppressAutoHyphens w:val="true"/>
               <w:spacing w:lineRule="auto" w:line="240" w:before="0" w:after="0"/>
               <w:jc w:val="left"/>
               <w:rPr>
@@ -2310,12 +2388,12 @@
             </w:pPr>
             <w:r>
               <w:rPr>
-                <w:rFonts w:eastAsia="Calibri" w:cs="Calibri Light" w:cstheme="majorHAnsi" w:ascii="Calibri Light" w:hAnsi="Calibri Light"/>
-                <w:color w:val="0070C0"/>
-                <w:sz w:val="24"/>
-                <w:szCs w:val="24"/>
-                <w:lang w:val="en-ZA" w:eastAsia="en-US" w:bidi="ar-SA"/>
-              </w:rPr>
+                <w:rFonts w:cs="Calibri Light" w:cstheme="majorHAnsi" w:ascii="Calibri Light" w:hAnsi="Calibri Light"/>
+                <w:color w:val="auto"/>
+                <w:sz w:val="22"/>
+                <w:szCs w:val="22"/>
+              </w:rPr>
+              <w:t>edtAddRemedyInputsRemedyName</w:t>
             </w:r>
           </w:p>
         </w:tc>
@@ -2327,7 +2405,8 @@
           <w:p>
             <w:pPr>
               <w:pStyle w:val="Normal"/>
-              <w:widowControl/>
+              <w:widowControl w:val="false"/>
+              <w:suppressAutoHyphens w:val="true"/>
               <w:spacing w:lineRule="auto" w:line="240" w:before="0" w:after="0"/>
               <w:jc w:val="left"/>
               <w:rPr>
@@ -2339,12 +2418,822 @@
             </w:pPr>
             <w:r>
               <w:rPr>
-                <w:rFonts w:eastAsia="Calibri" w:cs="Calibri Light" w:cstheme="majorHAnsi" w:ascii="Calibri Light" w:hAnsi="Calibri Light"/>
-                <w:color w:val="0070C0"/>
-                <w:sz w:val="24"/>
-                <w:szCs w:val="24"/>
-                <w:lang w:val="en-ZA" w:eastAsia="en-US" w:bidi="ar-SA"/>
-              </w:rPr>
+                <w:rFonts w:cs="Calibri Light" w:cstheme="majorHAnsi" w:ascii="Calibri Light" w:hAnsi="Calibri Light"/>
+                <w:color w:val="auto"/>
+                <w:sz w:val="22"/>
+                <w:szCs w:val="22"/>
+              </w:rPr>
+              <w:t>Local</w:t>
+            </w:r>
+          </w:p>
+        </w:tc>
+      </w:tr>
+      <w:tr>
+        <w:trPr/>
+        <w:tc>
+          <w:tcPr>
+            <w:tcW w:w="1843" w:type="dxa"/>
+            <w:tcBorders>
+              <w:top w:val="nil"/>
+            </w:tcBorders>
+          </w:tcPr>
+          <w:p>
+            <w:pPr>
+              <w:pStyle w:val="Normal"/>
+              <w:widowControl w:val="false"/>
+              <w:suppressAutoHyphens w:val="true"/>
+              <w:spacing w:lineRule="auto" w:line="240" w:before="0" w:after="0"/>
+              <w:jc w:val="left"/>
+              <w:rPr>
+                <w:rFonts w:ascii="Calibri Light" w:hAnsi="Calibri Light" w:cs="Calibri Light" w:asciiTheme="majorHAnsi" w:cstheme="majorHAnsi" w:hAnsiTheme="majorHAnsi"/>
+                <w:color w:val="auto"/>
+                <w:sz w:val="22"/>
+                <w:szCs w:val="22"/>
+              </w:rPr>
+            </w:pPr>
+            <w:r>
+              <w:rPr>
+                <w:rFonts w:cs="Calibri Light" w:cstheme="majorHAnsi" w:ascii="Calibri Light" w:hAnsi="Calibri Light"/>
+                <w:color w:val="auto"/>
+                <w:sz w:val="22"/>
+                <w:szCs w:val="22"/>
+              </w:rPr>
+            </w:r>
+          </w:p>
+        </w:tc>
+        <w:tc>
+          <w:tcPr>
+            <w:tcW w:w="2126" w:type="dxa"/>
+            <w:tcBorders>
+              <w:top w:val="nil"/>
+            </w:tcBorders>
+          </w:tcPr>
+          <w:p>
+            <w:pPr>
+              <w:pStyle w:val="Normal"/>
+              <w:widowControl w:val="false"/>
+              <w:suppressAutoHyphens w:val="true"/>
+              <w:spacing w:lineRule="auto" w:line="240" w:before="0" w:after="0"/>
+              <w:jc w:val="left"/>
+              <w:rPr>
+                <w:rFonts w:ascii="Calibri Light" w:hAnsi="Calibri Light" w:cs="Calibri Light" w:asciiTheme="majorHAnsi" w:cstheme="majorHAnsi" w:hAnsiTheme="majorHAnsi"/>
+                <w:color w:val="auto"/>
+                <w:sz w:val="22"/>
+                <w:szCs w:val="22"/>
+              </w:rPr>
+            </w:pPr>
+            <w:r>
+              <w:rPr>
+                <w:rFonts w:cs="Calibri Light" w:cstheme="majorHAnsi" w:ascii="Calibri Light" w:hAnsi="Calibri Light"/>
+                <w:color w:val="auto"/>
+                <w:sz w:val="22"/>
+                <w:szCs w:val="22"/>
+              </w:rPr>
+              <w:t>rRemedyPrice : Real</w:t>
+            </w:r>
+          </w:p>
+        </w:tc>
+        <w:tc>
+          <w:tcPr>
+            <w:tcW w:w="2835" w:type="dxa"/>
+            <w:tcBorders>
+              <w:top w:val="nil"/>
+            </w:tcBorders>
+          </w:tcPr>
+          <w:p>
+            <w:pPr>
+              <w:pStyle w:val="Normal"/>
+              <w:widowControl w:val="false"/>
+              <w:suppressAutoHyphens w:val="true"/>
+              <w:spacing w:lineRule="auto" w:line="240" w:before="0" w:after="0"/>
+              <w:jc w:val="left"/>
+              <w:rPr>
+                <w:rFonts w:ascii="Calibri Light" w:hAnsi="Calibri Light" w:cs="Calibri Light" w:asciiTheme="majorHAnsi" w:cstheme="majorHAnsi" w:hAnsiTheme="majorHAnsi"/>
+                <w:color w:val="auto"/>
+                <w:sz w:val="22"/>
+                <w:szCs w:val="22"/>
+              </w:rPr>
+            </w:pPr>
+            <w:r>
+              <w:rPr>
+                <w:rFonts w:cs="Calibri Light" w:cstheme="majorHAnsi" w:ascii="Calibri Light" w:hAnsi="Calibri Light"/>
+                <w:color w:val="auto"/>
+                <w:sz w:val="22"/>
+                <w:szCs w:val="22"/>
+              </w:rPr>
+              <w:t>Currency, 2 decimals</w:t>
+            </w:r>
+          </w:p>
+        </w:tc>
+        <w:tc>
+          <w:tcPr>
+            <w:tcW w:w="1985" w:type="dxa"/>
+            <w:tcBorders>
+              <w:top w:val="nil"/>
+            </w:tcBorders>
+          </w:tcPr>
+          <w:p>
+            <w:pPr>
+              <w:pStyle w:val="Normal"/>
+              <w:widowControl w:val="false"/>
+              <w:suppressAutoHyphens w:val="true"/>
+              <w:spacing w:lineRule="auto" w:line="240" w:before="0" w:after="0"/>
+              <w:jc w:val="left"/>
+              <w:rPr>
+                <w:rFonts w:ascii="Calibri Light" w:hAnsi="Calibri Light" w:cs="Calibri Light" w:asciiTheme="majorHAnsi" w:cstheme="majorHAnsi" w:hAnsiTheme="majorHAnsi"/>
+                <w:color w:val="auto"/>
+                <w:sz w:val="22"/>
+                <w:szCs w:val="22"/>
+              </w:rPr>
+            </w:pPr>
+            <w:r>
+              <w:rPr>
+                <w:rFonts w:cs="Calibri Light" w:cstheme="majorHAnsi" w:ascii="Calibri Light" w:hAnsi="Calibri Light"/>
+                <w:color w:val="auto"/>
+                <w:sz w:val="22"/>
+                <w:szCs w:val="22"/>
+              </w:rPr>
+              <w:t>edtAddRemedyInputsPrice</w:t>
+            </w:r>
+          </w:p>
+        </w:tc>
+        <w:tc>
+          <w:tcPr>
+            <w:tcW w:w="1417" w:type="dxa"/>
+            <w:tcBorders>
+              <w:top w:val="nil"/>
+            </w:tcBorders>
+          </w:tcPr>
+          <w:p>
+            <w:pPr>
+              <w:pStyle w:val="Normal"/>
+              <w:widowControl w:val="false"/>
+              <w:suppressAutoHyphens w:val="true"/>
+              <w:spacing w:lineRule="auto" w:line="240" w:before="0" w:after="0"/>
+              <w:jc w:val="left"/>
+              <w:rPr>
+                <w:rFonts w:ascii="Calibri Light" w:hAnsi="Calibri Light" w:cs="Calibri Light" w:asciiTheme="majorHAnsi" w:cstheme="majorHAnsi" w:hAnsiTheme="majorHAnsi"/>
+                <w:color w:val="auto"/>
+                <w:sz w:val="22"/>
+                <w:szCs w:val="22"/>
+              </w:rPr>
+            </w:pPr>
+            <w:r>
+              <w:rPr>
+                <w:rFonts w:cs="Calibri Light" w:cstheme="majorHAnsi" w:ascii="Calibri Light" w:hAnsi="Calibri Light"/>
+                <w:color w:val="auto"/>
+                <w:sz w:val="22"/>
+                <w:szCs w:val="22"/>
+              </w:rPr>
+              <w:t>Local</w:t>
+            </w:r>
+          </w:p>
+        </w:tc>
+      </w:tr>
+      <w:tr>
+        <w:trPr/>
+        <w:tc>
+          <w:tcPr>
+            <w:tcW w:w="1843" w:type="dxa"/>
+            <w:tcBorders>
+              <w:top w:val="nil"/>
+            </w:tcBorders>
+          </w:tcPr>
+          <w:p>
+            <w:pPr>
+              <w:pStyle w:val="Normal"/>
+              <w:widowControl w:val="false"/>
+              <w:suppressAutoHyphens w:val="true"/>
+              <w:spacing w:lineRule="auto" w:line="240" w:before="0" w:after="0"/>
+              <w:jc w:val="left"/>
+              <w:rPr>
+                <w:rFonts w:ascii="Calibri Light" w:hAnsi="Calibri Light" w:cs="Calibri Light" w:asciiTheme="majorHAnsi" w:cstheme="majorHAnsi" w:hAnsiTheme="majorHAnsi"/>
+                <w:color w:val="auto"/>
+                <w:sz w:val="22"/>
+                <w:szCs w:val="22"/>
+              </w:rPr>
+            </w:pPr>
+            <w:r>
+              <w:rPr>
+                <w:rFonts w:cs="Calibri Light" w:cstheme="majorHAnsi" w:ascii="Calibri Light" w:hAnsi="Calibri Light"/>
+                <w:color w:val="auto"/>
+                <w:sz w:val="22"/>
+                <w:szCs w:val="22"/>
+              </w:rPr>
+            </w:r>
+          </w:p>
+        </w:tc>
+        <w:tc>
+          <w:tcPr>
+            <w:tcW w:w="2126" w:type="dxa"/>
+            <w:tcBorders>
+              <w:top w:val="nil"/>
+            </w:tcBorders>
+          </w:tcPr>
+          <w:p>
+            <w:pPr>
+              <w:pStyle w:val="Normal"/>
+              <w:widowControl w:val="false"/>
+              <w:suppressAutoHyphens w:val="true"/>
+              <w:spacing w:lineRule="auto" w:line="240" w:before="0" w:after="0"/>
+              <w:jc w:val="left"/>
+              <w:rPr>
+                <w:rFonts w:ascii="Calibri Light" w:hAnsi="Calibri Light" w:cs="Calibri Light" w:asciiTheme="majorHAnsi" w:cstheme="majorHAnsi" w:hAnsiTheme="majorHAnsi"/>
+                <w:color w:val="auto"/>
+                <w:sz w:val="22"/>
+                <w:szCs w:val="22"/>
+              </w:rPr>
+            </w:pPr>
+            <w:r>
+              <w:rPr>
+                <w:rFonts w:cs="Calibri Light" w:cstheme="majorHAnsi" w:ascii="Calibri Light" w:hAnsi="Calibri Light"/>
+                <w:color w:val="auto"/>
+                <w:sz w:val="22"/>
+                <w:szCs w:val="22"/>
+              </w:rPr>
+              <w:t>bIsNatural : Boolean</w:t>
+            </w:r>
+          </w:p>
+        </w:tc>
+        <w:tc>
+          <w:tcPr>
+            <w:tcW w:w="2835" w:type="dxa"/>
+            <w:tcBorders>
+              <w:top w:val="nil"/>
+            </w:tcBorders>
+          </w:tcPr>
+          <w:p>
+            <w:pPr>
+              <w:pStyle w:val="Normal"/>
+              <w:widowControl w:val="false"/>
+              <w:suppressAutoHyphens w:val="true"/>
+              <w:spacing w:lineRule="auto" w:line="240" w:before="0" w:after="0"/>
+              <w:jc w:val="left"/>
+              <w:rPr>
+                <w:rFonts w:ascii="Calibri Light" w:hAnsi="Calibri Light" w:cs="Calibri Light" w:asciiTheme="majorHAnsi" w:cstheme="majorHAnsi" w:hAnsiTheme="majorHAnsi"/>
+                <w:color w:val="auto"/>
+                <w:sz w:val="22"/>
+                <w:szCs w:val="22"/>
+              </w:rPr>
+            </w:pPr>
+            <w:r>
+              <w:rPr>
+                <w:rFonts w:cs="Calibri Light" w:cstheme="majorHAnsi" w:ascii="Calibri Light" w:hAnsi="Calibri Light"/>
+                <w:color w:val="auto"/>
+                <w:sz w:val="22"/>
+                <w:szCs w:val="22"/>
+              </w:rPr>
+              <w:t>None, Boolean Input</w:t>
+            </w:r>
+          </w:p>
+        </w:tc>
+        <w:tc>
+          <w:tcPr>
+            <w:tcW w:w="1985" w:type="dxa"/>
+            <w:tcBorders>
+              <w:top w:val="nil"/>
+            </w:tcBorders>
+          </w:tcPr>
+          <w:p>
+            <w:pPr>
+              <w:pStyle w:val="Normal"/>
+              <w:widowControl w:val="false"/>
+              <w:suppressAutoHyphens w:val="true"/>
+              <w:spacing w:lineRule="auto" w:line="240" w:before="0" w:after="0"/>
+              <w:jc w:val="left"/>
+              <w:rPr>
+                <w:rFonts w:ascii="Calibri Light" w:hAnsi="Calibri Light" w:cs="Calibri Light" w:asciiTheme="majorHAnsi" w:cstheme="majorHAnsi" w:hAnsiTheme="majorHAnsi"/>
+                <w:color w:val="auto"/>
+                <w:sz w:val="22"/>
+                <w:szCs w:val="22"/>
+              </w:rPr>
+            </w:pPr>
+            <w:r>
+              <w:rPr>
+                <w:rFonts w:cs="Calibri Light" w:cstheme="majorHAnsi" w:ascii="Calibri Light" w:hAnsi="Calibri Light"/>
+                <w:color w:val="auto"/>
+                <w:sz w:val="22"/>
+                <w:szCs w:val="22"/>
+              </w:rPr>
+              <w:t>chkAddRemedyInputsNatural</w:t>
+            </w:r>
+          </w:p>
+        </w:tc>
+        <w:tc>
+          <w:tcPr>
+            <w:tcW w:w="1417" w:type="dxa"/>
+            <w:tcBorders>
+              <w:top w:val="nil"/>
+            </w:tcBorders>
+          </w:tcPr>
+          <w:p>
+            <w:pPr>
+              <w:pStyle w:val="Normal"/>
+              <w:widowControl w:val="false"/>
+              <w:suppressAutoHyphens w:val="true"/>
+              <w:spacing w:lineRule="auto" w:line="240" w:before="0" w:after="0"/>
+              <w:jc w:val="left"/>
+              <w:rPr>
+                <w:rFonts w:ascii="Calibri Light" w:hAnsi="Calibri Light" w:cs="Calibri Light" w:asciiTheme="majorHAnsi" w:cstheme="majorHAnsi" w:hAnsiTheme="majorHAnsi"/>
+                <w:color w:val="auto"/>
+                <w:sz w:val="22"/>
+                <w:szCs w:val="22"/>
+              </w:rPr>
+            </w:pPr>
+            <w:r>
+              <w:rPr>
+                <w:rFonts w:cs="Calibri Light" w:cstheme="majorHAnsi" w:ascii="Calibri Light" w:hAnsi="Calibri Light"/>
+                <w:color w:val="auto"/>
+                <w:sz w:val="22"/>
+                <w:szCs w:val="22"/>
+              </w:rPr>
+              <w:t>Local</w:t>
+            </w:r>
+          </w:p>
+        </w:tc>
+      </w:tr>
+      <w:tr>
+        <w:trPr/>
+        <w:tc>
+          <w:tcPr>
+            <w:tcW w:w="1843" w:type="dxa"/>
+            <w:tcBorders>
+              <w:top w:val="nil"/>
+            </w:tcBorders>
+          </w:tcPr>
+          <w:p>
+            <w:pPr>
+              <w:pStyle w:val="Normal"/>
+              <w:widowControl w:val="false"/>
+              <w:suppressAutoHyphens w:val="true"/>
+              <w:spacing w:lineRule="auto" w:line="240" w:before="0" w:after="0"/>
+              <w:jc w:val="left"/>
+              <w:rPr>
+                <w:rFonts w:ascii="Calibri Light" w:hAnsi="Calibri Light" w:cs="Calibri Light" w:asciiTheme="majorHAnsi" w:cstheme="majorHAnsi" w:hAnsiTheme="majorHAnsi"/>
+                <w:color w:val="auto"/>
+                <w:sz w:val="22"/>
+                <w:szCs w:val="22"/>
+              </w:rPr>
+            </w:pPr>
+            <w:r>
+              <w:rPr>
+                <w:rFonts w:cs="Calibri Light" w:cstheme="majorHAnsi" w:ascii="Calibri Light" w:hAnsi="Calibri Light"/>
+                <w:color w:val="auto"/>
+                <w:sz w:val="22"/>
+                <w:szCs w:val="22"/>
+              </w:rPr>
+            </w:r>
+          </w:p>
+        </w:tc>
+        <w:tc>
+          <w:tcPr>
+            <w:tcW w:w="2126" w:type="dxa"/>
+            <w:tcBorders>
+              <w:top w:val="nil"/>
+            </w:tcBorders>
+          </w:tcPr>
+          <w:p>
+            <w:pPr>
+              <w:pStyle w:val="Normal"/>
+              <w:widowControl w:val="false"/>
+              <w:suppressAutoHyphens w:val="true"/>
+              <w:spacing w:lineRule="auto" w:line="240" w:before="0" w:after="0"/>
+              <w:jc w:val="left"/>
+              <w:rPr>
+                <w:rFonts w:ascii="Calibri Light" w:hAnsi="Calibri Light" w:cs="Calibri Light" w:asciiTheme="majorHAnsi" w:cstheme="majorHAnsi" w:hAnsiTheme="majorHAnsi"/>
+                <w:color w:val="auto"/>
+                <w:sz w:val="22"/>
+                <w:szCs w:val="22"/>
+              </w:rPr>
+            </w:pPr>
+            <w:r>
+              <w:rPr>
+                <w:rFonts w:cs="Calibri Light" w:cstheme="majorHAnsi" w:ascii="Calibri Light" w:hAnsi="Calibri Light"/>
+                <w:color w:val="auto"/>
+                <w:sz w:val="22"/>
+                <w:szCs w:val="22"/>
+              </w:rPr>
+              <w:t>iEaseOfUse : Integer</w:t>
+            </w:r>
+          </w:p>
+        </w:tc>
+        <w:tc>
+          <w:tcPr>
+            <w:tcW w:w="2835" w:type="dxa"/>
+            <w:tcBorders>
+              <w:top w:val="nil"/>
+            </w:tcBorders>
+          </w:tcPr>
+          <w:p>
+            <w:pPr>
+              <w:pStyle w:val="Normal"/>
+              <w:widowControl w:val="false"/>
+              <w:suppressAutoHyphens w:val="true"/>
+              <w:spacing w:lineRule="auto" w:line="240" w:before="0" w:after="0"/>
+              <w:jc w:val="left"/>
+              <w:rPr>
+                <w:rFonts w:ascii="Calibri Light" w:hAnsi="Calibri Light" w:cs="Calibri Light" w:asciiTheme="majorHAnsi" w:cstheme="majorHAnsi" w:hAnsiTheme="majorHAnsi"/>
+                <w:color w:val="auto"/>
+                <w:sz w:val="22"/>
+                <w:szCs w:val="22"/>
+              </w:rPr>
+            </w:pPr>
+            <w:r>
+              <w:rPr>
+                <w:rFonts w:cs="Calibri Light" w:cstheme="majorHAnsi" w:ascii="Calibri Light" w:hAnsi="Calibri Light"/>
+                <w:color w:val="auto"/>
+                <w:sz w:val="22"/>
+                <w:szCs w:val="22"/>
+              </w:rPr>
+              <w:t>None, Integer Input</w:t>
+            </w:r>
+          </w:p>
+        </w:tc>
+        <w:tc>
+          <w:tcPr>
+            <w:tcW w:w="1985" w:type="dxa"/>
+            <w:tcBorders>
+              <w:top w:val="nil"/>
+            </w:tcBorders>
+          </w:tcPr>
+          <w:p>
+            <w:pPr>
+              <w:pStyle w:val="Normal"/>
+              <w:widowControl w:val="false"/>
+              <w:suppressAutoHyphens w:val="true"/>
+              <w:spacing w:lineRule="auto" w:line="240" w:before="0" w:after="0"/>
+              <w:jc w:val="left"/>
+              <w:rPr>
+                <w:rFonts w:ascii="Calibri Light" w:hAnsi="Calibri Light" w:cs="Calibri Light" w:asciiTheme="majorHAnsi" w:cstheme="majorHAnsi" w:hAnsiTheme="majorHAnsi"/>
+                <w:color w:val="auto"/>
+                <w:sz w:val="22"/>
+                <w:szCs w:val="22"/>
+              </w:rPr>
+            </w:pPr>
+            <w:r>
+              <w:rPr>
+                <w:rFonts w:cs="Calibri Light" w:cstheme="majorHAnsi" w:ascii="Calibri Light" w:hAnsi="Calibri Light"/>
+                <w:color w:val="auto"/>
+                <w:sz w:val="22"/>
+                <w:szCs w:val="22"/>
+              </w:rPr>
+              <w:t>sedAddRemedyInputsEaseOfUse</w:t>
+            </w:r>
+          </w:p>
+        </w:tc>
+        <w:tc>
+          <w:tcPr>
+            <w:tcW w:w="1417" w:type="dxa"/>
+            <w:tcBorders>
+              <w:top w:val="nil"/>
+            </w:tcBorders>
+          </w:tcPr>
+          <w:p>
+            <w:pPr>
+              <w:pStyle w:val="Normal"/>
+              <w:widowControl w:val="false"/>
+              <w:suppressAutoHyphens w:val="true"/>
+              <w:spacing w:lineRule="auto" w:line="240" w:before="0" w:after="0"/>
+              <w:jc w:val="left"/>
+              <w:rPr>
+                <w:rFonts w:ascii="Calibri Light" w:hAnsi="Calibri Light" w:cs="Calibri Light" w:asciiTheme="majorHAnsi" w:cstheme="majorHAnsi" w:hAnsiTheme="majorHAnsi"/>
+                <w:color w:val="auto"/>
+                <w:sz w:val="22"/>
+                <w:szCs w:val="22"/>
+              </w:rPr>
+            </w:pPr>
+            <w:r>
+              <w:rPr>
+                <w:rFonts w:cs="Calibri Light" w:cstheme="majorHAnsi" w:ascii="Calibri Light" w:hAnsi="Calibri Light"/>
+                <w:color w:val="auto"/>
+                <w:sz w:val="22"/>
+                <w:szCs w:val="22"/>
+              </w:rPr>
+              <w:t>Local</w:t>
+            </w:r>
+          </w:p>
+        </w:tc>
+      </w:tr>
+      <w:tr>
+        <w:trPr/>
+        <w:tc>
+          <w:tcPr>
+            <w:tcW w:w="1843" w:type="dxa"/>
+            <w:tcBorders>
+              <w:top w:val="nil"/>
+            </w:tcBorders>
+          </w:tcPr>
+          <w:p>
+            <w:pPr>
+              <w:pStyle w:val="Normal"/>
+              <w:widowControl w:val="false"/>
+              <w:suppressAutoHyphens w:val="true"/>
+              <w:spacing w:lineRule="auto" w:line="240" w:before="0" w:after="0"/>
+              <w:jc w:val="left"/>
+              <w:rPr>
+                <w:rFonts w:ascii="Calibri Light" w:hAnsi="Calibri Light" w:cs="Calibri Light" w:asciiTheme="majorHAnsi" w:cstheme="majorHAnsi" w:hAnsiTheme="majorHAnsi"/>
+                <w:color w:val="auto"/>
+                <w:sz w:val="22"/>
+                <w:szCs w:val="22"/>
+              </w:rPr>
+            </w:pPr>
+            <w:r>
+              <w:rPr>
+                <w:rFonts w:cs="Calibri Light" w:cstheme="majorHAnsi" w:ascii="Calibri Light" w:hAnsi="Calibri Light"/>
+                <w:color w:val="auto"/>
+                <w:sz w:val="22"/>
+                <w:szCs w:val="22"/>
+              </w:rPr>
+            </w:r>
+          </w:p>
+        </w:tc>
+        <w:tc>
+          <w:tcPr>
+            <w:tcW w:w="2126" w:type="dxa"/>
+            <w:tcBorders>
+              <w:top w:val="nil"/>
+            </w:tcBorders>
+          </w:tcPr>
+          <w:p>
+            <w:pPr>
+              <w:pStyle w:val="Normal"/>
+              <w:widowControl w:val="false"/>
+              <w:suppressAutoHyphens w:val="true"/>
+              <w:spacing w:lineRule="auto" w:line="240" w:before="0" w:after="0"/>
+              <w:jc w:val="left"/>
+              <w:rPr>
+                <w:rFonts w:ascii="Calibri Light" w:hAnsi="Calibri Light" w:cs="Calibri Light" w:asciiTheme="majorHAnsi" w:cstheme="majorHAnsi" w:hAnsiTheme="majorHAnsi"/>
+                <w:color w:val="auto"/>
+                <w:sz w:val="22"/>
+                <w:szCs w:val="22"/>
+              </w:rPr>
+            </w:pPr>
+            <w:r>
+              <w:rPr>
+                <w:rFonts w:cs="Calibri Light" w:cstheme="majorHAnsi" w:ascii="Calibri Light" w:hAnsi="Calibri Light"/>
+                <w:color w:val="auto"/>
+                <w:sz w:val="22"/>
+                <w:szCs w:val="22"/>
+              </w:rPr>
+              <w:t>sDescription : String</w:t>
+            </w:r>
+          </w:p>
+        </w:tc>
+        <w:tc>
+          <w:tcPr>
+            <w:tcW w:w="2835" w:type="dxa"/>
+            <w:tcBorders>
+              <w:top w:val="nil"/>
+            </w:tcBorders>
+          </w:tcPr>
+          <w:p>
+            <w:pPr>
+              <w:pStyle w:val="Normal"/>
+              <w:widowControl w:val="false"/>
+              <w:suppressAutoHyphens w:val="true"/>
+              <w:spacing w:lineRule="auto" w:line="240" w:before="0" w:after="0"/>
+              <w:jc w:val="left"/>
+              <w:rPr>
+                <w:rFonts w:ascii="Calibri Light" w:hAnsi="Calibri Light" w:cs="Calibri Light" w:asciiTheme="majorHAnsi" w:cstheme="majorHAnsi" w:hAnsiTheme="majorHAnsi"/>
+                <w:color w:val="auto"/>
+                <w:sz w:val="22"/>
+                <w:szCs w:val="22"/>
+              </w:rPr>
+            </w:pPr>
+            <w:r>
+              <w:rPr>
+                <w:rFonts w:cs="Calibri Light" w:cstheme="majorHAnsi" w:ascii="Calibri Light" w:hAnsi="Calibri Light"/>
+                <w:color w:val="auto"/>
+                <w:sz w:val="22"/>
+                <w:szCs w:val="22"/>
+              </w:rPr>
+              <w:t>Concat Each Line</w:t>
+            </w:r>
+          </w:p>
+        </w:tc>
+        <w:tc>
+          <w:tcPr>
+            <w:tcW w:w="1985" w:type="dxa"/>
+            <w:tcBorders>
+              <w:top w:val="nil"/>
+            </w:tcBorders>
+          </w:tcPr>
+          <w:p>
+            <w:pPr>
+              <w:pStyle w:val="Normal"/>
+              <w:widowControl w:val="false"/>
+              <w:suppressAutoHyphens w:val="true"/>
+              <w:spacing w:lineRule="auto" w:line="240" w:before="0" w:after="0"/>
+              <w:jc w:val="left"/>
+              <w:rPr>
+                <w:rFonts w:ascii="Calibri Light" w:hAnsi="Calibri Light" w:cs="Calibri Light" w:asciiTheme="majorHAnsi" w:cstheme="majorHAnsi" w:hAnsiTheme="majorHAnsi"/>
+                <w:color w:val="auto"/>
+                <w:sz w:val="22"/>
+                <w:szCs w:val="22"/>
+              </w:rPr>
+            </w:pPr>
+            <w:r>
+              <w:rPr>
+                <w:rFonts w:cs="Calibri Light" w:cstheme="majorHAnsi" w:ascii="Calibri Light" w:hAnsi="Calibri Light"/>
+                <w:color w:val="auto"/>
+                <w:sz w:val="22"/>
+                <w:szCs w:val="22"/>
+              </w:rPr>
+              <w:t>redAddRemedyInputsDescription</w:t>
+            </w:r>
+          </w:p>
+        </w:tc>
+        <w:tc>
+          <w:tcPr>
+            <w:tcW w:w="1417" w:type="dxa"/>
+            <w:tcBorders>
+              <w:top w:val="nil"/>
+            </w:tcBorders>
+          </w:tcPr>
+          <w:p>
+            <w:pPr>
+              <w:pStyle w:val="Normal"/>
+              <w:widowControl w:val="false"/>
+              <w:suppressAutoHyphens w:val="true"/>
+              <w:spacing w:lineRule="auto" w:line="240" w:before="0" w:after="0"/>
+              <w:jc w:val="left"/>
+              <w:rPr>
+                <w:rFonts w:ascii="Calibri Light" w:hAnsi="Calibri Light" w:cs="Calibri Light" w:asciiTheme="majorHAnsi" w:cstheme="majorHAnsi" w:hAnsiTheme="majorHAnsi"/>
+                <w:color w:val="auto"/>
+                <w:sz w:val="22"/>
+                <w:szCs w:val="22"/>
+              </w:rPr>
+            </w:pPr>
+            <w:r>
+              <w:rPr>
+                <w:rFonts w:cs="Calibri Light" w:cstheme="majorHAnsi" w:ascii="Calibri Light" w:hAnsi="Calibri Light"/>
+                <w:color w:val="auto"/>
+                <w:sz w:val="22"/>
+                <w:szCs w:val="22"/>
+              </w:rPr>
+              <w:t>Local</w:t>
+            </w:r>
+          </w:p>
+        </w:tc>
+      </w:tr>
+      <w:tr>
+        <w:trPr/>
+        <w:tc>
+          <w:tcPr>
+            <w:tcW w:w="1843" w:type="dxa"/>
+            <w:tcBorders>
+              <w:top w:val="nil"/>
+            </w:tcBorders>
+          </w:tcPr>
+          <w:p>
+            <w:pPr>
+              <w:pStyle w:val="Normal"/>
+              <w:widowControl w:val="false"/>
+              <w:suppressAutoHyphens w:val="true"/>
+              <w:spacing w:lineRule="auto" w:line="240" w:before="0" w:after="0"/>
+              <w:jc w:val="left"/>
+              <w:rPr>
+                <w:rFonts w:ascii="Calibri Light" w:hAnsi="Calibri Light" w:cs="Calibri Light" w:asciiTheme="majorHAnsi" w:cstheme="majorHAnsi" w:hAnsiTheme="majorHAnsi"/>
+                <w:color w:val="auto"/>
+                <w:sz w:val="22"/>
+                <w:szCs w:val="22"/>
+              </w:rPr>
+            </w:pPr>
+            <w:r>
+              <w:rPr>
+                <w:rFonts w:cs="Calibri Light" w:cstheme="majorHAnsi" w:ascii="Calibri Light" w:hAnsi="Calibri Light"/>
+                <w:color w:val="auto"/>
+                <w:sz w:val="22"/>
+                <w:szCs w:val="22"/>
+              </w:rPr>
+            </w:r>
+          </w:p>
+        </w:tc>
+        <w:tc>
+          <w:tcPr>
+            <w:tcW w:w="2126" w:type="dxa"/>
+            <w:tcBorders>
+              <w:top w:val="nil"/>
+            </w:tcBorders>
+          </w:tcPr>
+          <w:p>
+            <w:pPr>
+              <w:pStyle w:val="Normal"/>
+              <w:widowControl w:val="false"/>
+              <w:suppressAutoHyphens w:val="true"/>
+              <w:spacing w:lineRule="auto" w:line="240" w:before="0" w:after="0"/>
+              <w:jc w:val="left"/>
+              <w:rPr>
+                <w:rFonts w:ascii="Calibri Light" w:hAnsi="Calibri Light" w:cs="Calibri Light" w:asciiTheme="majorHAnsi" w:cstheme="majorHAnsi" w:hAnsiTheme="majorHAnsi"/>
+                <w:color w:val="auto"/>
+                <w:sz w:val="22"/>
+                <w:szCs w:val="22"/>
+              </w:rPr>
+            </w:pPr>
+            <w:r>
+              <w:rPr>
+                <w:rFonts w:cs="Calibri Light" w:cstheme="majorHAnsi" w:ascii="Calibri Light" w:hAnsi="Calibri Light"/>
+                <w:color w:val="auto"/>
+                <w:sz w:val="22"/>
+                <w:szCs w:val="22"/>
+              </w:rPr>
+              <w:t>arrSymptoms : array of string</w:t>
+            </w:r>
+          </w:p>
+        </w:tc>
+        <w:tc>
+          <w:tcPr>
+            <w:tcW w:w="2835" w:type="dxa"/>
+            <w:tcBorders>
+              <w:top w:val="nil"/>
+            </w:tcBorders>
+          </w:tcPr>
+          <w:p>
+            <w:pPr>
+              <w:pStyle w:val="Normal"/>
+              <w:widowControl w:val="false"/>
+              <w:suppressAutoHyphens w:val="true"/>
+              <w:spacing w:lineRule="auto" w:line="240" w:before="0" w:after="0"/>
+              <w:jc w:val="left"/>
+              <w:rPr>
+                <w:rFonts w:ascii="Calibri Light" w:hAnsi="Calibri Light" w:cs="Calibri Light" w:asciiTheme="majorHAnsi" w:cstheme="majorHAnsi" w:hAnsiTheme="majorHAnsi"/>
+                <w:color w:val="auto"/>
+                <w:sz w:val="22"/>
+                <w:szCs w:val="22"/>
+              </w:rPr>
+            </w:pPr>
+            <w:r>
+              <w:rPr>
+                <w:rFonts w:cs="Calibri Light" w:cstheme="majorHAnsi" w:ascii="Calibri Light" w:hAnsi="Calibri Light"/>
+                <w:color w:val="auto"/>
+                <w:sz w:val="22"/>
+                <w:szCs w:val="22"/>
+              </w:rPr>
+              <w:t>For each element in cltAddRemedyInputsSymptoms</w:t>
+            </w:r>
+          </w:p>
+        </w:tc>
+        <w:tc>
+          <w:tcPr>
+            <w:tcW w:w="1985" w:type="dxa"/>
+            <w:tcBorders>
+              <w:top w:val="nil"/>
+            </w:tcBorders>
+          </w:tcPr>
+          <w:p>
+            <w:pPr>
+              <w:pStyle w:val="Normal"/>
+              <w:widowControl w:val="false"/>
+              <w:suppressAutoHyphens w:val="true"/>
+              <w:spacing w:lineRule="auto" w:line="240" w:before="0" w:after="0"/>
+              <w:jc w:val="left"/>
+              <w:rPr>
+                <w:rFonts w:ascii="Calibri Light" w:hAnsi="Calibri Light" w:cs="Calibri Light" w:asciiTheme="majorHAnsi" w:cstheme="majorHAnsi" w:hAnsiTheme="majorHAnsi"/>
+                <w:color w:val="auto"/>
+                <w:sz w:val="22"/>
+                <w:szCs w:val="22"/>
+              </w:rPr>
+            </w:pPr>
+            <w:r>
+              <w:rPr>
+                <w:rFonts w:cs="Calibri Light" w:cstheme="majorHAnsi" w:ascii="Calibri Light" w:hAnsi="Calibri Light"/>
+                <w:color w:val="auto"/>
+                <w:sz w:val="22"/>
+                <w:szCs w:val="22"/>
+              </w:rPr>
+              <w:t>cltAddRemedyInputsSymptoms</w:t>
+            </w:r>
+          </w:p>
+        </w:tc>
+        <w:tc>
+          <w:tcPr>
+            <w:tcW w:w="1417" w:type="dxa"/>
+            <w:tcBorders>
+              <w:top w:val="nil"/>
+            </w:tcBorders>
+          </w:tcPr>
+          <w:p>
+            <w:pPr>
+              <w:pStyle w:val="Normal"/>
+              <w:widowControl w:val="false"/>
+              <w:suppressAutoHyphens w:val="true"/>
+              <w:spacing w:lineRule="auto" w:line="240" w:before="0" w:after="0"/>
+              <w:jc w:val="left"/>
+              <w:rPr>
+                <w:rFonts w:ascii="Calibri Light" w:hAnsi="Calibri Light" w:cs="Calibri Light" w:asciiTheme="majorHAnsi" w:cstheme="majorHAnsi" w:hAnsiTheme="majorHAnsi"/>
+                <w:color w:val="auto"/>
+                <w:sz w:val="22"/>
+                <w:szCs w:val="22"/>
+              </w:rPr>
+            </w:pPr>
+            <w:r>
+              <w:rPr>
+                <w:rFonts w:cs="Calibri Light" w:cstheme="majorHAnsi" w:ascii="Calibri Light" w:hAnsi="Calibri Light"/>
+                <w:color w:val="auto"/>
+                <w:sz w:val="22"/>
+                <w:szCs w:val="22"/>
+              </w:rPr>
+              <w:t>Local</w:t>
             </w:r>
           </w:p>
         </w:tc>
@@ -2366,7 +3255,15 @@
       </w:pPr>
       <w:r>
         <w:rPr/>
-        <w:t xml:space="preserve">INPUT: TABSHEET 2 </w:t>
+        <w:t xml:space="preserve">INPUT: </w:t>
+      </w:r>
+      <w:r>
+        <w:rPr/>
+        <w:t>tsRemedyPendingChanges</w:t>
+      </w:r>
+      <w:r>
+        <w:rPr/>
+        <w:t xml:space="preserve"> </w:t>
       </w:r>
       <w:r>
         <w:rPr>
@@ -2413,12 +3310,13 @@
           <w:p>
             <w:pPr>
               <w:pStyle w:val="Normal"/>
-              <w:widowControl/>
+              <w:widowControl w:val="false"/>
               <w:tabs>
                 <w:tab w:val="clear" w:pos="720"/>
                 <w:tab w:val="center" w:pos="1173" w:leader="none"/>
                 <w:tab w:val="right" w:pos="2346" w:leader="none"/>
               </w:tabs>
+              <w:suppressAutoHyphens w:val="true"/>
               <w:spacing w:lineRule="auto" w:line="240" w:before="0" w:after="0"/>
               <w:jc w:val="center"/>
               <w:rPr>
@@ -2452,7 +3350,8 @@
           <w:p>
             <w:pPr>
               <w:pStyle w:val="Normal"/>
-              <w:widowControl/>
+              <w:widowControl w:val="false"/>
+              <w:suppressAutoHyphens w:val="true"/>
               <w:spacing w:lineRule="auto" w:line="240" w:before="0" w:after="0"/>
               <w:jc w:val="center"/>
               <w:rPr>
@@ -2486,7 +3385,8 @@
           <w:p>
             <w:pPr>
               <w:pStyle w:val="Normal"/>
-              <w:widowControl/>
+              <w:widowControl w:val="false"/>
+              <w:suppressAutoHyphens w:val="true"/>
               <w:spacing w:lineRule="auto" w:line="240" w:before="0" w:after="0"/>
               <w:jc w:val="center"/>
               <w:rPr>
@@ -2520,7 +3420,8 @@
           <w:p>
             <w:pPr>
               <w:pStyle w:val="Normal"/>
-              <w:widowControl/>
+              <w:widowControl w:val="false"/>
+              <w:suppressAutoHyphens w:val="true"/>
               <w:spacing w:lineRule="auto" w:line="240" w:before="0" w:after="0"/>
               <w:jc w:val="center"/>
               <w:rPr>
@@ -2554,7 +3455,8 @@
           <w:p>
             <w:pPr>
               <w:pStyle w:val="Normal"/>
-              <w:widowControl/>
+              <w:widowControl w:val="false"/>
+              <w:suppressAutoHyphens w:val="true"/>
               <w:spacing w:lineRule="auto" w:line="240" w:before="0" w:after="0"/>
               <w:jc w:val="center"/>
               <w:rPr>
@@ -2590,7 +3492,8 @@
           <w:p>
             <w:pPr>
               <w:pStyle w:val="Normal"/>
-              <w:widowControl/>
+              <w:widowControl w:val="false"/>
+              <w:suppressAutoHyphens w:val="true"/>
               <w:spacing w:lineRule="auto" w:line="240" w:before="0" w:after="0"/>
               <w:jc w:val="left"/>
               <w:rPr>
@@ -2602,11 +3505,10 @@
             </w:pPr>
             <w:r>
               <w:rPr>
-                <w:rFonts w:eastAsia="Calibri" w:cs="Calibri Light" w:cstheme="majorHAnsi" w:ascii="Calibri Light" w:hAnsi="Calibri Light"/>
-                <w:color w:val="0070C0"/>
-                <w:sz w:val="24"/>
-                <w:szCs w:val="24"/>
-                <w:lang w:val="en-ZA" w:eastAsia="en-US" w:bidi="ar-SA"/>
+                <w:rFonts w:cs="Calibri Light" w:cstheme="majorHAnsi" w:ascii="Calibri Light" w:hAnsi="Calibri Light"/>
+                <w:color w:val="auto"/>
+                <w:sz w:val="22"/>
+                <w:szCs w:val="22"/>
               </w:rPr>
             </w:r>
           </w:p>
@@ -2619,7 +3521,8 @@
           <w:p>
             <w:pPr>
               <w:pStyle w:val="Normal"/>
-              <w:widowControl/>
+              <w:widowControl w:val="false"/>
+              <w:suppressAutoHyphens w:val="true"/>
               <w:spacing w:lineRule="auto" w:line="240" w:before="0" w:after="0"/>
               <w:jc w:val="left"/>
               <w:rPr>
@@ -2631,12 +3534,12 @@
             </w:pPr>
             <w:r>
               <w:rPr>
-                <w:rFonts w:eastAsia="Calibri" w:cs="Calibri Light" w:cstheme="majorHAnsi" w:ascii="Calibri Light" w:hAnsi="Calibri Light"/>
-                <w:color w:val="0070C0"/>
-                <w:sz w:val="24"/>
-                <w:szCs w:val="24"/>
-                <w:lang w:val="en-ZA" w:eastAsia="en-US" w:bidi="ar-SA"/>
-              </w:rPr>
+                <w:rFonts w:cs="Calibri Light" w:cstheme="majorHAnsi" w:ascii="Calibri Light" w:hAnsi="Calibri Light"/>
+                <w:color w:val="auto"/>
+                <w:sz w:val="22"/>
+                <w:szCs w:val="22"/>
+              </w:rPr>
+              <w:t>iRemedyIndex : Integer</w:t>
             </w:r>
           </w:p>
         </w:tc>
@@ -2648,7 +3551,8 @@
           <w:p>
             <w:pPr>
               <w:pStyle w:val="Normal"/>
-              <w:widowControl/>
+              <w:widowControl w:val="false"/>
+              <w:suppressAutoHyphens w:val="true"/>
               <w:spacing w:lineRule="auto" w:line="240" w:before="0" w:after="0"/>
               <w:jc w:val="left"/>
               <w:rPr>
@@ -2660,12 +3564,23 @@
             </w:pPr>
             <w:r>
               <w:rPr>
-                <w:rFonts w:eastAsia="Calibri" w:cs="Calibri Light" w:cstheme="majorHAnsi" w:ascii="Calibri Light" w:hAnsi="Calibri Light"/>
-                <w:color w:val="0070C0"/>
-                <w:sz w:val="24"/>
-                <w:szCs w:val="24"/>
-                <w:lang w:val="en-ZA" w:eastAsia="en-US" w:bidi="ar-SA"/>
-              </w:rPr>
+                <w:rFonts w:cs="Calibri Light" w:cstheme="majorHAnsi" w:ascii="Calibri Light" w:hAnsi="Calibri Light"/>
+                <w:color w:val="auto"/>
+                <w:sz w:val="22"/>
+                <w:szCs w:val="22"/>
+              </w:rPr>
+              <w:t xml:space="preserve">Selected object in </w:t>
+            </w:r>
+            <w:r>
+              <w:rPr>
+                <w:rFonts w:cs="Calibri Light" w:cstheme="majorHAnsi" w:ascii="Calibri Light" w:hAnsi="Calibri Light"/>
+                <w:b w:val="false"/>
+                <w:bCs w:val="false"/>
+                <w:color w:val="auto"/>
+                <w:sz w:val="22"/>
+                <w:szCs w:val="22"/>
+              </w:rPr>
+              <w:t>lstRemedyPendingChangesAdditionsRemediesList</w:t>
             </w:r>
           </w:p>
         </w:tc>
@@ -2677,7 +3592,8 @@
           <w:p>
             <w:pPr>
               <w:pStyle w:val="Normal"/>
-              <w:widowControl/>
+              <w:widowControl w:val="false"/>
+              <w:suppressAutoHyphens w:val="true"/>
               <w:spacing w:lineRule="auto" w:line="240" w:before="0" w:after="0"/>
               <w:jc w:val="left"/>
               <w:rPr>
@@ -2689,12 +3605,12 @@
             </w:pPr>
             <w:r>
               <w:rPr>
-                <w:rFonts w:eastAsia="Calibri" w:cs="Calibri Light" w:cstheme="majorHAnsi" w:ascii="Calibri Light" w:hAnsi="Calibri Light"/>
-                <w:color w:val="0070C0"/>
-                <w:sz w:val="24"/>
-                <w:szCs w:val="24"/>
-                <w:lang w:val="en-ZA" w:eastAsia="en-US" w:bidi="ar-SA"/>
-              </w:rPr>
+                <w:rFonts w:cs="Calibri Light" w:cstheme="majorHAnsi" w:ascii="Calibri Light" w:hAnsi="Calibri Light"/>
+                <w:color w:val="auto"/>
+                <w:sz w:val="22"/>
+                <w:szCs w:val="22"/>
+              </w:rPr>
+              <w:t>lstRemedyPendingChangesAdditionsRemediesList</w:t>
             </w:r>
           </w:p>
         </w:tc>
@@ -2706,7 +3622,8 @@
           <w:p>
             <w:pPr>
               <w:pStyle w:val="Normal"/>
-              <w:widowControl/>
+              <w:widowControl w:val="false"/>
+              <w:suppressAutoHyphens w:val="true"/>
               <w:spacing w:lineRule="auto" w:line="240" w:before="0" w:after="0"/>
               <w:jc w:val="left"/>
               <w:rPr>
@@ -2718,12 +3635,822 @@
             </w:pPr>
             <w:r>
               <w:rPr>
-                <w:rFonts w:eastAsia="Calibri" w:cs="Calibri Light" w:cstheme="majorHAnsi" w:ascii="Calibri Light" w:hAnsi="Calibri Light"/>
-                <w:color w:val="0070C0"/>
-                <w:sz w:val="24"/>
-                <w:szCs w:val="24"/>
-                <w:lang w:val="en-ZA" w:eastAsia="en-US" w:bidi="ar-SA"/>
-              </w:rPr>
+                <w:rFonts w:cs="Calibri Light" w:cstheme="majorHAnsi" w:ascii="Calibri Light" w:hAnsi="Calibri Light"/>
+                <w:color w:val="auto"/>
+                <w:sz w:val="22"/>
+                <w:szCs w:val="22"/>
+              </w:rPr>
+              <w:t>Local</w:t>
+            </w:r>
+          </w:p>
+        </w:tc>
+      </w:tr>
+      <w:tr>
+        <w:trPr/>
+        <w:tc>
+          <w:tcPr>
+            <w:tcW w:w="1843" w:type="dxa"/>
+            <w:tcBorders>
+              <w:top w:val="nil"/>
+            </w:tcBorders>
+          </w:tcPr>
+          <w:p>
+            <w:pPr>
+              <w:pStyle w:val="Normal"/>
+              <w:widowControl w:val="false"/>
+              <w:suppressAutoHyphens w:val="true"/>
+              <w:spacing w:lineRule="auto" w:line="240" w:before="0" w:after="0"/>
+              <w:jc w:val="left"/>
+              <w:rPr>
+                <w:rFonts w:ascii="Calibri Light" w:hAnsi="Calibri Light" w:cs="Calibri Light" w:asciiTheme="majorHAnsi" w:cstheme="majorHAnsi" w:hAnsiTheme="majorHAnsi"/>
+                <w:color w:val="auto"/>
+                <w:sz w:val="22"/>
+                <w:szCs w:val="22"/>
+              </w:rPr>
+            </w:pPr>
+            <w:r>
+              <w:rPr>
+                <w:rFonts w:cs="Calibri Light" w:cstheme="majorHAnsi" w:ascii="Calibri Light" w:hAnsi="Calibri Light"/>
+                <w:color w:val="auto"/>
+                <w:sz w:val="22"/>
+                <w:szCs w:val="22"/>
+              </w:rPr>
+            </w:r>
+          </w:p>
+        </w:tc>
+        <w:tc>
+          <w:tcPr>
+            <w:tcW w:w="2126" w:type="dxa"/>
+            <w:tcBorders>
+              <w:top w:val="nil"/>
+            </w:tcBorders>
+          </w:tcPr>
+          <w:p>
+            <w:pPr>
+              <w:pStyle w:val="Normal"/>
+              <w:widowControl w:val="false"/>
+              <w:suppressAutoHyphens w:val="true"/>
+              <w:spacing w:lineRule="auto" w:line="240" w:before="0" w:after="0"/>
+              <w:jc w:val="left"/>
+              <w:rPr>
+                <w:rFonts w:ascii="Calibri Light" w:hAnsi="Calibri Light" w:cs="Calibri Light" w:asciiTheme="majorHAnsi" w:cstheme="majorHAnsi" w:hAnsiTheme="majorHAnsi"/>
+                <w:color w:val="auto"/>
+                <w:sz w:val="22"/>
+                <w:szCs w:val="22"/>
+              </w:rPr>
+            </w:pPr>
+            <w:r>
+              <w:rPr>
+                <w:rFonts w:cs="Calibri Light" w:cstheme="majorHAnsi" w:ascii="Calibri Light" w:hAnsi="Calibri Light"/>
+                <w:color w:val="auto"/>
+                <w:sz w:val="22"/>
+                <w:szCs w:val="22"/>
+              </w:rPr>
+              <w:t>sRemedyName : String</w:t>
+            </w:r>
+          </w:p>
+        </w:tc>
+        <w:tc>
+          <w:tcPr>
+            <w:tcW w:w="2835" w:type="dxa"/>
+            <w:tcBorders>
+              <w:top w:val="nil"/>
+            </w:tcBorders>
+          </w:tcPr>
+          <w:p>
+            <w:pPr>
+              <w:pStyle w:val="Normal"/>
+              <w:widowControl w:val="false"/>
+              <w:suppressAutoHyphens w:val="true"/>
+              <w:spacing w:lineRule="auto" w:line="240" w:before="0" w:after="0"/>
+              <w:jc w:val="left"/>
+              <w:rPr>
+                <w:rFonts w:ascii="Calibri Light" w:hAnsi="Calibri Light" w:cs="Calibri Light" w:asciiTheme="majorHAnsi" w:cstheme="majorHAnsi" w:hAnsiTheme="majorHAnsi"/>
+                <w:color w:val="auto"/>
+                <w:sz w:val="22"/>
+                <w:szCs w:val="22"/>
+              </w:rPr>
+            </w:pPr>
+            <w:r>
+              <w:rPr>
+                <w:rFonts w:cs="Calibri Light" w:cstheme="majorHAnsi" w:ascii="Calibri Light" w:hAnsi="Calibri Light"/>
+                <w:color w:val="auto"/>
+                <w:sz w:val="22"/>
+                <w:szCs w:val="22"/>
+              </w:rPr>
+              <w:t>None, String Input</w:t>
+            </w:r>
+          </w:p>
+        </w:tc>
+        <w:tc>
+          <w:tcPr>
+            <w:tcW w:w="1985" w:type="dxa"/>
+            <w:tcBorders>
+              <w:top w:val="nil"/>
+            </w:tcBorders>
+          </w:tcPr>
+          <w:p>
+            <w:pPr>
+              <w:pStyle w:val="Normal"/>
+              <w:widowControl w:val="false"/>
+              <w:suppressAutoHyphens w:val="true"/>
+              <w:spacing w:lineRule="auto" w:line="240" w:before="0" w:after="0"/>
+              <w:jc w:val="left"/>
+              <w:rPr>
+                <w:rFonts w:ascii="Calibri Light" w:hAnsi="Calibri Light" w:cs="Calibri Light" w:asciiTheme="majorHAnsi" w:cstheme="majorHAnsi" w:hAnsiTheme="majorHAnsi"/>
+                <w:color w:val="auto"/>
+                <w:sz w:val="22"/>
+                <w:szCs w:val="22"/>
+              </w:rPr>
+            </w:pPr>
+            <w:r>
+              <w:rPr>
+                <w:rFonts w:cs="Calibri Light" w:cstheme="majorHAnsi" w:ascii="Calibri Light" w:hAnsi="Calibri Light"/>
+                <w:color w:val="auto"/>
+                <w:sz w:val="22"/>
+                <w:szCs w:val="22"/>
+              </w:rPr>
+              <w:t>edtRemedyPendingChangesAdditionsInfoName</w:t>
+            </w:r>
+          </w:p>
+        </w:tc>
+        <w:tc>
+          <w:tcPr>
+            <w:tcW w:w="1417" w:type="dxa"/>
+            <w:tcBorders>
+              <w:top w:val="nil"/>
+            </w:tcBorders>
+          </w:tcPr>
+          <w:p>
+            <w:pPr>
+              <w:pStyle w:val="Normal"/>
+              <w:widowControl w:val="false"/>
+              <w:suppressAutoHyphens w:val="true"/>
+              <w:spacing w:lineRule="auto" w:line="240" w:before="0" w:after="0"/>
+              <w:jc w:val="left"/>
+              <w:rPr>
+                <w:rFonts w:ascii="Calibri Light" w:hAnsi="Calibri Light" w:cs="Calibri Light" w:asciiTheme="majorHAnsi" w:cstheme="majorHAnsi" w:hAnsiTheme="majorHAnsi"/>
+                <w:color w:val="auto"/>
+                <w:sz w:val="22"/>
+                <w:szCs w:val="22"/>
+              </w:rPr>
+            </w:pPr>
+            <w:r>
+              <w:rPr>
+                <w:rFonts w:cs="Calibri Light" w:cstheme="majorHAnsi" w:ascii="Calibri Light" w:hAnsi="Calibri Light"/>
+                <w:color w:val="auto"/>
+                <w:sz w:val="22"/>
+                <w:szCs w:val="22"/>
+              </w:rPr>
+              <w:t>Local</w:t>
+            </w:r>
+          </w:p>
+        </w:tc>
+      </w:tr>
+      <w:tr>
+        <w:trPr/>
+        <w:tc>
+          <w:tcPr>
+            <w:tcW w:w="1843" w:type="dxa"/>
+            <w:tcBorders>
+              <w:top w:val="nil"/>
+            </w:tcBorders>
+          </w:tcPr>
+          <w:p>
+            <w:pPr>
+              <w:pStyle w:val="Normal"/>
+              <w:widowControl w:val="false"/>
+              <w:suppressAutoHyphens w:val="true"/>
+              <w:spacing w:lineRule="auto" w:line="240" w:before="0" w:after="0"/>
+              <w:jc w:val="left"/>
+              <w:rPr>
+                <w:rFonts w:ascii="Calibri Light" w:hAnsi="Calibri Light" w:cs="Calibri Light" w:asciiTheme="majorHAnsi" w:cstheme="majorHAnsi" w:hAnsiTheme="majorHAnsi"/>
+                <w:color w:val="auto"/>
+                <w:sz w:val="22"/>
+                <w:szCs w:val="22"/>
+              </w:rPr>
+            </w:pPr>
+            <w:r>
+              <w:rPr>
+                <w:rFonts w:cs="Calibri Light" w:cstheme="majorHAnsi" w:ascii="Calibri Light" w:hAnsi="Calibri Light"/>
+                <w:color w:val="auto"/>
+                <w:sz w:val="22"/>
+                <w:szCs w:val="22"/>
+              </w:rPr>
+            </w:r>
+          </w:p>
+        </w:tc>
+        <w:tc>
+          <w:tcPr>
+            <w:tcW w:w="2126" w:type="dxa"/>
+            <w:tcBorders>
+              <w:top w:val="nil"/>
+            </w:tcBorders>
+          </w:tcPr>
+          <w:p>
+            <w:pPr>
+              <w:pStyle w:val="Normal"/>
+              <w:widowControl w:val="false"/>
+              <w:suppressAutoHyphens w:val="true"/>
+              <w:spacing w:lineRule="auto" w:line="240" w:before="0" w:after="0"/>
+              <w:jc w:val="left"/>
+              <w:rPr>
+                <w:rFonts w:ascii="Calibri Light" w:hAnsi="Calibri Light" w:cs="Calibri Light" w:asciiTheme="majorHAnsi" w:cstheme="majorHAnsi" w:hAnsiTheme="majorHAnsi"/>
+                <w:color w:val="auto"/>
+                <w:sz w:val="22"/>
+                <w:szCs w:val="22"/>
+              </w:rPr>
+            </w:pPr>
+            <w:r>
+              <w:rPr>
+                <w:rFonts w:cs="Calibri Light" w:cstheme="majorHAnsi" w:ascii="Calibri Light" w:hAnsi="Calibri Light"/>
+                <w:color w:val="auto"/>
+                <w:sz w:val="22"/>
+                <w:szCs w:val="22"/>
+              </w:rPr>
+              <w:t>rRemedyPrice : Real</w:t>
+            </w:r>
+          </w:p>
+        </w:tc>
+        <w:tc>
+          <w:tcPr>
+            <w:tcW w:w="2835" w:type="dxa"/>
+            <w:tcBorders>
+              <w:top w:val="nil"/>
+            </w:tcBorders>
+          </w:tcPr>
+          <w:p>
+            <w:pPr>
+              <w:pStyle w:val="Normal"/>
+              <w:widowControl w:val="false"/>
+              <w:suppressAutoHyphens w:val="true"/>
+              <w:spacing w:lineRule="auto" w:line="240" w:before="0" w:after="0"/>
+              <w:jc w:val="left"/>
+              <w:rPr>
+                <w:rFonts w:ascii="Calibri Light" w:hAnsi="Calibri Light" w:cs="Calibri Light" w:asciiTheme="majorHAnsi" w:cstheme="majorHAnsi" w:hAnsiTheme="majorHAnsi"/>
+                <w:color w:val="auto"/>
+                <w:sz w:val="22"/>
+                <w:szCs w:val="22"/>
+              </w:rPr>
+            </w:pPr>
+            <w:r>
+              <w:rPr>
+                <w:rFonts w:cs="Calibri Light" w:cstheme="majorHAnsi" w:ascii="Calibri Light" w:hAnsi="Calibri Light"/>
+                <w:color w:val="auto"/>
+                <w:sz w:val="22"/>
+                <w:szCs w:val="22"/>
+              </w:rPr>
+              <w:t>Currency, 2 Decimals</w:t>
+            </w:r>
+          </w:p>
+        </w:tc>
+        <w:tc>
+          <w:tcPr>
+            <w:tcW w:w="1985" w:type="dxa"/>
+            <w:tcBorders>
+              <w:top w:val="nil"/>
+            </w:tcBorders>
+          </w:tcPr>
+          <w:p>
+            <w:pPr>
+              <w:pStyle w:val="Normal"/>
+              <w:widowControl w:val="false"/>
+              <w:suppressAutoHyphens w:val="true"/>
+              <w:spacing w:lineRule="auto" w:line="240" w:before="0" w:after="0"/>
+              <w:jc w:val="left"/>
+              <w:rPr>
+                <w:rFonts w:ascii="Calibri Light" w:hAnsi="Calibri Light" w:cs="Calibri Light" w:asciiTheme="majorHAnsi" w:cstheme="majorHAnsi" w:hAnsiTheme="majorHAnsi"/>
+                <w:color w:val="auto"/>
+                <w:sz w:val="22"/>
+                <w:szCs w:val="22"/>
+              </w:rPr>
+            </w:pPr>
+            <w:r>
+              <w:rPr>
+                <w:rFonts w:cs="Calibri Light" w:cstheme="majorHAnsi" w:ascii="Calibri Light" w:hAnsi="Calibri Light"/>
+                <w:color w:val="auto"/>
+                <w:sz w:val="22"/>
+                <w:szCs w:val="22"/>
+              </w:rPr>
+              <w:t>edtRemedyPendingChangesAdditionsInfoPrice</w:t>
+            </w:r>
+          </w:p>
+        </w:tc>
+        <w:tc>
+          <w:tcPr>
+            <w:tcW w:w="1417" w:type="dxa"/>
+            <w:tcBorders>
+              <w:top w:val="nil"/>
+            </w:tcBorders>
+          </w:tcPr>
+          <w:p>
+            <w:pPr>
+              <w:pStyle w:val="Normal"/>
+              <w:widowControl w:val="false"/>
+              <w:suppressAutoHyphens w:val="true"/>
+              <w:spacing w:lineRule="auto" w:line="240" w:before="0" w:after="0"/>
+              <w:jc w:val="left"/>
+              <w:rPr>
+                <w:rFonts w:ascii="Calibri Light" w:hAnsi="Calibri Light" w:cs="Calibri Light" w:asciiTheme="majorHAnsi" w:cstheme="majorHAnsi" w:hAnsiTheme="majorHAnsi"/>
+                <w:color w:val="auto"/>
+                <w:sz w:val="22"/>
+                <w:szCs w:val="22"/>
+              </w:rPr>
+            </w:pPr>
+            <w:r>
+              <w:rPr>
+                <w:rFonts w:cs="Calibri Light" w:cstheme="majorHAnsi" w:ascii="Calibri Light" w:hAnsi="Calibri Light"/>
+                <w:color w:val="auto"/>
+                <w:sz w:val="22"/>
+                <w:szCs w:val="22"/>
+              </w:rPr>
+              <w:t>Local</w:t>
+            </w:r>
+          </w:p>
+        </w:tc>
+      </w:tr>
+      <w:tr>
+        <w:trPr/>
+        <w:tc>
+          <w:tcPr>
+            <w:tcW w:w="1843" w:type="dxa"/>
+            <w:tcBorders>
+              <w:top w:val="nil"/>
+            </w:tcBorders>
+          </w:tcPr>
+          <w:p>
+            <w:pPr>
+              <w:pStyle w:val="Normal"/>
+              <w:widowControl w:val="false"/>
+              <w:suppressAutoHyphens w:val="true"/>
+              <w:spacing w:lineRule="auto" w:line="240" w:before="0" w:after="0"/>
+              <w:jc w:val="left"/>
+              <w:rPr>
+                <w:rFonts w:ascii="Calibri Light" w:hAnsi="Calibri Light" w:cs="Calibri Light" w:asciiTheme="majorHAnsi" w:cstheme="majorHAnsi" w:hAnsiTheme="majorHAnsi"/>
+                <w:color w:val="auto"/>
+                <w:sz w:val="22"/>
+                <w:szCs w:val="22"/>
+              </w:rPr>
+            </w:pPr>
+            <w:r>
+              <w:rPr>
+                <w:rFonts w:cs="Calibri Light" w:cstheme="majorHAnsi" w:ascii="Calibri Light" w:hAnsi="Calibri Light"/>
+                <w:color w:val="auto"/>
+                <w:sz w:val="22"/>
+                <w:szCs w:val="22"/>
+              </w:rPr>
+            </w:r>
+          </w:p>
+        </w:tc>
+        <w:tc>
+          <w:tcPr>
+            <w:tcW w:w="2126" w:type="dxa"/>
+            <w:tcBorders>
+              <w:top w:val="nil"/>
+            </w:tcBorders>
+          </w:tcPr>
+          <w:p>
+            <w:pPr>
+              <w:pStyle w:val="Normal"/>
+              <w:widowControl w:val="false"/>
+              <w:suppressAutoHyphens w:val="true"/>
+              <w:spacing w:lineRule="auto" w:line="240" w:before="0" w:after="0"/>
+              <w:jc w:val="left"/>
+              <w:rPr>
+                <w:rFonts w:ascii="Calibri Light" w:hAnsi="Calibri Light" w:cs="Calibri Light" w:asciiTheme="majorHAnsi" w:cstheme="majorHAnsi" w:hAnsiTheme="majorHAnsi"/>
+                <w:color w:val="auto"/>
+                <w:sz w:val="22"/>
+                <w:szCs w:val="22"/>
+              </w:rPr>
+            </w:pPr>
+            <w:r>
+              <w:rPr>
+                <w:rFonts w:cs="Calibri Light" w:cstheme="majorHAnsi" w:ascii="Calibri Light" w:hAnsi="Calibri Light"/>
+                <w:color w:val="auto"/>
+                <w:sz w:val="22"/>
+                <w:szCs w:val="22"/>
+              </w:rPr>
+              <w:t>bIsNatural : Boolean</w:t>
+            </w:r>
+          </w:p>
+        </w:tc>
+        <w:tc>
+          <w:tcPr>
+            <w:tcW w:w="2835" w:type="dxa"/>
+            <w:tcBorders>
+              <w:top w:val="nil"/>
+            </w:tcBorders>
+          </w:tcPr>
+          <w:p>
+            <w:pPr>
+              <w:pStyle w:val="Normal"/>
+              <w:widowControl w:val="false"/>
+              <w:suppressAutoHyphens w:val="true"/>
+              <w:spacing w:lineRule="auto" w:line="240" w:before="0" w:after="0"/>
+              <w:jc w:val="left"/>
+              <w:rPr>
+                <w:rFonts w:ascii="Calibri Light" w:hAnsi="Calibri Light" w:cs="Calibri Light" w:asciiTheme="majorHAnsi" w:cstheme="majorHAnsi" w:hAnsiTheme="majorHAnsi"/>
+                <w:color w:val="auto"/>
+                <w:sz w:val="22"/>
+                <w:szCs w:val="22"/>
+              </w:rPr>
+            </w:pPr>
+            <w:r>
+              <w:rPr>
+                <w:rFonts w:cs="Calibri Light" w:cstheme="majorHAnsi" w:ascii="Calibri Light" w:hAnsi="Calibri Light"/>
+                <w:color w:val="auto"/>
+                <w:sz w:val="22"/>
+                <w:szCs w:val="22"/>
+              </w:rPr>
+              <w:t>None, Boolean Input</w:t>
+            </w:r>
+          </w:p>
+        </w:tc>
+        <w:tc>
+          <w:tcPr>
+            <w:tcW w:w="1985" w:type="dxa"/>
+            <w:tcBorders>
+              <w:top w:val="nil"/>
+            </w:tcBorders>
+          </w:tcPr>
+          <w:p>
+            <w:pPr>
+              <w:pStyle w:val="Normal"/>
+              <w:widowControl w:val="false"/>
+              <w:suppressAutoHyphens w:val="true"/>
+              <w:spacing w:lineRule="auto" w:line="240" w:before="0" w:after="0"/>
+              <w:jc w:val="left"/>
+              <w:rPr>
+                <w:rFonts w:ascii="Calibri Light" w:hAnsi="Calibri Light" w:cs="Calibri Light" w:asciiTheme="majorHAnsi" w:cstheme="majorHAnsi" w:hAnsiTheme="majorHAnsi"/>
+                <w:color w:val="auto"/>
+                <w:sz w:val="22"/>
+                <w:szCs w:val="22"/>
+              </w:rPr>
+            </w:pPr>
+            <w:r>
+              <w:rPr>
+                <w:rFonts w:cs="Calibri Light" w:cstheme="majorHAnsi" w:ascii="Calibri Light" w:hAnsi="Calibri Light"/>
+                <w:color w:val="auto"/>
+                <w:sz w:val="22"/>
+                <w:szCs w:val="22"/>
+              </w:rPr>
+              <w:t>chkRemedyPendingChangesAdditionsInfoNatural</w:t>
+            </w:r>
+          </w:p>
+        </w:tc>
+        <w:tc>
+          <w:tcPr>
+            <w:tcW w:w="1417" w:type="dxa"/>
+            <w:tcBorders>
+              <w:top w:val="nil"/>
+            </w:tcBorders>
+          </w:tcPr>
+          <w:p>
+            <w:pPr>
+              <w:pStyle w:val="Normal"/>
+              <w:widowControl w:val="false"/>
+              <w:suppressAutoHyphens w:val="true"/>
+              <w:spacing w:lineRule="auto" w:line="240" w:before="0" w:after="0"/>
+              <w:jc w:val="left"/>
+              <w:rPr>
+                <w:rFonts w:ascii="Calibri Light" w:hAnsi="Calibri Light" w:cs="Calibri Light" w:asciiTheme="majorHAnsi" w:cstheme="majorHAnsi" w:hAnsiTheme="majorHAnsi"/>
+                <w:color w:val="auto"/>
+                <w:sz w:val="22"/>
+                <w:szCs w:val="22"/>
+              </w:rPr>
+            </w:pPr>
+            <w:r>
+              <w:rPr>
+                <w:rFonts w:cs="Calibri Light" w:cstheme="majorHAnsi" w:ascii="Calibri Light" w:hAnsi="Calibri Light"/>
+                <w:color w:val="auto"/>
+                <w:sz w:val="22"/>
+                <w:szCs w:val="22"/>
+              </w:rPr>
+              <w:t>Local</w:t>
+            </w:r>
+          </w:p>
+        </w:tc>
+      </w:tr>
+      <w:tr>
+        <w:trPr/>
+        <w:tc>
+          <w:tcPr>
+            <w:tcW w:w="1843" w:type="dxa"/>
+            <w:tcBorders>
+              <w:top w:val="nil"/>
+            </w:tcBorders>
+          </w:tcPr>
+          <w:p>
+            <w:pPr>
+              <w:pStyle w:val="Normal"/>
+              <w:widowControl w:val="false"/>
+              <w:suppressAutoHyphens w:val="true"/>
+              <w:spacing w:lineRule="auto" w:line="240" w:before="0" w:after="0"/>
+              <w:jc w:val="left"/>
+              <w:rPr>
+                <w:rFonts w:ascii="Calibri Light" w:hAnsi="Calibri Light" w:cs="Calibri Light" w:asciiTheme="majorHAnsi" w:cstheme="majorHAnsi" w:hAnsiTheme="majorHAnsi"/>
+                <w:color w:val="auto"/>
+                <w:sz w:val="22"/>
+                <w:szCs w:val="22"/>
+              </w:rPr>
+            </w:pPr>
+            <w:r>
+              <w:rPr>
+                <w:rFonts w:cs="Calibri Light" w:cstheme="majorHAnsi" w:ascii="Calibri Light" w:hAnsi="Calibri Light"/>
+                <w:color w:val="auto"/>
+                <w:sz w:val="22"/>
+                <w:szCs w:val="22"/>
+              </w:rPr>
+            </w:r>
+          </w:p>
+        </w:tc>
+        <w:tc>
+          <w:tcPr>
+            <w:tcW w:w="2126" w:type="dxa"/>
+            <w:tcBorders>
+              <w:top w:val="nil"/>
+            </w:tcBorders>
+          </w:tcPr>
+          <w:p>
+            <w:pPr>
+              <w:pStyle w:val="Normal"/>
+              <w:widowControl w:val="false"/>
+              <w:suppressAutoHyphens w:val="true"/>
+              <w:spacing w:lineRule="auto" w:line="240" w:before="0" w:after="0"/>
+              <w:jc w:val="left"/>
+              <w:rPr>
+                <w:rFonts w:ascii="Calibri Light" w:hAnsi="Calibri Light" w:cs="Calibri Light" w:asciiTheme="majorHAnsi" w:cstheme="majorHAnsi" w:hAnsiTheme="majorHAnsi"/>
+                <w:color w:val="auto"/>
+                <w:sz w:val="22"/>
+                <w:szCs w:val="22"/>
+              </w:rPr>
+            </w:pPr>
+            <w:r>
+              <w:rPr>
+                <w:rFonts w:cs="Calibri Light" w:cstheme="majorHAnsi" w:ascii="Calibri Light" w:hAnsi="Calibri Light"/>
+                <w:color w:val="auto"/>
+                <w:sz w:val="22"/>
+                <w:szCs w:val="22"/>
+              </w:rPr>
+              <w:t>sDescription : String</w:t>
+            </w:r>
+          </w:p>
+        </w:tc>
+        <w:tc>
+          <w:tcPr>
+            <w:tcW w:w="2835" w:type="dxa"/>
+            <w:tcBorders>
+              <w:top w:val="nil"/>
+            </w:tcBorders>
+          </w:tcPr>
+          <w:p>
+            <w:pPr>
+              <w:pStyle w:val="Normal"/>
+              <w:widowControl w:val="false"/>
+              <w:suppressAutoHyphens w:val="true"/>
+              <w:spacing w:lineRule="auto" w:line="240" w:before="0" w:after="0"/>
+              <w:jc w:val="left"/>
+              <w:rPr>
+                <w:rFonts w:ascii="Calibri Light" w:hAnsi="Calibri Light" w:cs="Calibri Light" w:asciiTheme="majorHAnsi" w:cstheme="majorHAnsi" w:hAnsiTheme="majorHAnsi"/>
+                <w:color w:val="auto"/>
+                <w:sz w:val="22"/>
+                <w:szCs w:val="22"/>
+              </w:rPr>
+            </w:pPr>
+            <w:r>
+              <w:rPr>
+                <w:rFonts w:cs="Calibri Light" w:cstheme="majorHAnsi" w:ascii="Calibri Light" w:hAnsi="Calibri Light"/>
+                <w:color w:val="auto"/>
+                <w:sz w:val="22"/>
+                <w:szCs w:val="22"/>
+              </w:rPr>
+              <w:t>Concat Each Line</w:t>
+            </w:r>
+          </w:p>
+        </w:tc>
+        <w:tc>
+          <w:tcPr>
+            <w:tcW w:w="1985" w:type="dxa"/>
+            <w:tcBorders>
+              <w:top w:val="nil"/>
+            </w:tcBorders>
+          </w:tcPr>
+          <w:p>
+            <w:pPr>
+              <w:pStyle w:val="Normal"/>
+              <w:widowControl w:val="false"/>
+              <w:suppressAutoHyphens w:val="true"/>
+              <w:spacing w:lineRule="auto" w:line="240" w:before="0" w:after="0"/>
+              <w:jc w:val="left"/>
+              <w:rPr>
+                <w:rFonts w:ascii="Calibri Light" w:hAnsi="Calibri Light" w:cs="Calibri Light" w:asciiTheme="majorHAnsi" w:cstheme="majorHAnsi" w:hAnsiTheme="majorHAnsi"/>
+                <w:color w:val="auto"/>
+                <w:sz w:val="22"/>
+                <w:szCs w:val="22"/>
+              </w:rPr>
+            </w:pPr>
+            <w:r>
+              <w:rPr>
+                <w:rFonts w:cs="Calibri Light" w:cstheme="majorHAnsi" w:ascii="Calibri Light" w:hAnsi="Calibri Light"/>
+                <w:color w:val="auto"/>
+                <w:sz w:val="22"/>
+                <w:szCs w:val="22"/>
+              </w:rPr>
+              <w:t>redRemedyPendingChangesAdditionsInfoDescription</w:t>
+            </w:r>
+          </w:p>
+        </w:tc>
+        <w:tc>
+          <w:tcPr>
+            <w:tcW w:w="1417" w:type="dxa"/>
+            <w:tcBorders>
+              <w:top w:val="nil"/>
+            </w:tcBorders>
+          </w:tcPr>
+          <w:p>
+            <w:pPr>
+              <w:pStyle w:val="Normal"/>
+              <w:widowControl w:val="false"/>
+              <w:suppressAutoHyphens w:val="true"/>
+              <w:spacing w:lineRule="auto" w:line="240" w:before="0" w:after="0"/>
+              <w:jc w:val="left"/>
+              <w:rPr>
+                <w:rFonts w:ascii="Calibri Light" w:hAnsi="Calibri Light" w:cs="Calibri Light" w:asciiTheme="majorHAnsi" w:cstheme="majorHAnsi" w:hAnsiTheme="majorHAnsi"/>
+                <w:color w:val="auto"/>
+                <w:sz w:val="22"/>
+                <w:szCs w:val="22"/>
+              </w:rPr>
+            </w:pPr>
+            <w:r>
+              <w:rPr>
+                <w:rFonts w:cs="Calibri Light" w:cstheme="majorHAnsi" w:ascii="Calibri Light" w:hAnsi="Calibri Light"/>
+                <w:color w:val="auto"/>
+                <w:sz w:val="22"/>
+                <w:szCs w:val="22"/>
+              </w:rPr>
+              <w:t>Local</w:t>
+            </w:r>
+          </w:p>
+        </w:tc>
+      </w:tr>
+      <w:tr>
+        <w:trPr/>
+        <w:tc>
+          <w:tcPr>
+            <w:tcW w:w="1843" w:type="dxa"/>
+            <w:tcBorders>
+              <w:top w:val="nil"/>
+            </w:tcBorders>
+          </w:tcPr>
+          <w:p>
+            <w:pPr>
+              <w:pStyle w:val="Normal"/>
+              <w:widowControl w:val="false"/>
+              <w:suppressAutoHyphens w:val="true"/>
+              <w:spacing w:lineRule="auto" w:line="240" w:before="0" w:after="0"/>
+              <w:jc w:val="left"/>
+              <w:rPr>
+                <w:rFonts w:ascii="Calibri Light" w:hAnsi="Calibri Light" w:cs="Calibri Light" w:asciiTheme="majorHAnsi" w:cstheme="majorHAnsi" w:hAnsiTheme="majorHAnsi"/>
+                <w:color w:val="auto"/>
+                <w:sz w:val="22"/>
+                <w:szCs w:val="22"/>
+              </w:rPr>
+            </w:pPr>
+            <w:r>
+              <w:rPr>
+                <w:rFonts w:cs="Calibri Light" w:cstheme="majorHAnsi" w:ascii="Calibri Light" w:hAnsi="Calibri Light"/>
+                <w:color w:val="auto"/>
+                <w:sz w:val="22"/>
+                <w:szCs w:val="22"/>
+              </w:rPr>
+            </w:r>
+          </w:p>
+        </w:tc>
+        <w:tc>
+          <w:tcPr>
+            <w:tcW w:w="2126" w:type="dxa"/>
+            <w:tcBorders>
+              <w:top w:val="nil"/>
+            </w:tcBorders>
+          </w:tcPr>
+          <w:p>
+            <w:pPr>
+              <w:pStyle w:val="Normal"/>
+              <w:widowControl w:val="false"/>
+              <w:suppressAutoHyphens w:val="true"/>
+              <w:spacing w:lineRule="auto" w:line="240" w:before="0" w:after="0"/>
+              <w:jc w:val="left"/>
+              <w:rPr>
+                <w:rFonts w:ascii="Calibri Light" w:hAnsi="Calibri Light" w:cs="Calibri Light" w:asciiTheme="majorHAnsi" w:cstheme="majorHAnsi" w:hAnsiTheme="majorHAnsi"/>
+                <w:color w:val="auto"/>
+                <w:sz w:val="22"/>
+                <w:szCs w:val="22"/>
+              </w:rPr>
+            </w:pPr>
+            <w:r>
+              <w:rPr>
+                <w:rFonts w:cs="Calibri Light" w:cstheme="majorHAnsi" w:ascii="Calibri Light" w:hAnsi="Calibri Light"/>
+                <w:color w:val="auto"/>
+                <w:sz w:val="22"/>
+                <w:szCs w:val="22"/>
+              </w:rPr>
+              <w:t>arrSymptoms : array of strings</w:t>
+            </w:r>
+          </w:p>
+        </w:tc>
+        <w:tc>
+          <w:tcPr>
+            <w:tcW w:w="2835" w:type="dxa"/>
+            <w:tcBorders>
+              <w:top w:val="nil"/>
+            </w:tcBorders>
+          </w:tcPr>
+          <w:p>
+            <w:pPr>
+              <w:pStyle w:val="Normal"/>
+              <w:widowControl w:val="false"/>
+              <w:suppressAutoHyphens w:val="true"/>
+              <w:spacing w:lineRule="auto" w:line="240" w:before="0" w:after="0"/>
+              <w:jc w:val="left"/>
+              <w:rPr>
+                <w:rFonts w:ascii="Calibri Light" w:hAnsi="Calibri Light" w:cs="Calibri Light" w:asciiTheme="majorHAnsi" w:cstheme="majorHAnsi" w:hAnsiTheme="majorHAnsi"/>
+                <w:color w:val="auto"/>
+                <w:sz w:val="22"/>
+                <w:szCs w:val="22"/>
+              </w:rPr>
+            </w:pPr>
+            <w:r>
+              <w:rPr>
+                <w:rFonts w:cs="Calibri Light" w:cstheme="majorHAnsi" w:ascii="Calibri Light" w:hAnsi="Calibri Light"/>
+                <w:color w:val="auto"/>
+                <w:sz w:val="22"/>
+                <w:szCs w:val="22"/>
+              </w:rPr>
+              <w:t>For each element in cltRemedyPendingChangesAdditionsInfoSymptoms</w:t>
+            </w:r>
+          </w:p>
+        </w:tc>
+        <w:tc>
+          <w:tcPr>
+            <w:tcW w:w="1985" w:type="dxa"/>
+            <w:tcBorders>
+              <w:top w:val="nil"/>
+            </w:tcBorders>
+          </w:tcPr>
+          <w:p>
+            <w:pPr>
+              <w:pStyle w:val="Normal"/>
+              <w:widowControl w:val="false"/>
+              <w:suppressAutoHyphens w:val="true"/>
+              <w:spacing w:lineRule="auto" w:line="240" w:before="0" w:after="0"/>
+              <w:jc w:val="left"/>
+              <w:rPr>
+                <w:rFonts w:ascii="Calibri Light" w:hAnsi="Calibri Light" w:cs="Calibri Light" w:asciiTheme="majorHAnsi" w:cstheme="majorHAnsi" w:hAnsiTheme="majorHAnsi"/>
+                <w:color w:val="auto"/>
+                <w:sz w:val="22"/>
+                <w:szCs w:val="22"/>
+              </w:rPr>
+            </w:pPr>
+            <w:r>
+              <w:rPr>
+                <w:rFonts w:cs="Calibri Light" w:cstheme="majorHAnsi" w:ascii="Calibri Light" w:hAnsi="Calibri Light"/>
+                <w:color w:val="auto"/>
+                <w:sz w:val="22"/>
+                <w:szCs w:val="22"/>
+              </w:rPr>
+              <w:t>cltRemedyPendingChangesAdditionsInfoSymptoms</w:t>
+            </w:r>
+          </w:p>
+        </w:tc>
+        <w:tc>
+          <w:tcPr>
+            <w:tcW w:w="1417" w:type="dxa"/>
+            <w:tcBorders>
+              <w:top w:val="nil"/>
+            </w:tcBorders>
+          </w:tcPr>
+          <w:p>
+            <w:pPr>
+              <w:pStyle w:val="Normal"/>
+              <w:widowControl w:val="false"/>
+              <w:suppressAutoHyphens w:val="true"/>
+              <w:spacing w:lineRule="auto" w:line="240" w:before="0" w:after="0"/>
+              <w:jc w:val="left"/>
+              <w:rPr>
+                <w:rFonts w:ascii="Calibri Light" w:hAnsi="Calibri Light" w:cs="Calibri Light" w:asciiTheme="majorHAnsi" w:cstheme="majorHAnsi" w:hAnsiTheme="majorHAnsi"/>
+                <w:color w:val="auto"/>
+                <w:sz w:val="22"/>
+                <w:szCs w:val="22"/>
+              </w:rPr>
+            </w:pPr>
+            <w:r>
+              <w:rPr>
+                <w:rFonts w:cs="Calibri Light" w:cstheme="majorHAnsi" w:ascii="Calibri Light" w:hAnsi="Calibri Light"/>
+                <w:color w:val="auto"/>
+                <w:sz w:val="22"/>
+                <w:szCs w:val="22"/>
+              </w:rPr>
+              <w:t>Local</w:t>
             </w:r>
           </w:p>
         </w:tc>
@@ -2781,7 +4508,8 @@
           <w:p>
             <w:pPr>
               <w:pStyle w:val="Normal"/>
-              <w:widowControl/>
+              <w:widowControl w:val="false"/>
+              <w:suppressAutoHyphens w:val="true"/>
               <w:spacing w:lineRule="auto" w:line="276" w:before="0" w:after="0"/>
               <w:jc w:val="center"/>
               <w:rPr>
@@ -2815,7 +4543,8 @@
           <w:p>
             <w:pPr>
               <w:pStyle w:val="Normal"/>
-              <w:widowControl/>
+              <w:widowControl w:val="false"/>
+              <w:suppressAutoHyphens w:val="true"/>
               <w:spacing w:lineRule="auto" w:line="276" w:before="0" w:after="0"/>
               <w:jc w:val="center"/>
               <w:rPr>
@@ -2849,7 +4578,8 @@
           <w:p>
             <w:pPr>
               <w:pStyle w:val="Normal"/>
-              <w:widowControl/>
+              <w:widowControl w:val="false"/>
+              <w:suppressAutoHyphens w:val="true"/>
               <w:spacing w:lineRule="auto" w:line="276" w:before="0" w:after="0"/>
               <w:jc w:val="center"/>
               <w:rPr>
@@ -2886,7 +4616,8 @@
           <w:p>
             <w:pPr>
               <w:pStyle w:val="Normal"/>
-              <w:widowControl/>
+              <w:widowControl w:val="false"/>
+              <w:suppressAutoHyphens w:val="true"/>
               <w:spacing w:lineRule="auto" w:line="276" w:before="0" w:after="0"/>
               <w:jc w:val="left"/>
               <w:rPr>
@@ -2898,12 +4629,12 @@
             </w:pPr>
             <w:r>
               <w:rPr>
-                <w:rFonts w:eastAsia="Calibri" w:cs="Calibri Light" w:cstheme="majorHAnsi" w:ascii="Calibri Light" w:hAnsi="Calibri Light"/>
-                <w:color w:val="0070C0"/>
-                <w:sz w:val="24"/>
-                <w:szCs w:val="24"/>
-                <w:lang w:val="en-ZA" w:eastAsia="en-US" w:bidi="ar-SA"/>
-              </w:rPr>
+                <w:rFonts w:cs="Calibri Light" w:cstheme="majorHAnsi" w:ascii="Calibri Light" w:hAnsi="Calibri Light"/>
+                <w:color w:val="auto"/>
+                <w:sz w:val="22"/>
+                <w:szCs w:val="22"/>
+              </w:rPr>
+              <w:t>edtAddRemedyInputsRemedyName</w:t>
             </w:r>
           </w:p>
         </w:tc>
@@ -2916,7 +4647,8 @@
           <w:p>
             <w:pPr>
               <w:pStyle w:val="Normal"/>
-              <w:widowControl/>
+              <w:widowControl w:val="false"/>
+              <w:suppressAutoHyphens w:val="true"/>
               <w:spacing w:lineRule="auto" w:line="276" w:before="0" w:after="0"/>
               <w:jc w:val="left"/>
               <w:rPr>
@@ -2928,12 +4660,12 @@
             </w:pPr>
             <w:r>
               <w:rPr>
-                <w:rFonts w:eastAsia="Calibri" w:cs="Calibri Light" w:cstheme="majorHAnsi" w:ascii="Calibri Light" w:hAnsi="Calibri Light"/>
-                <w:color w:val="0070C0"/>
-                <w:sz w:val="24"/>
-                <w:szCs w:val="24"/>
-                <w:lang w:val="en-ZA" w:eastAsia="en-US" w:bidi="ar-SA"/>
-              </w:rPr>
+                <w:rFonts w:cs="Calibri Light" w:cstheme="majorHAnsi" w:ascii="Calibri Light" w:hAnsi="Calibri Light"/>
+                <w:color w:val="auto"/>
+                <w:sz w:val="22"/>
+                <w:szCs w:val="22"/>
+              </w:rPr>
+              <w:t>Empty Check, check if no value was given as name</w:t>
             </w:r>
           </w:p>
         </w:tc>
@@ -2946,7 +4678,8 @@
           <w:p>
             <w:pPr>
               <w:pStyle w:val="Normal"/>
-              <w:widowControl/>
+              <w:widowControl w:val="false"/>
+              <w:suppressAutoHyphens w:val="true"/>
               <w:spacing w:lineRule="auto" w:line="276" w:before="0" w:after="0"/>
               <w:jc w:val="left"/>
               <w:rPr>
@@ -2958,12 +4691,318 @@
             </w:pPr>
             <w:r>
               <w:rPr>
-                <w:rFonts w:eastAsia="Calibri" w:cs="Calibri Light" w:cstheme="majorHAnsi" w:ascii="Calibri Light" w:hAnsi="Calibri Light"/>
-                <w:color w:val="0070C0"/>
-                <w:sz w:val="24"/>
-                <w:szCs w:val="24"/>
-                <w:lang w:val="en-ZA" w:eastAsia="en-US" w:bidi="ar-SA"/>
-              </w:rPr>
+                <w:rFonts w:cs="Calibri Light" w:cstheme="majorHAnsi" w:ascii="Calibri Light" w:hAnsi="Calibri Light"/>
+                <w:color w:val="auto"/>
+                <w:sz w:val="22"/>
+                <w:szCs w:val="22"/>
+              </w:rPr>
+              <w:t>Please enter a name for the remedy</w:t>
+            </w:r>
+          </w:p>
+        </w:tc>
+      </w:tr>
+      <w:tr>
+        <w:trPr/>
+        <w:tc>
+          <w:tcPr>
+            <w:tcW w:w="1843" w:type="dxa"/>
+            <w:tcBorders>
+              <w:top w:val="nil"/>
+            </w:tcBorders>
+            <w:shd w:color="auto" w:fill="auto" w:val="clear"/>
+          </w:tcPr>
+          <w:p>
+            <w:pPr>
+              <w:pStyle w:val="Normal"/>
+              <w:widowControl w:val="false"/>
+              <w:suppressAutoHyphens w:val="true"/>
+              <w:spacing w:lineRule="auto" w:line="276" w:before="0" w:after="0"/>
+              <w:jc w:val="left"/>
+              <w:rPr>
+                <w:rFonts w:ascii="Calibri Light" w:hAnsi="Calibri Light" w:cs="Calibri Light" w:asciiTheme="majorHAnsi" w:cstheme="majorHAnsi" w:hAnsiTheme="majorHAnsi"/>
+                <w:color w:val="auto"/>
+                <w:sz w:val="22"/>
+                <w:szCs w:val="22"/>
+              </w:rPr>
+            </w:pPr>
+            <w:r>
+              <w:rPr>
+                <w:rFonts w:cs="Calibri Light" w:cstheme="majorHAnsi" w:ascii="Calibri Light" w:hAnsi="Calibri Light"/>
+                <w:color w:val="auto"/>
+                <w:sz w:val="22"/>
+                <w:szCs w:val="22"/>
+              </w:rPr>
+              <w:t>edtAddRemedyInputsPrice</w:t>
+            </w:r>
+          </w:p>
+        </w:tc>
+        <w:tc>
+          <w:tcPr>
+            <w:tcW w:w="4111" w:type="dxa"/>
+            <w:tcBorders>
+              <w:top w:val="nil"/>
+            </w:tcBorders>
+            <w:shd w:color="auto" w:fill="auto" w:val="clear"/>
+          </w:tcPr>
+          <w:p>
+            <w:pPr>
+              <w:pStyle w:val="Normal"/>
+              <w:widowControl w:val="false"/>
+              <w:suppressAutoHyphens w:val="true"/>
+              <w:spacing w:lineRule="auto" w:line="276" w:before="0" w:after="0"/>
+              <w:jc w:val="left"/>
+              <w:rPr>
+                <w:rFonts w:ascii="Calibri Light" w:hAnsi="Calibri Light" w:cs="Calibri Light" w:asciiTheme="majorHAnsi" w:cstheme="majorHAnsi" w:hAnsiTheme="majorHAnsi"/>
+                <w:color w:val="auto"/>
+                <w:sz w:val="22"/>
+                <w:szCs w:val="22"/>
+              </w:rPr>
+            </w:pPr>
+            <w:r>
+              <w:rPr>
+                <w:rFonts w:cs="Calibri Light" w:cstheme="majorHAnsi" w:ascii="Calibri Light" w:hAnsi="Calibri Light"/>
+                <w:color w:val="auto"/>
+                <w:sz w:val="22"/>
+                <w:szCs w:val="22"/>
+              </w:rPr>
+              <w:t>Type Check, check if input can be parsed to currency real value</w:t>
+            </w:r>
+          </w:p>
+        </w:tc>
+        <w:tc>
+          <w:tcPr>
+            <w:tcW w:w="4252" w:type="dxa"/>
+            <w:tcBorders>
+              <w:top w:val="nil"/>
+            </w:tcBorders>
+            <w:shd w:color="auto" w:fill="auto" w:val="clear"/>
+          </w:tcPr>
+          <w:p>
+            <w:pPr>
+              <w:pStyle w:val="Normal"/>
+              <w:widowControl w:val="false"/>
+              <w:suppressAutoHyphens w:val="true"/>
+              <w:spacing w:lineRule="auto" w:line="276" w:before="0" w:after="0"/>
+              <w:jc w:val="left"/>
+              <w:rPr>
+                <w:rFonts w:ascii="Calibri Light" w:hAnsi="Calibri Light" w:cs="Calibri Light" w:asciiTheme="majorHAnsi" w:cstheme="majorHAnsi" w:hAnsiTheme="majorHAnsi"/>
+                <w:color w:val="auto"/>
+                <w:sz w:val="22"/>
+                <w:szCs w:val="22"/>
+              </w:rPr>
+            </w:pPr>
+            <w:r>
+              <w:rPr>
+                <w:rFonts w:cs="Calibri Light" w:cstheme="majorHAnsi" w:ascii="Calibri Light" w:hAnsi="Calibri Light"/>
+                <w:color w:val="auto"/>
+                <w:sz w:val="22"/>
+                <w:szCs w:val="22"/>
+              </w:rPr>
+              <w:t>Please enter a valid currency amount</w:t>
+            </w:r>
+          </w:p>
+        </w:tc>
+      </w:tr>
+      <w:tr>
+        <w:trPr/>
+        <w:tc>
+          <w:tcPr>
+            <w:tcW w:w="1843" w:type="dxa"/>
+            <w:tcBorders>
+              <w:top w:val="nil"/>
+            </w:tcBorders>
+            <w:shd w:color="auto" w:fill="auto" w:val="clear"/>
+          </w:tcPr>
+          <w:p>
+            <w:pPr>
+              <w:pStyle w:val="Normal"/>
+              <w:widowControl w:val="false"/>
+              <w:suppressAutoHyphens w:val="true"/>
+              <w:spacing w:lineRule="auto" w:line="276" w:before="0" w:after="0"/>
+              <w:jc w:val="left"/>
+              <w:rPr>
+                <w:rFonts w:ascii="Calibri Light" w:hAnsi="Calibri Light" w:cs="Calibri Light" w:asciiTheme="majorHAnsi" w:cstheme="majorHAnsi" w:hAnsiTheme="majorHAnsi"/>
+                <w:color w:val="auto"/>
+                <w:sz w:val="22"/>
+                <w:szCs w:val="22"/>
+              </w:rPr>
+            </w:pPr>
+            <w:r>
+              <w:rPr>
+                <w:rFonts w:cs="Calibri Light" w:cstheme="majorHAnsi" w:ascii="Calibri Light" w:hAnsi="Calibri Light"/>
+                <w:color w:val="auto"/>
+                <w:sz w:val="22"/>
+                <w:szCs w:val="22"/>
+              </w:rPr>
+              <w:t>lstRemedyPendingChangesAdditionsRemediesList</w:t>
+            </w:r>
+          </w:p>
+        </w:tc>
+        <w:tc>
+          <w:tcPr>
+            <w:tcW w:w="4111" w:type="dxa"/>
+            <w:tcBorders>
+              <w:top w:val="nil"/>
+            </w:tcBorders>
+            <w:shd w:color="auto" w:fill="auto" w:val="clear"/>
+          </w:tcPr>
+          <w:p>
+            <w:pPr>
+              <w:pStyle w:val="Normal"/>
+              <w:widowControl w:val="false"/>
+              <w:suppressAutoHyphens w:val="true"/>
+              <w:spacing w:lineRule="auto" w:line="276" w:before="0" w:after="0"/>
+              <w:jc w:val="left"/>
+              <w:rPr>
+                <w:rFonts w:ascii="Calibri Light" w:hAnsi="Calibri Light" w:cs="Calibri Light" w:asciiTheme="majorHAnsi" w:cstheme="majorHAnsi" w:hAnsiTheme="majorHAnsi"/>
+                <w:color w:val="auto"/>
+                <w:sz w:val="22"/>
+                <w:szCs w:val="22"/>
+              </w:rPr>
+            </w:pPr>
+            <w:r>
+              <w:rPr>
+                <w:rFonts w:cs="Calibri Light" w:cstheme="majorHAnsi" w:ascii="Calibri Light" w:hAnsi="Calibri Light"/>
+                <w:color w:val="auto"/>
+                <w:sz w:val="22"/>
+                <w:szCs w:val="22"/>
+              </w:rPr>
+              <w:t>Presence Check, check if an item was selected in the listbox</w:t>
+            </w:r>
+          </w:p>
+        </w:tc>
+        <w:tc>
+          <w:tcPr>
+            <w:tcW w:w="4252" w:type="dxa"/>
+            <w:tcBorders>
+              <w:top w:val="nil"/>
+            </w:tcBorders>
+            <w:shd w:color="auto" w:fill="auto" w:val="clear"/>
+          </w:tcPr>
+          <w:p>
+            <w:pPr>
+              <w:pStyle w:val="Normal"/>
+              <w:widowControl w:val="false"/>
+              <w:suppressAutoHyphens w:val="true"/>
+              <w:spacing w:lineRule="auto" w:line="276" w:before="0" w:after="0"/>
+              <w:jc w:val="left"/>
+              <w:rPr>
+                <w:rFonts w:ascii="Calibri Light" w:hAnsi="Calibri Light" w:cs="Calibri Light" w:asciiTheme="majorHAnsi" w:cstheme="majorHAnsi" w:hAnsiTheme="majorHAnsi"/>
+                <w:color w:val="auto"/>
+                <w:sz w:val="22"/>
+                <w:szCs w:val="22"/>
+              </w:rPr>
+            </w:pPr>
+            <w:r>
+              <w:rPr>
+                <w:rFonts w:cs="Calibri Light" w:cstheme="majorHAnsi" w:ascii="Calibri Light" w:hAnsi="Calibri Light"/>
+                <w:color w:val="auto"/>
+                <w:sz w:val="22"/>
+                <w:szCs w:val="22"/>
+              </w:rPr>
+              <w:t>Please select a Remedy from the list</w:t>
+            </w:r>
+          </w:p>
+        </w:tc>
+      </w:tr>
+      <w:tr>
+        <w:trPr/>
+        <w:tc>
+          <w:tcPr>
+            <w:tcW w:w="1843" w:type="dxa"/>
+            <w:tcBorders>
+              <w:top w:val="nil"/>
+            </w:tcBorders>
+            <w:shd w:color="auto" w:fill="auto" w:val="clear"/>
+          </w:tcPr>
+          <w:p>
+            <w:pPr>
+              <w:pStyle w:val="Normal"/>
+              <w:widowControl w:val="false"/>
+              <w:suppressAutoHyphens w:val="true"/>
+              <w:spacing w:lineRule="auto" w:line="276" w:before="0" w:after="0"/>
+              <w:jc w:val="left"/>
+              <w:rPr>
+                <w:rFonts w:ascii="Calibri Light" w:hAnsi="Calibri Light" w:cs="Calibri Light" w:asciiTheme="majorHAnsi" w:cstheme="majorHAnsi" w:hAnsiTheme="majorHAnsi"/>
+                <w:color w:val="auto"/>
+                <w:sz w:val="22"/>
+                <w:szCs w:val="22"/>
+              </w:rPr>
+            </w:pPr>
+            <w:r>
+              <w:rPr>
+                <w:rFonts w:cs="Calibri Light" w:cstheme="majorHAnsi" w:ascii="Calibri Light" w:hAnsi="Calibri Light"/>
+                <w:color w:val="auto"/>
+                <w:sz w:val="22"/>
+                <w:szCs w:val="22"/>
+              </w:rPr>
+              <w:t>redRemedyPendingChangesAdditionsInfoDescription</w:t>
+            </w:r>
+          </w:p>
+        </w:tc>
+        <w:tc>
+          <w:tcPr>
+            <w:tcW w:w="4111" w:type="dxa"/>
+            <w:tcBorders>
+              <w:top w:val="nil"/>
+            </w:tcBorders>
+            <w:shd w:color="auto" w:fill="auto" w:val="clear"/>
+          </w:tcPr>
+          <w:p>
+            <w:pPr>
+              <w:pStyle w:val="Normal"/>
+              <w:widowControl w:val="false"/>
+              <w:suppressAutoHyphens w:val="true"/>
+              <w:spacing w:lineRule="auto" w:line="276" w:before="0" w:after="0"/>
+              <w:jc w:val="left"/>
+              <w:rPr>
+                <w:rFonts w:ascii="Calibri Light" w:hAnsi="Calibri Light" w:cs="Calibri Light" w:asciiTheme="majorHAnsi" w:cstheme="majorHAnsi" w:hAnsiTheme="majorHAnsi"/>
+                <w:color w:val="auto"/>
+                <w:sz w:val="22"/>
+                <w:szCs w:val="22"/>
+              </w:rPr>
+            </w:pPr>
+            <w:r>
+              <w:rPr>
+                <w:rFonts w:cs="Calibri Light" w:cstheme="majorHAnsi" w:ascii="Calibri Light" w:hAnsi="Calibri Light"/>
+                <w:color w:val="auto"/>
+                <w:sz w:val="22"/>
+                <w:szCs w:val="22"/>
+              </w:rPr>
+              <w:t>Length Check, check if the description given is within the accepted length (255) of characters</w:t>
+            </w:r>
+          </w:p>
+        </w:tc>
+        <w:tc>
+          <w:tcPr>
+            <w:tcW w:w="4252" w:type="dxa"/>
+            <w:tcBorders>
+              <w:top w:val="nil"/>
+            </w:tcBorders>
+            <w:shd w:color="auto" w:fill="auto" w:val="clear"/>
+          </w:tcPr>
+          <w:p>
+            <w:pPr>
+              <w:pStyle w:val="Normal"/>
+              <w:widowControl w:val="false"/>
+              <w:suppressAutoHyphens w:val="true"/>
+              <w:spacing w:lineRule="auto" w:line="276" w:before="0" w:after="0"/>
+              <w:jc w:val="left"/>
+              <w:rPr>
+                <w:rFonts w:ascii="Calibri Light" w:hAnsi="Calibri Light" w:cs="Calibri Light" w:asciiTheme="majorHAnsi" w:cstheme="majorHAnsi" w:hAnsiTheme="majorHAnsi"/>
+                <w:color w:val="auto"/>
+                <w:sz w:val="22"/>
+                <w:szCs w:val="22"/>
+              </w:rPr>
+            </w:pPr>
+            <w:r>
+              <w:rPr>
+                <w:rFonts w:cs="Calibri Light" w:cstheme="majorHAnsi" w:ascii="Calibri Light" w:hAnsi="Calibri Light"/>
+                <w:color w:val="auto"/>
+                <w:sz w:val="22"/>
+                <w:szCs w:val="22"/>
+              </w:rPr>
+              <w:t>Description may not be longer than 255 characters</w:t>
             </w:r>
           </w:p>
         </w:tc>
@@ -3025,7 +5064,8 @@
           <w:p>
             <w:pPr>
               <w:pStyle w:val="Normal"/>
-              <w:widowControl/>
+              <w:widowControl w:val="false"/>
+              <w:suppressAutoHyphens w:val="true"/>
               <w:spacing w:lineRule="auto" w:line="276" w:before="0" w:after="0"/>
               <w:jc w:val="center"/>
               <w:rPr>
@@ -3059,7 +5099,8 @@
           <w:p>
             <w:pPr>
               <w:pStyle w:val="Normal"/>
-              <w:widowControl/>
+              <w:widowControl w:val="false"/>
+              <w:suppressAutoHyphens w:val="true"/>
               <w:spacing w:lineRule="auto" w:line="276" w:before="0" w:after="0"/>
               <w:jc w:val="center"/>
               <w:rPr>
@@ -3096,7 +5137,8 @@
           <w:p>
             <w:pPr>
               <w:pStyle w:val="Normal"/>
-              <w:widowControl/>
+              <w:widowControl w:val="false"/>
+              <w:suppressAutoHyphens w:val="true"/>
               <w:spacing w:lineRule="auto" w:line="276" w:before="0" w:after="0"/>
               <w:jc w:val="left"/>
               <w:rPr>
@@ -3132,7 +5174,8 @@
           <w:p>
             <w:pPr>
               <w:pStyle w:val="Normal"/>
-              <w:widowControl/>
+              <w:widowControl w:val="false"/>
+              <w:suppressAutoHyphens w:val="true"/>
               <w:spacing w:lineRule="auto" w:line="276" w:before="0" w:after="0"/>
               <w:jc w:val="left"/>
               <w:rPr>
@@ -3171,7 +5214,8 @@
           <w:p>
             <w:pPr>
               <w:pStyle w:val="Normal"/>
-              <w:widowControl/>
+              <w:widowControl w:val="false"/>
+              <w:suppressAutoHyphens w:val="true"/>
               <w:spacing w:lineRule="auto" w:line="276" w:before="0" w:after="0"/>
               <w:jc w:val="left"/>
               <w:rPr>
@@ -3202,7 +5246,8 @@
           <w:p>
             <w:pPr>
               <w:pStyle w:val="Normal"/>
-              <w:widowControl/>
+              <w:widowControl w:val="false"/>
+              <w:suppressAutoHyphens w:val="true"/>
               <w:spacing w:lineRule="auto" w:line="276" w:before="0" w:after="0"/>
               <w:jc w:val="left"/>
               <w:rPr>
@@ -3214,11 +5259,10 @@
             </w:pPr>
             <w:r>
               <w:rPr>
-                <w:rFonts w:eastAsia="Calibri" w:cs="Calibri Light" w:cstheme="majorHAnsi" w:ascii="Calibri Light" w:hAnsi="Calibri Light"/>
-                <w:color w:val="0070C0"/>
-                <w:sz w:val="24"/>
-                <w:szCs w:val="24"/>
-                <w:lang w:val="en-ZA" w:eastAsia="en-US" w:bidi="ar-SA"/>
+                <w:rFonts w:cs="Calibri Light" w:cstheme="majorHAnsi" w:ascii="Calibri Light" w:hAnsi="Calibri Light"/>
+                <w:color w:val="auto"/>
+                <w:sz w:val="22"/>
+                <w:szCs w:val="22"/>
               </w:rPr>
             </w:r>
           </w:p>
@@ -3235,7 +5279,8 @@
           <w:p>
             <w:pPr>
               <w:pStyle w:val="Normal"/>
-              <w:widowControl/>
+              <w:widowControl w:val="false"/>
+              <w:suppressAutoHyphens w:val="true"/>
               <w:spacing w:lineRule="auto" w:line="276" w:before="0" w:after="0"/>
               <w:jc w:val="left"/>
               <w:rPr>
@@ -3266,7 +5311,8 @@
           <w:p>
             <w:pPr>
               <w:pStyle w:val="Normal"/>
-              <w:widowControl/>
+              <w:widowControl w:val="false"/>
+              <w:suppressAutoHyphens w:val="true"/>
               <w:spacing w:lineRule="auto" w:line="276" w:before="0" w:after="0"/>
               <w:jc w:val="left"/>
               <w:rPr>
@@ -3278,11 +5324,10 @@
             </w:pPr>
             <w:r>
               <w:rPr>
-                <w:rFonts w:eastAsia="Calibri" w:cs="Calibri Light" w:cstheme="majorHAnsi" w:ascii="Calibri Light" w:hAnsi="Calibri Light"/>
-                <w:color w:val="0070C0"/>
-                <w:sz w:val="24"/>
-                <w:szCs w:val="24"/>
-                <w:lang w:val="en-ZA" w:eastAsia="en-US" w:bidi="ar-SA"/>
+                <w:rFonts w:cs="Calibri Light" w:cstheme="majorHAnsi" w:ascii="Calibri Light" w:hAnsi="Calibri Light"/>
+                <w:color w:val="auto"/>
+                <w:sz w:val="22"/>
+                <w:szCs w:val="22"/>
               </w:rPr>
             </w:r>
           </w:p>
@@ -3298,7 +5343,8 @@
           <w:p>
             <w:pPr>
               <w:pStyle w:val="Normal"/>
-              <w:widowControl/>
+              <w:widowControl w:val="false"/>
+              <w:suppressAutoHyphens w:val="true"/>
               <w:spacing w:lineRule="auto" w:line="276" w:before="0" w:after="0"/>
               <w:jc w:val="left"/>
               <w:rPr>
@@ -3328,7 +5374,8 @@
           <w:p>
             <w:pPr>
               <w:pStyle w:val="Normal"/>
-              <w:widowControl/>
+              <w:widowControl w:val="false"/>
+              <w:suppressAutoHyphens w:val="true"/>
               <w:spacing w:lineRule="auto" w:line="276" w:before="0" w:after="0"/>
               <w:jc w:val="left"/>
               <w:rPr>
@@ -3340,11 +5387,10 @@
             </w:pPr>
             <w:r>
               <w:rPr>
-                <w:rFonts w:eastAsia="Calibri" w:cs="Calibri Light" w:cstheme="majorHAnsi" w:ascii="Calibri Light" w:hAnsi="Calibri Light"/>
-                <w:color w:val="0070C0"/>
-                <w:sz w:val="24"/>
-                <w:szCs w:val="24"/>
-                <w:lang w:val="en-ZA" w:eastAsia="en-US" w:bidi="ar-SA"/>
+                <w:rFonts w:cs="Calibri Light" w:cstheme="majorHAnsi" w:ascii="Calibri Light" w:hAnsi="Calibri Light"/>
+                <w:color w:val="auto"/>
+                <w:sz w:val="22"/>
+                <w:szCs w:val="22"/>
               </w:rPr>
             </w:r>
           </w:p>
@@ -3360,7 +5406,8 @@
           <w:p>
             <w:pPr>
               <w:pStyle w:val="Normal"/>
-              <w:widowControl/>
+              <w:widowControl w:val="false"/>
+              <w:suppressAutoHyphens w:val="true"/>
               <w:spacing w:lineRule="auto" w:line="276" w:before="0" w:after="0"/>
               <w:jc w:val="left"/>
               <w:rPr>
@@ -3390,7 +5437,8 @@
           <w:p>
             <w:pPr>
               <w:pStyle w:val="Normal"/>
-              <w:widowControl/>
+              <w:widowControl w:val="false"/>
+              <w:suppressAutoHyphens w:val="true"/>
               <w:spacing w:lineRule="auto" w:line="276" w:before="0" w:after="0"/>
               <w:jc w:val="left"/>
               <w:rPr>
@@ -3402,11 +5450,10 @@
             </w:pPr>
             <w:r>
               <w:rPr>
-                <w:rFonts w:eastAsia="Calibri" w:cs="Calibri Light" w:cstheme="majorHAnsi" w:ascii="Calibri Light" w:hAnsi="Calibri Light"/>
-                <w:color w:val="0070C0"/>
-                <w:sz w:val="24"/>
-                <w:szCs w:val="24"/>
-                <w:lang w:val="en-ZA" w:eastAsia="en-US" w:bidi="ar-SA"/>
+                <w:rFonts w:cs="Calibri Light" w:cstheme="majorHAnsi" w:ascii="Calibri Light" w:hAnsi="Calibri Light"/>
+                <w:color w:val="auto"/>
+                <w:sz w:val="22"/>
+                <w:szCs w:val="22"/>
               </w:rPr>
             </w:r>
           </w:p>
@@ -3422,7 +5469,8 @@
           <w:p>
             <w:pPr>
               <w:pStyle w:val="Normal"/>
-              <w:widowControl/>
+              <w:widowControl w:val="false"/>
+              <w:suppressAutoHyphens w:val="true"/>
               <w:spacing w:lineRule="auto" w:line="276" w:before="0" w:after="0"/>
               <w:jc w:val="left"/>
               <w:rPr>
@@ -3452,7 +5500,8 @@
           <w:p>
             <w:pPr>
               <w:pStyle w:val="Normal"/>
-              <w:widowControl/>
+              <w:widowControl w:val="false"/>
+              <w:suppressAutoHyphens w:val="true"/>
               <w:spacing w:lineRule="auto" w:line="276" w:before="0" w:after="0"/>
               <w:jc w:val="left"/>
               <w:rPr>
@@ -3485,7 +5534,8 @@
           <w:p>
             <w:pPr>
               <w:pStyle w:val="Normal"/>
-              <w:widowControl/>
+              <w:widowControl w:val="false"/>
+              <w:suppressAutoHyphens w:val="true"/>
               <w:spacing w:lineRule="auto" w:line="276" w:before="0" w:after="0"/>
               <w:jc w:val="left"/>
               <w:rPr>
@@ -3515,7 +5565,8 @@
           <w:p>
             <w:pPr>
               <w:pStyle w:val="Normal"/>
-              <w:widowControl/>
+              <w:widowControl w:val="false"/>
+              <w:suppressAutoHyphens w:val="true"/>
               <w:spacing w:lineRule="auto" w:line="276" w:before="0" w:after="0"/>
               <w:jc w:val="left"/>
               <w:rPr>
@@ -3548,7 +5599,8 @@
           <w:p>
             <w:pPr>
               <w:pStyle w:val="Normal"/>
-              <w:widowControl/>
+              <w:widowControl w:val="false"/>
+              <w:suppressAutoHyphens w:val="true"/>
               <w:spacing w:lineRule="auto" w:line="276" w:before="0" w:after="0"/>
               <w:jc w:val="left"/>
               <w:rPr>
@@ -3578,7 +5630,8 @@
           <w:p>
             <w:pPr>
               <w:pStyle w:val="Normal"/>
-              <w:widowControl/>
+              <w:widowControl w:val="false"/>
+              <w:suppressAutoHyphens w:val="true"/>
               <w:spacing w:lineRule="auto" w:line="276" w:before="0" w:after="0"/>
               <w:jc w:val="left"/>
               <w:rPr>
@@ -3611,7 +5664,8 @@
           <w:p>
             <w:pPr>
               <w:pStyle w:val="Normal"/>
-              <w:widowControl/>
+              <w:widowControl w:val="false"/>
+              <w:suppressAutoHyphens w:val="true"/>
               <w:spacing w:lineRule="auto" w:line="276" w:before="0" w:after="0"/>
               <w:jc w:val="left"/>
               <w:rPr>
@@ -3641,7 +5695,8 @@
           <w:p>
             <w:pPr>
               <w:pStyle w:val="Normal"/>
-              <w:widowControl/>
+              <w:widowControl w:val="false"/>
+              <w:suppressAutoHyphens w:val="true"/>
               <w:spacing w:lineRule="auto" w:line="276" w:before="0" w:after="0"/>
               <w:jc w:val="left"/>
               <w:rPr>
@@ -3730,7 +5785,8 @@
           <w:p>
             <w:pPr>
               <w:pStyle w:val="Normal"/>
-              <w:widowControl/>
+              <w:widowControl w:val="false"/>
+              <w:suppressAutoHyphens w:val="true"/>
               <w:spacing w:lineRule="auto" w:line="276" w:before="0" w:after="0"/>
               <w:jc w:val="center"/>
               <w:rPr>
@@ -3764,7 +5820,8 @@
           <w:p>
             <w:pPr>
               <w:pStyle w:val="Normal"/>
-              <w:widowControl/>
+              <w:widowControl w:val="false"/>
+              <w:suppressAutoHyphens w:val="true"/>
               <w:spacing w:lineRule="auto" w:line="276" w:before="0" w:after="0"/>
               <w:jc w:val="center"/>
               <w:rPr>
@@ -3798,7 +5855,8 @@
           <w:p>
             <w:pPr>
               <w:pStyle w:val="Normal"/>
-              <w:widowControl/>
+              <w:widowControl w:val="false"/>
+              <w:suppressAutoHyphens w:val="true"/>
               <w:spacing w:lineRule="auto" w:line="276" w:before="0" w:after="0"/>
               <w:jc w:val="center"/>
               <w:rPr>
@@ -3835,7 +5893,8 @@
           <w:p>
             <w:pPr>
               <w:pStyle w:val="Normal"/>
-              <w:widowControl/>
+              <w:widowControl w:val="false"/>
+              <w:suppressAutoHyphens w:val="true"/>
               <w:spacing w:lineRule="auto" w:line="276" w:before="0" w:after="0"/>
               <w:jc w:val="left"/>
               <w:rPr>
@@ -3847,11 +5906,10 @@
             </w:pPr>
             <w:r>
               <w:rPr>
-                <w:rFonts w:eastAsia="Calibri" w:cs="Calibri Light" w:cstheme="majorHAnsi" w:ascii="Calibri Light" w:hAnsi="Calibri Light"/>
-                <w:color w:val="0070C0"/>
-                <w:sz w:val="24"/>
-                <w:szCs w:val="24"/>
-                <w:lang w:val="en-ZA" w:eastAsia="en-US" w:bidi="ar-SA"/>
+                <w:rFonts w:cs="Calibri Light" w:cstheme="majorHAnsi" w:ascii="Calibri Light" w:hAnsi="Calibri Light"/>
+                <w:color w:val="auto"/>
+                <w:sz w:val="22"/>
+                <w:szCs w:val="22"/>
               </w:rPr>
             </w:r>
           </w:p>
@@ -3865,7 +5923,8 @@
           <w:p>
             <w:pPr>
               <w:pStyle w:val="Normal"/>
-              <w:widowControl/>
+              <w:widowControl w:val="false"/>
+              <w:suppressAutoHyphens w:val="true"/>
               <w:spacing w:lineRule="auto" w:line="276" w:before="0" w:after="0"/>
               <w:jc w:val="left"/>
               <w:rPr>
@@ -3877,11 +5936,10 @@
             </w:pPr>
             <w:r>
               <w:rPr>
-                <w:rFonts w:eastAsia="Calibri" w:cs="Calibri Light" w:cstheme="majorHAnsi" w:ascii="Calibri Light" w:hAnsi="Calibri Light"/>
-                <w:color w:val="0070C0"/>
-                <w:sz w:val="24"/>
-                <w:szCs w:val="24"/>
-                <w:lang w:val="en-ZA" w:eastAsia="en-US" w:bidi="ar-SA"/>
+                <w:rFonts w:cs="Calibri Light" w:cstheme="majorHAnsi" w:ascii="Calibri Light" w:hAnsi="Calibri Light"/>
+                <w:color w:val="auto"/>
+                <w:sz w:val="22"/>
+                <w:szCs w:val="22"/>
               </w:rPr>
             </w:r>
           </w:p>
@@ -3895,7 +5953,8 @@
           <w:p>
             <w:pPr>
               <w:pStyle w:val="Normal"/>
-              <w:widowControl/>
+              <w:widowControl w:val="false"/>
+              <w:suppressAutoHyphens w:val="true"/>
               <w:spacing w:lineRule="auto" w:line="276" w:before="0" w:after="0"/>
               <w:jc w:val="left"/>
               <w:rPr>
@@ -3907,11 +5966,10 @@
             </w:pPr>
             <w:r>
               <w:rPr>
-                <w:rFonts w:eastAsia="Calibri" w:cs="Calibri Light" w:cstheme="majorHAnsi" w:ascii="Calibri Light" w:hAnsi="Calibri Light"/>
-                <w:color w:val="0070C0"/>
-                <w:sz w:val="24"/>
-                <w:szCs w:val="24"/>
-                <w:lang w:val="en-ZA" w:eastAsia="en-US" w:bidi="ar-SA"/>
+                <w:rFonts w:cs="Calibri Light" w:cstheme="majorHAnsi" w:ascii="Calibri Light" w:hAnsi="Calibri Light"/>
+                <w:color w:val="auto"/>
+                <w:sz w:val="22"/>
+                <w:szCs w:val="22"/>
               </w:rPr>
             </w:r>
           </w:p>
@@ -3928,7 +5986,8 @@
           <w:p>
             <w:pPr>
               <w:pStyle w:val="Normal"/>
-              <w:widowControl/>
+              <w:widowControl w:val="false"/>
+              <w:suppressAutoHyphens w:val="true"/>
               <w:spacing w:lineRule="auto" w:line="276" w:before="0" w:after="0"/>
               <w:jc w:val="left"/>
               <w:rPr>
@@ -3940,11 +5999,10 @@
             </w:pPr>
             <w:r>
               <w:rPr>
-                <w:rFonts w:eastAsia="Calibri" w:cs="Calibri Light" w:cstheme="majorHAnsi" w:ascii="Calibri Light" w:hAnsi="Calibri Light"/>
-                <w:color w:val="0070C0"/>
-                <w:sz w:val="24"/>
-                <w:szCs w:val="24"/>
-                <w:lang w:val="en-ZA" w:eastAsia="en-US" w:bidi="ar-SA"/>
+                <w:rFonts w:cs="Calibri Light" w:cstheme="majorHAnsi" w:ascii="Calibri Light" w:hAnsi="Calibri Light"/>
+                <w:color w:val="auto"/>
+                <w:sz w:val="22"/>
+                <w:szCs w:val="22"/>
               </w:rPr>
             </w:r>
           </w:p>
@@ -3958,7 +6016,8 @@
           <w:p>
             <w:pPr>
               <w:pStyle w:val="Normal"/>
-              <w:widowControl/>
+              <w:widowControl w:val="false"/>
+              <w:suppressAutoHyphens w:val="true"/>
               <w:spacing w:lineRule="auto" w:line="276" w:before="0" w:after="0"/>
               <w:jc w:val="left"/>
               <w:rPr>
@@ -3970,11 +6029,10 @@
             </w:pPr>
             <w:r>
               <w:rPr>
-                <w:rFonts w:eastAsia="Calibri" w:cs="Calibri Light" w:cstheme="majorHAnsi" w:ascii="Calibri Light" w:hAnsi="Calibri Light"/>
-                <w:color w:val="0070C0"/>
-                <w:sz w:val="24"/>
-                <w:szCs w:val="24"/>
-                <w:lang w:val="en-ZA" w:eastAsia="en-US" w:bidi="ar-SA"/>
+                <w:rFonts w:cs="Calibri Light" w:cstheme="majorHAnsi" w:ascii="Calibri Light" w:hAnsi="Calibri Light"/>
+                <w:color w:val="auto"/>
+                <w:sz w:val="22"/>
+                <w:szCs w:val="22"/>
               </w:rPr>
             </w:r>
           </w:p>
@@ -3988,7 +6046,8 @@
           <w:p>
             <w:pPr>
               <w:pStyle w:val="Normal"/>
-              <w:widowControl/>
+              <w:widowControl w:val="false"/>
+              <w:suppressAutoHyphens w:val="true"/>
               <w:spacing w:lineRule="auto" w:line="276" w:before="0" w:after="0"/>
               <w:jc w:val="left"/>
               <w:rPr>
@@ -4000,11 +6059,10 @@
             </w:pPr>
             <w:r>
               <w:rPr>
-                <w:rFonts w:eastAsia="Calibri" w:cs="Calibri Light" w:cstheme="majorHAnsi" w:ascii="Calibri Light" w:hAnsi="Calibri Light"/>
-                <w:color w:val="0070C0"/>
-                <w:sz w:val="24"/>
-                <w:szCs w:val="24"/>
-                <w:lang w:val="en-ZA" w:eastAsia="en-US" w:bidi="ar-SA"/>
+                <w:rFonts w:cs="Calibri Light" w:cstheme="majorHAnsi" w:ascii="Calibri Light" w:hAnsi="Calibri Light"/>
+                <w:color w:val="auto"/>
+                <w:sz w:val="22"/>
+                <w:szCs w:val="22"/>
               </w:rPr>
             </w:r>
           </w:p>
@@ -4071,7 +6129,8 @@
           <w:p>
             <w:pPr>
               <w:pStyle w:val="Normal"/>
-              <w:widowControl/>
+              <w:widowControl w:val="false"/>
+              <w:suppressAutoHyphens w:val="true"/>
               <w:spacing w:lineRule="auto" w:line="276" w:before="0" w:after="0"/>
               <w:jc w:val="center"/>
               <w:rPr>
@@ -4105,7 +6164,8 @@
           <w:p>
             <w:pPr>
               <w:pStyle w:val="Normal"/>
-              <w:widowControl/>
+              <w:widowControl w:val="false"/>
+              <w:suppressAutoHyphens w:val="true"/>
               <w:spacing w:lineRule="auto" w:line="276" w:before="0" w:after="0"/>
               <w:jc w:val="center"/>
               <w:rPr>
@@ -4139,7 +6199,8 @@
           <w:p>
             <w:pPr>
               <w:pStyle w:val="Normal"/>
-              <w:widowControl/>
+              <w:widowControl w:val="false"/>
+              <w:suppressAutoHyphens w:val="true"/>
               <w:spacing w:lineRule="auto" w:line="276" w:before="0" w:after="0"/>
               <w:jc w:val="center"/>
               <w:rPr>
@@ -4176,7 +6237,8 @@
           <w:p>
             <w:pPr>
               <w:pStyle w:val="Normal"/>
-              <w:widowControl/>
+              <w:widowControl w:val="false"/>
+              <w:suppressAutoHyphens w:val="true"/>
               <w:spacing w:lineRule="auto" w:line="276" w:before="0" w:after="0"/>
               <w:jc w:val="left"/>
               <w:rPr>
@@ -4188,11 +6250,10 @@
             </w:pPr>
             <w:r>
               <w:rPr>
-                <w:rFonts w:eastAsia="Calibri" w:cs="Calibri Light" w:cstheme="majorHAnsi" w:ascii="Calibri Light" w:hAnsi="Calibri Light"/>
-                <w:color w:val="0070C0"/>
-                <w:sz w:val="24"/>
-                <w:szCs w:val="24"/>
-                <w:lang w:val="en-ZA" w:eastAsia="en-US" w:bidi="ar-SA"/>
+                <w:rFonts w:cs="Calibri Light" w:cstheme="majorHAnsi" w:ascii="Calibri Light" w:hAnsi="Calibri Light"/>
+                <w:color w:val="auto"/>
+                <w:sz w:val="22"/>
+                <w:szCs w:val="22"/>
               </w:rPr>
             </w:r>
           </w:p>
@@ -4206,7 +6267,8 @@
           <w:p>
             <w:pPr>
               <w:pStyle w:val="Normal"/>
-              <w:widowControl/>
+              <w:widowControl w:val="false"/>
+              <w:suppressAutoHyphens w:val="true"/>
               <w:spacing w:lineRule="auto" w:line="276" w:before="0" w:after="0"/>
               <w:jc w:val="left"/>
               <w:rPr>
@@ -4218,11 +6280,10 @@
             </w:pPr>
             <w:r>
               <w:rPr>
-                <w:rFonts w:eastAsia="Calibri" w:cs="Calibri Light" w:cstheme="majorHAnsi" w:ascii="Calibri Light" w:hAnsi="Calibri Light"/>
-                <w:color w:val="0070C0"/>
-                <w:sz w:val="24"/>
-                <w:szCs w:val="24"/>
-                <w:lang w:val="en-ZA" w:eastAsia="en-US" w:bidi="ar-SA"/>
+                <w:rFonts w:cs="Calibri Light" w:cstheme="majorHAnsi" w:ascii="Calibri Light" w:hAnsi="Calibri Light"/>
+                <w:color w:val="auto"/>
+                <w:sz w:val="22"/>
+                <w:szCs w:val="22"/>
               </w:rPr>
             </w:r>
           </w:p>
@@ -4236,7 +6297,8 @@
           <w:p>
             <w:pPr>
               <w:pStyle w:val="Normal"/>
-              <w:widowControl/>
+              <w:widowControl w:val="false"/>
+              <w:suppressAutoHyphens w:val="true"/>
               <w:spacing w:lineRule="auto" w:line="276" w:before="0" w:after="0"/>
               <w:jc w:val="left"/>
               <w:rPr>
@@ -4248,11 +6310,10 @@
             </w:pPr>
             <w:r>
               <w:rPr>
-                <w:rFonts w:eastAsia="Calibri" w:cs="Calibri Light" w:cstheme="majorHAnsi" w:ascii="Calibri Light" w:hAnsi="Calibri Light"/>
-                <w:color w:val="0070C0"/>
-                <w:sz w:val="24"/>
-                <w:szCs w:val="24"/>
-                <w:lang w:val="en-ZA" w:eastAsia="en-US" w:bidi="ar-SA"/>
+                <w:rFonts w:cs="Calibri Light" w:cstheme="majorHAnsi" w:ascii="Calibri Light" w:hAnsi="Calibri Light"/>
+                <w:color w:val="auto"/>
+                <w:sz w:val="22"/>
+                <w:szCs w:val="22"/>
               </w:rPr>
             </w:r>
           </w:p>
@@ -4269,7 +6330,8 @@
           <w:p>
             <w:pPr>
               <w:pStyle w:val="Normal"/>
-              <w:widowControl/>
+              <w:widowControl w:val="false"/>
+              <w:suppressAutoHyphens w:val="true"/>
               <w:spacing w:lineRule="auto" w:line="276" w:before="0" w:after="0"/>
               <w:jc w:val="left"/>
               <w:rPr>
@@ -4281,11 +6343,10 @@
             </w:pPr>
             <w:r>
               <w:rPr>
-                <w:rFonts w:eastAsia="Calibri" w:cs="Calibri Light" w:cstheme="majorHAnsi" w:ascii="Calibri Light" w:hAnsi="Calibri Light"/>
-                <w:color w:val="0070C0"/>
-                <w:sz w:val="24"/>
-                <w:szCs w:val="24"/>
-                <w:lang w:val="en-ZA" w:eastAsia="en-US" w:bidi="ar-SA"/>
+                <w:rFonts w:cs="Calibri Light" w:cstheme="majorHAnsi" w:ascii="Calibri Light" w:hAnsi="Calibri Light"/>
+                <w:color w:val="auto"/>
+                <w:sz w:val="22"/>
+                <w:szCs w:val="22"/>
               </w:rPr>
             </w:r>
           </w:p>
@@ -4299,7 +6360,8 @@
           <w:p>
             <w:pPr>
               <w:pStyle w:val="Normal"/>
-              <w:widowControl/>
+              <w:widowControl w:val="false"/>
+              <w:suppressAutoHyphens w:val="true"/>
               <w:spacing w:lineRule="auto" w:line="276" w:before="0" w:after="0"/>
               <w:jc w:val="left"/>
               <w:rPr>
@@ -4311,11 +6373,10 @@
             </w:pPr>
             <w:r>
               <w:rPr>
-                <w:rFonts w:eastAsia="Calibri" w:cs="Calibri Light" w:cstheme="majorHAnsi" w:ascii="Calibri Light" w:hAnsi="Calibri Light"/>
-                <w:color w:val="0070C0"/>
-                <w:sz w:val="24"/>
-                <w:szCs w:val="24"/>
-                <w:lang w:val="en-ZA" w:eastAsia="en-US" w:bidi="ar-SA"/>
+                <w:rFonts w:cs="Calibri Light" w:cstheme="majorHAnsi" w:ascii="Calibri Light" w:hAnsi="Calibri Light"/>
+                <w:color w:val="auto"/>
+                <w:sz w:val="22"/>
+                <w:szCs w:val="22"/>
               </w:rPr>
             </w:r>
           </w:p>
@@ -4329,7 +6390,8 @@
           <w:p>
             <w:pPr>
               <w:pStyle w:val="Normal"/>
-              <w:widowControl/>
+              <w:widowControl w:val="false"/>
+              <w:suppressAutoHyphens w:val="true"/>
               <w:spacing w:lineRule="auto" w:line="276" w:before="0" w:after="0"/>
               <w:jc w:val="left"/>
               <w:rPr>
@@ -4341,11 +6403,10 @@
             </w:pPr>
             <w:r>
               <w:rPr>
-                <w:rFonts w:eastAsia="Calibri" w:cs="Calibri Light" w:cstheme="majorHAnsi" w:ascii="Calibri Light" w:hAnsi="Calibri Light"/>
-                <w:color w:val="0070C0"/>
-                <w:sz w:val="24"/>
-                <w:szCs w:val="24"/>
-                <w:lang w:val="en-ZA" w:eastAsia="en-US" w:bidi="ar-SA"/>
+                <w:rFonts w:cs="Calibri Light" w:cstheme="majorHAnsi" w:ascii="Calibri Light" w:hAnsi="Calibri Light"/>
+                <w:color w:val="auto"/>
+                <w:sz w:val="22"/>
+                <w:szCs w:val="22"/>
               </w:rPr>
             </w:r>
           </w:p>
@@ -4371,7 +6432,7 @@
       </w:r>
     </w:p>
     <w:sectPr>
-      <w:footerReference w:type="default" r:id="rId2"/>
+      <w:footerReference w:type="default" r:id="rId6"/>
       <w:type w:val="nextPage"/>
       <w:pgSz w:w="11906" w:h="16838"/>
       <w:pgMar w:left="720" w:right="720" w:gutter="0" w:header="0" w:top="720" w:footer="283" w:bottom="720"/>
@@ -4393,7 +6454,7 @@
         <w:docPartGallery w:val="Page Numbers (Bottom of Page)"/>
         <w:docPartUnique w:val="true"/>
       </w:docPartObj>
-      <w:id w:val="1449888520"/>
+      <w:id w:val="927176025"/>
     </w:sdtPr>
     <w:sdtContent>
       <w:p>
@@ -4416,7 +6477,7 @@
         </w:r>
         <w:r>
           <w:rPr/>
-          <w:t>3</w:t>
+          <w:t>6</w:t>
         </w:r>
         <w:r>
           <w:rPr/>
@@ -5107,6 +7168,7 @@
     <w:rsid w:val="00603390"/>
     <w:pPr>
       <w:widowControl/>
+      <w:suppressAutoHyphens w:val="true"/>
       <w:bidi w:val="0"/>
       <w:spacing w:lineRule="auto" w:line="360" w:before="0" w:after="0"/>
       <w:jc w:val="left"/>
@@ -5347,6 +7409,7 @@
     <w:rsid w:val="00603390"/>
     <w:pPr>
       <w:widowControl/>
+      <w:suppressAutoHyphens w:val="true"/>
       <w:bidi w:val="0"/>
       <w:spacing w:lineRule="auto" w:line="240" w:before="100" w:after="0"/>
       <w:jc w:val="left"/>
@@ -5367,12 +7430,13 @@
     <w:rsid w:val="002d3d1f"/>
     <w:pPr>
       <w:widowControl/>
+      <w:suppressAutoHyphens w:val="true"/>
       <w:bidi w:val="0"/>
       <w:spacing w:lineRule="auto" w:line="240" w:before="0" w:after="0"/>
       <w:jc w:val="left"/>
     </w:pPr>
     <w:rPr>
-      <w:rFonts w:ascii="Century Gothic" w:hAnsi="Century Gothic" w:cs="Century Gothic" w:eastAsia="Calibri"/>
+      <w:rFonts w:ascii="Century Gothic" w:hAnsi="Century Gothic" w:eastAsia="Calibri" w:cs="Century Gothic"/>
       <w:color w:val="000000"/>
       <w:kern w:val="0"/>
       <w:sz w:val="24"/>

</xml_diff>

<commit_message>
Update IT11 PAT2024 Fase1_JonesGustav.docx
</commit_message>
<xml_diff>
--- a/IT11 PAT2024 Fase1_JonesGustav/IT11 PAT2024 Fase1_JonesGustav.docx
+++ b/IT11 PAT2024 Fase1_JonesGustav/IT11 PAT2024 Fase1_JonesGustav.docx
@@ -96,7 +96,29 @@
                 <w:sz w:val="44"/>
                 <w:szCs w:val="44"/>
               </w:rPr>
-              <w:t>IT Graad 11 PAT 2024 : Healthy Living</w:t>
+              <w:t xml:space="preserve">IT </w:t>
+            </w:r>
+            <w:proofErr w:type="spellStart"/>
+            <w:r>
+              <w:rPr>
+                <w:rFonts w:asciiTheme="majorHAnsi" w:hAnsiTheme="majorHAnsi" w:cstheme="majorHAnsi"/>
+                <w:b/>
+                <w:color w:val="2F5496" w:themeColor="accent1" w:themeShade="BF"/>
+                <w:sz w:val="44"/>
+                <w:szCs w:val="44"/>
+              </w:rPr>
+              <w:t>Graad</w:t>
+            </w:r>
+            <w:proofErr w:type="spellEnd"/>
+            <w:r>
+              <w:rPr>
+                <w:rFonts w:asciiTheme="majorHAnsi" w:hAnsiTheme="majorHAnsi" w:cstheme="majorHAnsi"/>
+                <w:b/>
+                <w:color w:val="2F5496" w:themeColor="accent1" w:themeShade="BF"/>
+                <w:sz w:val="44"/>
+                <w:szCs w:val="44"/>
+              </w:rPr>
+              <w:t xml:space="preserve"> 11 PAT 2024 : Healthy Living</w:t>
             </w:r>
           </w:p>
           <w:p>
@@ -147,7 +169,29 @@
                 <w:sz w:val="40"/>
                 <w:szCs w:val="40"/>
               </w:rPr>
-              <w:t xml:space="preserve">Naam en Van: </w:t>
+              <w:t xml:space="preserve">Naam </w:t>
+            </w:r>
+            <w:proofErr w:type="spellStart"/>
+            <w:r>
+              <w:rPr>
+                <w:rFonts w:asciiTheme="majorHAnsi" w:hAnsiTheme="majorHAnsi" w:cstheme="majorHAnsi"/>
+                <w:b/>
+                <w:color w:val="2F5496" w:themeColor="accent1" w:themeShade="BF"/>
+                <w:sz w:val="40"/>
+                <w:szCs w:val="40"/>
+              </w:rPr>
+              <w:t>en</w:t>
+            </w:r>
+            <w:proofErr w:type="spellEnd"/>
+            <w:r>
+              <w:rPr>
+                <w:rFonts w:asciiTheme="majorHAnsi" w:hAnsiTheme="majorHAnsi" w:cstheme="majorHAnsi"/>
+                <w:b/>
+                <w:color w:val="2F5496" w:themeColor="accent1" w:themeShade="BF"/>
+                <w:sz w:val="40"/>
+                <w:szCs w:val="40"/>
+              </w:rPr>
+              <w:t xml:space="preserve"> Van: </w:t>
             </w:r>
           </w:p>
         </w:tc>
@@ -210,6 +254,7 @@
                 <w:szCs w:val="40"/>
               </w:rPr>
             </w:pPr>
+            <w:proofErr w:type="spellStart"/>
             <w:r>
               <w:rPr>
                 <w:rFonts w:asciiTheme="majorHAnsi" w:hAnsiTheme="majorHAnsi" w:cstheme="majorHAnsi"/>
@@ -218,7 +263,18 @@
                 <w:sz w:val="40"/>
                 <w:szCs w:val="40"/>
               </w:rPr>
-              <w:t xml:space="preserve">Projek Naam: </w:t>
+              <w:t>Projek</w:t>
+            </w:r>
+            <w:proofErr w:type="spellEnd"/>
+            <w:r>
+              <w:rPr>
+                <w:rFonts w:asciiTheme="majorHAnsi" w:hAnsiTheme="majorHAnsi" w:cstheme="majorHAnsi"/>
+                <w:b/>
+                <w:color w:val="2F5496" w:themeColor="accent1" w:themeShade="BF"/>
+                <w:sz w:val="40"/>
+                <w:szCs w:val="40"/>
+              </w:rPr>
+              <w:t xml:space="preserve"> Naam: </w:t>
             </w:r>
           </w:p>
         </w:tc>
@@ -244,6 +300,7 @@
                 <w:szCs w:val="40"/>
               </w:rPr>
             </w:pPr>
+            <w:proofErr w:type="spellStart"/>
             <w:r>
               <w:rPr>
                 <w:rFonts w:ascii="Calibri Light" w:hAnsi="Calibri Light" w:cstheme="majorHAnsi"/>
@@ -254,6 +311,7 @@
               </w:rPr>
               <w:t>Boereraad</w:t>
             </w:r>
+            <w:proofErr w:type="spellEnd"/>
           </w:p>
         </w:tc>
       </w:tr>
@@ -1230,20 +1288,13 @@
       <w:r>
         <w:rPr>
           <w:noProof/>
+          <w14:ligatures w14:val="standardContextual"/>
         </w:rPr>
         <w:drawing>
-          <wp:anchor distT="0" distB="0" distL="0" distR="0" simplePos="0" relativeHeight="2" behindDoc="0" locked="0" layoutInCell="0" allowOverlap="1" wp14:anchorId="70E20958" wp14:editId="2A8D7014">
-            <wp:simplePos x="0" y="0"/>
-            <wp:positionH relativeFrom="column">
-              <wp:posOffset>34290</wp:posOffset>
-            </wp:positionH>
-            <wp:positionV relativeFrom="paragraph">
-              <wp:posOffset>12700</wp:posOffset>
-            </wp:positionV>
-            <wp:extent cx="6633210" cy="3780155"/>
-            <wp:effectExtent l="0" t="0" r="0" b="0"/>
-            <wp:wrapSquare wrapText="largest"/>
-            <wp:docPr id="1" name="Image1"/>
+          <wp:inline distT="0" distB="0" distL="0" distR="0" wp14:anchorId="7EFDE61C" wp14:editId="3AD438CB">
+            <wp:extent cx="6645910" cy="3783965"/>
+            <wp:effectExtent l="0" t="0" r="2540" b="6985"/>
+            <wp:docPr id="5" name="Picture 5"/>
             <wp:cNvGraphicFramePr>
               <a:graphicFrameLocks xmlns:a="http://schemas.openxmlformats.org/drawingml/2006/main" noChangeAspect="1"/>
             </wp:cNvGraphicFramePr>
@@ -1251,21 +1302,25 @@
               <a:graphicData uri="http://schemas.openxmlformats.org/drawingml/2006/picture">
                 <pic:pic xmlns:pic="http://schemas.openxmlformats.org/drawingml/2006/picture">
                   <pic:nvPicPr>
-                    <pic:cNvPr id="1" name="Image1"/>
-                    <pic:cNvPicPr>
-                      <a:picLocks noChangeAspect="1" noChangeArrowheads="1"/>
-                    </pic:cNvPicPr>
+                    <pic:cNvPr id="5" name="Picture 5"/>
+                    <pic:cNvPicPr/>
                   </pic:nvPicPr>
                   <pic:blipFill>
-                    <a:blip r:embed="rId9"/>
+                    <a:blip r:embed="rId9">
+                      <a:extLst>
+                        <a:ext uri="{28A0092B-C50C-407E-A947-70E740481C1C}">
+                          <a14:useLocalDpi xmlns:a14="http://schemas.microsoft.com/office/drawing/2010/main" val="0"/>
+                        </a:ext>
+                      </a:extLst>
+                    </a:blip>
                     <a:stretch>
                       <a:fillRect/>
                     </a:stretch>
                   </pic:blipFill>
-                  <pic:spPr bwMode="auto">
+                  <pic:spPr>
                     <a:xfrm>
                       <a:off x="0" y="0"/>
-                      <a:ext cx="6633210" cy="3780155"/>
+                      <a:ext cx="6645910" cy="3783965"/>
                     </a:xfrm>
                     <a:prstGeom prst="rect">
                       <a:avLst/>
@@ -1274,7 +1329,7 @@
                 </pic:pic>
               </a:graphicData>
             </a:graphic>
-          </wp:anchor>
+          </wp:inline>
         </w:drawing>
       </w:r>
     </w:p>
@@ -1290,20 +1345,13 @@
       <w:r>
         <w:rPr>
           <w:noProof/>
+          <w14:ligatures w14:val="standardContextual"/>
         </w:rPr>
         <w:drawing>
-          <wp:anchor distT="0" distB="0" distL="0" distR="0" simplePos="0" relativeHeight="3" behindDoc="0" locked="0" layoutInCell="0" allowOverlap="1" wp14:anchorId="0F117387" wp14:editId="2B89C7BA">
-            <wp:simplePos x="0" y="0"/>
-            <wp:positionH relativeFrom="column">
-              <wp:align>center</wp:align>
-            </wp:positionH>
-            <wp:positionV relativeFrom="paragraph">
-              <wp:posOffset>635</wp:posOffset>
-            </wp:positionV>
-            <wp:extent cx="6645910" cy="3793490"/>
-            <wp:effectExtent l="0" t="0" r="0" b="0"/>
-            <wp:wrapSquare wrapText="largest"/>
-            <wp:docPr id="2" name="Image2"/>
+          <wp:inline distT="0" distB="0" distL="0" distR="0" wp14:anchorId="666E19A0" wp14:editId="5AA2569E">
+            <wp:extent cx="6645910" cy="3786505"/>
+            <wp:effectExtent l="0" t="0" r="2540" b="4445"/>
+            <wp:docPr id="6" name="Picture 6"/>
             <wp:cNvGraphicFramePr>
               <a:graphicFrameLocks xmlns:a="http://schemas.openxmlformats.org/drawingml/2006/main" noChangeAspect="1"/>
             </wp:cNvGraphicFramePr>
@@ -1311,21 +1359,25 @@
               <a:graphicData uri="http://schemas.openxmlformats.org/drawingml/2006/picture">
                 <pic:pic xmlns:pic="http://schemas.openxmlformats.org/drawingml/2006/picture">
                   <pic:nvPicPr>
-                    <pic:cNvPr id="2" name="Image2"/>
-                    <pic:cNvPicPr>
-                      <a:picLocks noChangeAspect="1" noChangeArrowheads="1"/>
-                    </pic:cNvPicPr>
+                    <pic:cNvPr id="6" name="Picture 6"/>
+                    <pic:cNvPicPr/>
                   </pic:nvPicPr>
                   <pic:blipFill>
-                    <a:blip r:embed="rId10"/>
+                    <a:blip r:embed="rId10">
+                      <a:extLst>
+                        <a:ext uri="{28A0092B-C50C-407E-A947-70E740481C1C}">
+                          <a14:useLocalDpi xmlns:a14="http://schemas.microsoft.com/office/drawing/2010/main" val="0"/>
+                        </a:ext>
+                      </a:extLst>
+                    </a:blip>
                     <a:stretch>
                       <a:fillRect/>
                     </a:stretch>
                   </pic:blipFill>
-                  <pic:spPr bwMode="auto">
+                  <pic:spPr>
                     <a:xfrm>
                       <a:off x="0" y="0"/>
-                      <a:ext cx="6645910" cy="3793490"/>
+                      <a:ext cx="6645910" cy="3786505"/>
                     </a:xfrm>
                     <a:prstGeom prst="rect">
                       <a:avLst/>
@@ -1334,7 +1386,7 @@
                 </pic:pic>
               </a:graphicData>
             </a:graphic>
-          </wp:anchor>
+          </wp:inline>
         </w:drawing>
       </w:r>
     </w:p>
@@ -1348,20 +1400,13 @@
       <w:r>
         <w:rPr>
           <w:noProof/>
+          <w14:ligatures w14:val="standardContextual"/>
         </w:rPr>
         <w:drawing>
-          <wp:anchor distT="0" distB="0" distL="0" distR="0" simplePos="0" relativeHeight="4" behindDoc="0" locked="0" layoutInCell="0" allowOverlap="1" wp14:anchorId="5FC0018F" wp14:editId="6408C6BB">
-            <wp:simplePos x="0" y="0"/>
-            <wp:positionH relativeFrom="column">
-              <wp:align>center</wp:align>
-            </wp:positionH>
-            <wp:positionV relativeFrom="paragraph">
-              <wp:posOffset>635</wp:posOffset>
-            </wp:positionV>
-            <wp:extent cx="6645910" cy="3783330"/>
-            <wp:effectExtent l="0" t="0" r="0" b="0"/>
-            <wp:wrapSquare wrapText="largest"/>
-            <wp:docPr id="3" name="Image3"/>
+          <wp:inline distT="0" distB="0" distL="0" distR="0" wp14:anchorId="659CC84E" wp14:editId="4986ED96">
+            <wp:extent cx="6645910" cy="3795395"/>
+            <wp:effectExtent l="0" t="0" r="2540" b="0"/>
+            <wp:docPr id="7" name="Picture 7"/>
             <wp:cNvGraphicFramePr>
               <a:graphicFrameLocks xmlns:a="http://schemas.openxmlformats.org/drawingml/2006/main" noChangeAspect="1"/>
             </wp:cNvGraphicFramePr>
@@ -1369,21 +1414,25 @@
               <a:graphicData uri="http://schemas.openxmlformats.org/drawingml/2006/picture">
                 <pic:pic xmlns:pic="http://schemas.openxmlformats.org/drawingml/2006/picture">
                   <pic:nvPicPr>
-                    <pic:cNvPr id="3" name="Image3"/>
-                    <pic:cNvPicPr>
-                      <a:picLocks noChangeAspect="1" noChangeArrowheads="1"/>
-                    </pic:cNvPicPr>
+                    <pic:cNvPr id="7" name="Picture 7"/>
+                    <pic:cNvPicPr/>
                   </pic:nvPicPr>
                   <pic:blipFill>
-                    <a:blip r:embed="rId11"/>
+                    <a:blip r:embed="rId11">
+                      <a:extLst>
+                        <a:ext uri="{28A0092B-C50C-407E-A947-70E740481C1C}">
+                          <a14:useLocalDpi xmlns:a14="http://schemas.microsoft.com/office/drawing/2010/main" val="0"/>
+                        </a:ext>
+                      </a:extLst>
+                    </a:blip>
                     <a:stretch>
                       <a:fillRect/>
                     </a:stretch>
                   </pic:blipFill>
-                  <pic:spPr bwMode="auto">
+                  <pic:spPr>
                     <a:xfrm>
                       <a:off x="0" y="0"/>
-                      <a:ext cx="6645910" cy="3783330"/>
+                      <a:ext cx="6645910" cy="3795395"/>
                     </a:xfrm>
                     <a:prstGeom prst="rect">
                       <a:avLst/>
@@ -1392,7 +1441,7 @@
                 </pic:pic>
               </a:graphicData>
             </a:graphic>
-          </wp:anchor>
+          </wp:inline>
         </w:drawing>
       </w:r>
     </w:p>
@@ -1417,26 +1466,31 @@
       </w:pPr>
       <w:r>
         <w:rPr>
-          <w:rFonts w:ascii="Calibri Light" w:eastAsiaTheme="majorEastAsia" w:hAnsi="Calibri Light" w:cstheme="majorBidi"/>
           <w:b/>
           <w:noProof/>
-          <w:color w:val="2F5496" w:themeColor="accent1" w:themeShade="BF"/>
-          <w:sz w:val="32"/>
-          <w:szCs w:val="32"/>
+          <w14:ligatures w14:val="standardContextual"/>
         </w:rPr>
         <w:drawing>
-          <wp:anchor distT="0" distB="0" distL="0" distR="0" simplePos="0" relativeHeight="5" behindDoc="0" locked="0" layoutInCell="0" allowOverlap="1" wp14:anchorId="3FBCD078" wp14:editId="499671F2">
+          <wp:anchor distT="0" distB="0" distL="114300" distR="114300" simplePos="0" relativeHeight="251658240" behindDoc="1" locked="0" layoutInCell="1" allowOverlap="1" wp14:anchorId="1F5339EA" wp14:editId="6DA6E9E6">
             <wp:simplePos x="0" y="0"/>
-            <wp:positionH relativeFrom="column">
-              <wp:align>center</wp:align>
+            <wp:positionH relativeFrom="margin">
+              <wp:align>right</wp:align>
             </wp:positionH>
             <wp:positionV relativeFrom="paragraph">
-              <wp:posOffset>635</wp:posOffset>
+              <wp:posOffset>3917315</wp:posOffset>
             </wp:positionV>
-            <wp:extent cx="6645910" cy="3796665"/>
-            <wp:effectExtent l="0" t="0" r="0" b="0"/>
-            <wp:wrapSquare wrapText="largest"/>
-            <wp:docPr id="4" name="Image4"/>
+            <wp:extent cx="6645910" cy="3786505"/>
+            <wp:effectExtent l="0" t="0" r="2540" b="4445"/>
+            <wp:wrapTight wrapText="bothSides">
+              <wp:wrapPolygon edited="0">
+                <wp:start x="0" y="0"/>
+                <wp:lineTo x="0" y="21517"/>
+                <wp:lineTo x="21546" y="21517"/>
+                <wp:lineTo x="21546" y="0"/>
+                <wp:lineTo x="0" y="0"/>
+              </wp:wrapPolygon>
+            </wp:wrapTight>
+            <wp:docPr id="10" name="Picture 10"/>
             <wp:cNvGraphicFramePr>
               <a:graphicFrameLocks xmlns:a="http://schemas.openxmlformats.org/drawingml/2006/main" noChangeAspect="1"/>
             </wp:cNvGraphicFramePr>
@@ -1444,21 +1498,25 @@
               <a:graphicData uri="http://schemas.openxmlformats.org/drawingml/2006/picture">
                 <pic:pic xmlns:pic="http://schemas.openxmlformats.org/drawingml/2006/picture">
                   <pic:nvPicPr>
-                    <pic:cNvPr id="4" name="Image4"/>
-                    <pic:cNvPicPr>
-                      <a:picLocks noChangeAspect="1" noChangeArrowheads="1"/>
-                    </pic:cNvPicPr>
+                    <pic:cNvPr id="10" name="Picture 10"/>
+                    <pic:cNvPicPr/>
                   </pic:nvPicPr>
                   <pic:blipFill>
-                    <a:blip r:embed="rId12"/>
+                    <a:blip r:embed="rId12">
+                      <a:extLst>
+                        <a:ext uri="{28A0092B-C50C-407E-A947-70E740481C1C}">
+                          <a14:useLocalDpi xmlns:a14="http://schemas.microsoft.com/office/drawing/2010/main" val="0"/>
+                        </a:ext>
+                      </a:extLst>
+                    </a:blip>
                     <a:stretch>
                       <a:fillRect/>
                     </a:stretch>
                   </pic:blipFill>
-                  <pic:spPr bwMode="auto">
+                  <pic:spPr>
                     <a:xfrm>
                       <a:off x="0" y="0"/>
-                      <a:ext cx="6645910" cy="3796665"/>
+                      <a:ext cx="6645910" cy="3786505"/>
                     </a:xfrm>
                     <a:prstGeom prst="rect">
                       <a:avLst/>
@@ -1468,6 +1526,58 @@
               </a:graphicData>
             </a:graphic>
           </wp:anchor>
+        </w:drawing>
+      </w:r>
+      <w:r>
+        <w:rPr>
+          <w:rFonts w:ascii="Calibri Light" w:eastAsiaTheme="majorEastAsia" w:hAnsi="Calibri Light" w:cstheme="majorBidi"/>
+          <w:b/>
+          <w:noProof/>
+          <w:color w:val="2F5496" w:themeColor="accent1" w:themeShade="BF"/>
+          <w:sz w:val="32"/>
+          <w:szCs w:val="32"/>
+          <w14:ligatures w14:val="standardContextual"/>
+        </w:rPr>
+        <w:drawing>
+          <wp:inline distT="0" distB="0" distL="0" distR="0" wp14:anchorId="18DBB54E" wp14:editId="1BC16B09">
+            <wp:extent cx="6645910" cy="3775710"/>
+            <wp:effectExtent l="0" t="0" r="2540" b="0"/>
+            <wp:docPr id="8" name="Picture 8"/>
+            <wp:cNvGraphicFramePr>
+              <a:graphicFrameLocks xmlns:a="http://schemas.openxmlformats.org/drawingml/2006/main" noChangeAspect="1"/>
+            </wp:cNvGraphicFramePr>
+            <a:graphic xmlns:a="http://schemas.openxmlformats.org/drawingml/2006/main">
+              <a:graphicData uri="http://schemas.openxmlformats.org/drawingml/2006/picture">
+                <pic:pic xmlns:pic="http://schemas.openxmlformats.org/drawingml/2006/picture">
+                  <pic:nvPicPr>
+                    <pic:cNvPr id="8" name="Picture 8"/>
+                    <pic:cNvPicPr/>
+                  </pic:nvPicPr>
+                  <pic:blipFill>
+                    <a:blip r:embed="rId13">
+                      <a:extLst>
+                        <a:ext uri="{28A0092B-C50C-407E-A947-70E740481C1C}">
+                          <a14:useLocalDpi xmlns:a14="http://schemas.microsoft.com/office/drawing/2010/main" val="0"/>
+                        </a:ext>
+                      </a:extLst>
+                    </a:blip>
+                    <a:stretch>
+                      <a:fillRect/>
+                    </a:stretch>
+                  </pic:blipFill>
+                  <pic:spPr>
+                    <a:xfrm>
+                      <a:off x="0" y="0"/>
+                      <a:ext cx="6645910" cy="3775710"/>
+                    </a:xfrm>
+                    <a:prstGeom prst="rect">
+                      <a:avLst/>
+                    </a:prstGeom>
+                  </pic:spPr>
+                </pic:pic>
+              </a:graphicData>
+            </a:graphic>
+          </wp:inline>
         </w:drawing>
       </w:r>
     </w:p>
@@ -1490,24 +1600,13 @@
         <w:pStyle w:val="Heading2"/>
       </w:pPr>
       <w:r>
-        <w:t xml:space="preserve">INPUT: tsAddRemedy </w:t>
+        <w:t xml:space="preserve">INPUT: </w:t>
       </w:r>
+      <w:proofErr w:type="spellStart"/>
       <w:r>
-        <w:rPr>
-          <w:b/>
-          <w:bCs/>
-          <w:color w:val="auto"/>
-        </w:rPr>
-        <w:t xml:space="preserve">(DO THIS FOR TWO </w:t>
+        <w:t>tsAddRemedy</w:t>
       </w:r>
-      <w:r>
-        <w:rPr>
-          <w:b/>
-          <w:bCs/>
-          <w:color w:val="auto"/>
-        </w:rPr>
-        <w:t>tabsheets)</w:t>
-      </w:r>
+      <w:proofErr w:type="spellEnd"/>
     </w:p>
     <w:tbl>
       <w:tblPr>
@@ -1713,13 +1812,32 @@
                 <w:szCs w:val="22"/>
               </w:rPr>
             </w:pPr>
-            <w:r>
-              <w:rPr>
-                <w:rFonts w:ascii="Calibri Light" w:hAnsi="Calibri Light" w:cstheme="majorHAnsi"/>
-                <w:sz w:val="22"/>
-                <w:szCs w:val="22"/>
-              </w:rPr>
-              <w:t>sRemedyName : String</w:t>
+            <w:proofErr w:type="spellStart"/>
+            <w:r>
+              <w:rPr>
+                <w:rFonts w:ascii="Calibri Light" w:hAnsi="Calibri Light" w:cstheme="majorHAnsi"/>
+                <w:sz w:val="22"/>
+                <w:szCs w:val="22"/>
+              </w:rPr>
+              <w:t>sRemedyName</w:t>
+            </w:r>
+            <w:proofErr w:type="spellEnd"/>
+            <w:r>
+              <w:rPr>
+                <w:rFonts w:ascii="Calibri Light" w:hAnsi="Calibri Light" w:cstheme="majorHAnsi"/>
+                <w:sz w:val="22"/>
+                <w:szCs w:val="22"/>
+              </w:rPr>
+              <w:t xml:space="preserve"> : </w:t>
+            </w:r>
+            <w:r>
+              <w:rPr>
+                <w:rFonts w:ascii="Calibri Light" w:hAnsi="Calibri Light" w:cstheme="majorHAnsi"/>
+                <w:sz w:val="22"/>
+                <w:szCs w:val="22"/>
+              </w:rPr>
+              <w:lastRenderedPageBreak/>
+              <w:t>String</w:t>
             </w:r>
           </w:p>
         </w:tc>
@@ -1743,6 +1861,7 @@
                 <w:sz w:val="22"/>
                 <w:szCs w:val="22"/>
               </w:rPr>
+              <w:lastRenderedPageBreak/>
               <w:t>None, String Input</w:t>
             </w:r>
           </w:p>
@@ -1761,14 +1880,25 @@
                 <w:szCs w:val="22"/>
               </w:rPr>
             </w:pPr>
-            <w:r>
-              <w:rPr>
-                <w:rFonts w:ascii="Calibri Light" w:hAnsi="Calibri Light" w:cstheme="majorHAnsi"/>
-                <w:sz w:val="22"/>
-                <w:szCs w:val="22"/>
-              </w:rPr>
-              <w:t>edtAddRemedyInputsRemedyName</w:t>
-            </w:r>
+            <w:proofErr w:type="spellStart"/>
+            <w:r>
+              <w:rPr>
+                <w:rFonts w:ascii="Calibri Light" w:hAnsi="Calibri Light" w:cstheme="majorHAnsi"/>
+                <w:sz w:val="22"/>
+                <w:szCs w:val="22"/>
+              </w:rPr>
+              <w:t>edtAddRemedyInpu</w:t>
+            </w:r>
+            <w:r>
+              <w:rPr>
+                <w:rFonts w:ascii="Calibri Light" w:hAnsi="Calibri Light" w:cstheme="majorHAnsi"/>
+                <w:sz w:val="22"/>
+                <w:szCs w:val="22"/>
+              </w:rPr>
+              <w:lastRenderedPageBreak/>
+              <w:t>tsRemedyName</w:t>
+            </w:r>
+            <w:proofErr w:type="spellEnd"/>
           </w:p>
         </w:tc>
         <w:tc>
@@ -1791,6 +1921,7 @@
                 <w:sz w:val="22"/>
                 <w:szCs w:val="22"/>
               </w:rPr>
+              <w:lastRenderedPageBreak/>
               <w:t>Local</w:t>
             </w:r>
           </w:p>
@@ -1841,13 +1972,23 @@
                 <w:szCs w:val="22"/>
               </w:rPr>
             </w:pPr>
-            <w:r>
-              <w:rPr>
-                <w:rFonts w:ascii="Calibri Light" w:hAnsi="Calibri Light" w:cstheme="majorHAnsi"/>
-                <w:sz w:val="22"/>
-                <w:szCs w:val="22"/>
-              </w:rPr>
-              <w:t>rRemedyPrice : Real</w:t>
+            <w:proofErr w:type="spellStart"/>
+            <w:r>
+              <w:rPr>
+                <w:rFonts w:ascii="Calibri Light" w:hAnsi="Calibri Light" w:cstheme="majorHAnsi"/>
+                <w:sz w:val="22"/>
+                <w:szCs w:val="22"/>
+              </w:rPr>
+              <w:t>rRemedyPrice</w:t>
+            </w:r>
+            <w:proofErr w:type="spellEnd"/>
+            <w:r>
+              <w:rPr>
+                <w:rFonts w:ascii="Calibri Light" w:hAnsi="Calibri Light" w:cstheme="majorHAnsi"/>
+                <w:sz w:val="22"/>
+                <w:szCs w:val="22"/>
+              </w:rPr>
+              <w:t xml:space="preserve"> : Real</w:t>
             </w:r>
           </w:p>
         </w:tc>
@@ -1895,6 +2036,7 @@
                 <w:szCs w:val="22"/>
               </w:rPr>
             </w:pPr>
+            <w:proofErr w:type="spellStart"/>
             <w:r>
               <w:rPr>
                 <w:rFonts w:ascii="Calibri Light" w:hAnsi="Calibri Light" w:cstheme="majorHAnsi"/>
@@ -1903,6 +2045,7 @@
               </w:rPr>
               <w:t>edtAddRemedyInputsPrice</w:t>
             </w:r>
+            <w:proofErr w:type="spellEnd"/>
           </w:p>
         </w:tc>
         <w:tc>
@@ -1978,13 +2121,23 @@
                 <w:szCs w:val="22"/>
               </w:rPr>
             </w:pPr>
-            <w:r>
-              <w:rPr>
-                <w:rFonts w:ascii="Calibri Light" w:hAnsi="Calibri Light" w:cstheme="majorHAnsi"/>
-                <w:sz w:val="22"/>
-                <w:szCs w:val="22"/>
-              </w:rPr>
-              <w:t>bIsNatural : Boolean</w:t>
+            <w:proofErr w:type="spellStart"/>
+            <w:r>
+              <w:rPr>
+                <w:rFonts w:ascii="Calibri Light" w:hAnsi="Calibri Light" w:cstheme="majorHAnsi"/>
+                <w:sz w:val="22"/>
+                <w:szCs w:val="22"/>
+              </w:rPr>
+              <w:t>bIsNatural</w:t>
+            </w:r>
+            <w:proofErr w:type="spellEnd"/>
+            <w:r>
+              <w:rPr>
+                <w:rFonts w:ascii="Calibri Light" w:hAnsi="Calibri Light" w:cstheme="majorHAnsi"/>
+                <w:sz w:val="22"/>
+                <w:szCs w:val="22"/>
+              </w:rPr>
+              <w:t xml:space="preserve"> : Boolean</w:t>
             </w:r>
           </w:p>
         </w:tc>
@@ -2032,6 +2185,7 @@
                 <w:szCs w:val="22"/>
               </w:rPr>
             </w:pPr>
+            <w:proofErr w:type="spellStart"/>
             <w:r>
               <w:rPr>
                 <w:rFonts w:ascii="Calibri Light" w:hAnsi="Calibri Light" w:cstheme="majorHAnsi"/>
@@ -2040,6 +2194,7 @@
               </w:rPr>
               <w:t>chkAddRemedyInputsNatural</w:t>
             </w:r>
+            <w:proofErr w:type="spellEnd"/>
           </w:p>
         </w:tc>
         <w:tc>
@@ -2115,13 +2270,23 @@
                 <w:szCs w:val="22"/>
               </w:rPr>
             </w:pPr>
-            <w:r>
-              <w:rPr>
-                <w:rFonts w:ascii="Calibri Light" w:hAnsi="Calibri Light" w:cstheme="majorHAnsi"/>
-                <w:sz w:val="22"/>
-                <w:szCs w:val="22"/>
-              </w:rPr>
-              <w:t>iEaseOfUse : Integer</w:t>
+            <w:proofErr w:type="spellStart"/>
+            <w:r>
+              <w:rPr>
+                <w:rFonts w:ascii="Calibri Light" w:hAnsi="Calibri Light" w:cstheme="majorHAnsi"/>
+                <w:sz w:val="22"/>
+                <w:szCs w:val="22"/>
+              </w:rPr>
+              <w:t>iEaseOfUse</w:t>
+            </w:r>
+            <w:proofErr w:type="spellEnd"/>
+            <w:r>
+              <w:rPr>
+                <w:rFonts w:ascii="Calibri Light" w:hAnsi="Calibri Light" w:cstheme="majorHAnsi"/>
+                <w:sz w:val="22"/>
+                <w:szCs w:val="22"/>
+              </w:rPr>
+              <w:t xml:space="preserve"> : Integer</w:t>
             </w:r>
           </w:p>
         </w:tc>
@@ -2169,6 +2334,7 @@
                 <w:szCs w:val="22"/>
               </w:rPr>
             </w:pPr>
+            <w:proofErr w:type="spellStart"/>
             <w:r>
               <w:rPr>
                 <w:rFonts w:ascii="Calibri Light" w:hAnsi="Calibri Light" w:cstheme="majorHAnsi"/>
@@ -2177,6 +2343,7 @@
               </w:rPr>
               <w:t>sedAddRemedyInputsEaseOfUse</w:t>
             </w:r>
+            <w:proofErr w:type="spellEnd"/>
           </w:p>
         </w:tc>
         <w:tc>
@@ -2252,13 +2419,23 @@
                 <w:szCs w:val="22"/>
               </w:rPr>
             </w:pPr>
-            <w:r>
-              <w:rPr>
-                <w:rFonts w:ascii="Calibri Light" w:hAnsi="Calibri Light" w:cstheme="majorHAnsi"/>
-                <w:sz w:val="22"/>
-                <w:szCs w:val="22"/>
-              </w:rPr>
-              <w:t>sDescription : String</w:t>
+            <w:proofErr w:type="spellStart"/>
+            <w:r>
+              <w:rPr>
+                <w:rFonts w:ascii="Calibri Light" w:hAnsi="Calibri Light" w:cstheme="majorHAnsi"/>
+                <w:sz w:val="22"/>
+                <w:szCs w:val="22"/>
+              </w:rPr>
+              <w:t>sDescription</w:t>
+            </w:r>
+            <w:proofErr w:type="spellEnd"/>
+            <w:r>
+              <w:rPr>
+                <w:rFonts w:ascii="Calibri Light" w:hAnsi="Calibri Light" w:cstheme="majorHAnsi"/>
+                <w:sz w:val="22"/>
+                <w:szCs w:val="22"/>
+              </w:rPr>
+              <w:t xml:space="preserve"> : String</w:t>
             </w:r>
           </w:p>
         </w:tc>
@@ -2279,13 +2456,23 @@
                 <w:szCs w:val="22"/>
               </w:rPr>
             </w:pPr>
-            <w:r>
-              <w:rPr>
-                <w:rFonts w:ascii="Calibri Light" w:hAnsi="Calibri Light" w:cstheme="majorHAnsi"/>
-                <w:sz w:val="22"/>
-                <w:szCs w:val="22"/>
-              </w:rPr>
-              <w:t>Concat Each Line</w:t>
+            <w:proofErr w:type="spellStart"/>
+            <w:r>
+              <w:rPr>
+                <w:rFonts w:ascii="Calibri Light" w:hAnsi="Calibri Light" w:cstheme="majorHAnsi"/>
+                <w:sz w:val="22"/>
+                <w:szCs w:val="22"/>
+              </w:rPr>
+              <w:t>Concat</w:t>
+            </w:r>
+            <w:proofErr w:type="spellEnd"/>
+            <w:r>
+              <w:rPr>
+                <w:rFonts w:ascii="Calibri Light" w:hAnsi="Calibri Light" w:cstheme="majorHAnsi"/>
+                <w:sz w:val="22"/>
+                <w:szCs w:val="22"/>
+              </w:rPr>
+              <w:t xml:space="preserve"> Each Line</w:t>
             </w:r>
           </w:p>
         </w:tc>
@@ -2306,6 +2493,7 @@
                 <w:szCs w:val="22"/>
               </w:rPr>
             </w:pPr>
+            <w:proofErr w:type="spellStart"/>
             <w:r>
               <w:rPr>
                 <w:rFonts w:ascii="Calibri Light" w:hAnsi="Calibri Light" w:cstheme="majorHAnsi"/>
@@ -2314,6 +2502,7 @@
               </w:rPr>
               <w:t>redAddRemedyInputsDescription</w:t>
             </w:r>
+            <w:proofErr w:type="spellEnd"/>
           </w:p>
         </w:tc>
         <w:tc>
@@ -2389,13 +2578,23 @@
                 <w:szCs w:val="22"/>
               </w:rPr>
             </w:pPr>
-            <w:r>
-              <w:rPr>
-                <w:rFonts w:ascii="Calibri Light" w:hAnsi="Calibri Light" w:cstheme="majorHAnsi"/>
-                <w:sz w:val="22"/>
-                <w:szCs w:val="22"/>
-              </w:rPr>
-              <w:t>arrSymptoms : array of string</w:t>
+            <w:proofErr w:type="spellStart"/>
+            <w:r>
+              <w:rPr>
+                <w:rFonts w:ascii="Calibri Light" w:hAnsi="Calibri Light" w:cstheme="majorHAnsi"/>
+                <w:sz w:val="22"/>
+                <w:szCs w:val="22"/>
+              </w:rPr>
+              <w:t>arrSymptoms</w:t>
+            </w:r>
+            <w:proofErr w:type="spellEnd"/>
+            <w:r>
+              <w:rPr>
+                <w:rFonts w:ascii="Calibri Light" w:hAnsi="Calibri Light" w:cstheme="majorHAnsi"/>
+                <w:sz w:val="22"/>
+                <w:szCs w:val="22"/>
+              </w:rPr>
+              <w:t xml:space="preserve"> : array of string</w:t>
             </w:r>
           </w:p>
         </w:tc>
@@ -2422,8 +2621,18 @@
                 <w:sz w:val="22"/>
                 <w:szCs w:val="22"/>
               </w:rPr>
-              <w:t>For each element in cltAddRemedyInputsSymptoms</w:t>
-            </w:r>
+              <w:t xml:space="preserve">For each element in </w:t>
+            </w:r>
+            <w:proofErr w:type="spellStart"/>
+            <w:r>
+              <w:rPr>
+                <w:rFonts w:ascii="Calibri Light" w:hAnsi="Calibri Light" w:cstheme="majorHAnsi"/>
+                <w:sz w:val="22"/>
+                <w:szCs w:val="22"/>
+              </w:rPr>
+              <w:t>cltAddRemedyInputsSymptoms</w:t>
+            </w:r>
+            <w:proofErr w:type="spellEnd"/>
           </w:p>
         </w:tc>
         <w:tc>
@@ -2443,6 +2652,7 @@
                 <w:szCs w:val="22"/>
               </w:rPr>
             </w:pPr>
+            <w:proofErr w:type="spellStart"/>
             <w:r>
               <w:rPr>
                 <w:rFonts w:ascii="Calibri Light" w:hAnsi="Calibri Light" w:cstheme="majorHAnsi"/>
@@ -2451,6 +2661,7 @@
               </w:rPr>
               <w:t>cltAddRemedyInputsSymptoms</w:t>
             </w:r>
+            <w:proofErr w:type="spellEnd"/>
           </w:p>
         </w:tc>
         <w:tc>
@@ -2488,16 +2699,13 @@
         <w:pStyle w:val="Heading2"/>
       </w:pPr>
       <w:r>
-        <w:t xml:space="preserve">INPUT: tsRemedyPendingChanges </w:t>
+        <w:t xml:space="preserve">INPUT: </w:t>
       </w:r>
+      <w:proofErr w:type="spellStart"/>
       <w:r>
-        <w:rPr>
-          <w:b/>
-          <w:bCs/>
-          <w:color w:val="auto"/>
-        </w:rPr>
-        <w:t>(DO THIS FOR TWO tabsheets)</w:t>
+        <w:t>tsRemedyPendingChanges</w:t>
       </w:r>
+      <w:proofErr w:type="spellEnd"/>
     </w:p>
     <w:tbl>
       <w:tblPr>
@@ -2703,13 +2911,23 @@
                 <w:szCs w:val="22"/>
               </w:rPr>
             </w:pPr>
-            <w:r>
-              <w:rPr>
-                <w:rFonts w:ascii="Calibri Light" w:hAnsi="Calibri Light" w:cstheme="majorHAnsi"/>
-                <w:sz w:val="22"/>
-                <w:szCs w:val="22"/>
-              </w:rPr>
-              <w:t>iRemedyIndex : Integer</w:t>
+            <w:proofErr w:type="spellStart"/>
+            <w:r>
+              <w:rPr>
+                <w:rFonts w:ascii="Calibri Light" w:hAnsi="Calibri Light" w:cstheme="majorHAnsi"/>
+                <w:sz w:val="22"/>
+                <w:szCs w:val="22"/>
+              </w:rPr>
+              <w:t>iRemedyIndex</w:t>
+            </w:r>
+            <w:proofErr w:type="spellEnd"/>
+            <w:r>
+              <w:rPr>
+                <w:rFonts w:ascii="Calibri Light" w:hAnsi="Calibri Light" w:cstheme="majorHAnsi"/>
+                <w:sz w:val="22"/>
+                <w:szCs w:val="22"/>
+              </w:rPr>
+              <w:t xml:space="preserve"> : Integer</w:t>
             </w:r>
           </w:p>
         </w:tc>
@@ -2735,6 +2953,7 @@
               </w:rPr>
               <w:t xml:space="preserve">Selected object in </w:t>
             </w:r>
+            <w:proofErr w:type="spellStart"/>
             <w:r>
               <w:rPr>
                 <w:rFonts w:ascii="Calibri Light" w:hAnsi="Calibri Light" w:cstheme="majorHAnsi"/>
@@ -2743,6 +2962,7 @@
               </w:rPr>
               <w:t>lstRemedyPendingChangesAdditionsRemediesList</w:t>
             </w:r>
+            <w:proofErr w:type="spellEnd"/>
           </w:p>
         </w:tc>
         <w:tc>
@@ -2759,6 +2979,7 @@
                 <w:szCs w:val="22"/>
               </w:rPr>
             </w:pPr>
+            <w:proofErr w:type="spellStart"/>
             <w:r>
               <w:rPr>
                 <w:rFonts w:ascii="Calibri Light" w:hAnsi="Calibri Light" w:cstheme="majorHAnsi"/>
@@ -2767,6 +2988,7 @@
               </w:rPr>
               <w:t>lstRemedyPendingChangesAdditionsRemediesList</w:t>
             </w:r>
+            <w:proofErr w:type="spellEnd"/>
           </w:p>
         </w:tc>
         <w:tc>
@@ -2839,22 +3061,23 @@
                 <w:szCs w:val="22"/>
               </w:rPr>
             </w:pPr>
-            <w:r>
-              <w:rPr>
-                <w:rFonts w:ascii="Calibri Light" w:hAnsi="Calibri Light" w:cstheme="majorHAnsi"/>
-                <w:sz w:val="22"/>
-                <w:szCs w:val="22"/>
-              </w:rPr>
-              <w:t xml:space="preserve">sRemedyName : </w:t>
-            </w:r>
-            <w:r>
-              <w:rPr>
-                <w:rFonts w:ascii="Calibri Light" w:hAnsi="Calibri Light" w:cstheme="majorHAnsi"/>
-                <w:sz w:val="22"/>
-                <w:szCs w:val="22"/>
-              </w:rPr>
-              <w:lastRenderedPageBreak/>
-              <w:t>String</w:t>
+            <w:proofErr w:type="spellStart"/>
+            <w:r>
+              <w:rPr>
+                <w:rFonts w:ascii="Calibri Light" w:hAnsi="Calibri Light" w:cstheme="majorHAnsi"/>
+                <w:sz w:val="22"/>
+                <w:szCs w:val="22"/>
+              </w:rPr>
+              <w:t>sRemedyName</w:t>
+            </w:r>
+            <w:proofErr w:type="spellEnd"/>
+            <w:r>
+              <w:rPr>
+                <w:rFonts w:ascii="Calibri Light" w:hAnsi="Calibri Light" w:cstheme="majorHAnsi"/>
+                <w:sz w:val="22"/>
+                <w:szCs w:val="22"/>
+              </w:rPr>
+              <w:t xml:space="preserve"> : String</w:t>
             </w:r>
           </w:p>
         </w:tc>
@@ -2881,7 +3104,6 @@
                 <w:sz w:val="22"/>
                 <w:szCs w:val="22"/>
               </w:rPr>
-              <w:lastRenderedPageBreak/>
               <w:t>None, String Input</w:t>
             </w:r>
           </w:p>
@@ -2903,23 +3125,16 @@
                 <w:szCs w:val="22"/>
               </w:rPr>
             </w:pPr>
-            <w:r>
-              <w:rPr>
-                <w:rFonts w:ascii="Calibri Light" w:hAnsi="Calibri Light" w:cstheme="majorHAnsi"/>
-                <w:sz w:val="22"/>
-                <w:szCs w:val="22"/>
-              </w:rPr>
-              <w:t>edtRemedyPending</w:t>
-            </w:r>
-            <w:r>
-              <w:rPr>
-                <w:rFonts w:ascii="Calibri Light" w:hAnsi="Calibri Light" w:cstheme="majorHAnsi"/>
-                <w:sz w:val="22"/>
-                <w:szCs w:val="22"/>
-              </w:rPr>
-              <w:lastRenderedPageBreak/>
-              <w:t>ChangesAdditionsInfoName</w:t>
-            </w:r>
+            <w:proofErr w:type="spellStart"/>
+            <w:r>
+              <w:rPr>
+                <w:rFonts w:ascii="Calibri Light" w:hAnsi="Calibri Light" w:cstheme="majorHAnsi"/>
+                <w:sz w:val="22"/>
+                <w:szCs w:val="22"/>
+              </w:rPr>
+              <w:t>edtRemedyPendingChangesAdditionsInfoName</w:t>
+            </w:r>
+            <w:proofErr w:type="spellEnd"/>
           </w:p>
         </w:tc>
         <w:tc>
@@ -2945,7 +3160,6 @@
                 <w:sz w:val="22"/>
                 <w:szCs w:val="22"/>
               </w:rPr>
-              <w:lastRenderedPageBreak/>
               <w:t>Local</w:t>
             </w:r>
           </w:p>
@@ -2996,13 +3210,23 @@
                 <w:szCs w:val="22"/>
               </w:rPr>
             </w:pPr>
-            <w:r>
-              <w:rPr>
-                <w:rFonts w:ascii="Calibri Light" w:hAnsi="Calibri Light" w:cstheme="majorHAnsi"/>
-                <w:sz w:val="22"/>
-                <w:szCs w:val="22"/>
-              </w:rPr>
-              <w:t>rRemedyPrice : Real</w:t>
+            <w:proofErr w:type="spellStart"/>
+            <w:r>
+              <w:rPr>
+                <w:rFonts w:ascii="Calibri Light" w:hAnsi="Calibri Light" w:cstheme="majorHAnsi"/>
+                <w:sz w:val="22"/>
+                <w:szCs w:val="22"/>
+              </w:rPr>
+              <w:t>rRemedyPrice</w:t>
+            </w:r>
+            <w:proofErr w:type="spellEnd"/>
+            <w:r>
+              <w:rPr>
+                <w:rFonts w:ascii="Calibri Light" w:hAnsi="Calibri Light" w:cstheme="majorHAnsi"/>
+                <w:sz w:val="22"/>
+                <w:szCs w:val="22"/>
+              </w:rPr>
+              <w:t xml:space="preserve"> : Real</w:t>
             </w:r>
           </w:p>
         </w:tc>
@@ -3050,6 +3274,7 @@
                 <w:szCs w:val="22"/>
               </w:rPr>
             </w:pPr>
+            <w:proofErr w:type="spellStart"/>
             <w:r>
               <w:rPr>
                 <w:rFonts w:ascii="Calibri Light" w:hAnsi="Calibri Light" w:cstheme="majorHAnsi"/>
@@ -3058,6 +3283,7 @@
               </w:rPr>
               <w:t>edtRemedyPendingChangesAdditionsInfoPrice</w:t>
             </w:r>
+            <w:proofErr w:type="spellEnd"/>
           </w:p>
         </w:tc>
         <w:tc>
@@ -3133,13 +3359,23 @@
                 <w:szCs w:val="22"/>
               </w:rPr>
             </w:pPr>
-            <w:r>
-              <w:rPr>
-                <w:rFonts w:ascii="Calibri Light" w:hAnsi="Calibri Light" w:cstheme="majorHAnsi"/>
-                <w:sz w:val="22"/>
-                <w:szCs w:val="22"/>
-              </w:rPr>
-              <w:t>bIsNatural : Boolean</w:t>
+            <w:proofErr w:type="spellStart"/>
+            <w:r>
+              <w:rPr>
+                <w:rFonts w:ascii="Calibri Light" w:hAnsi="Calibri Light" w:cstheme="majorHAnsi"/>
+                <w:sz w:val="22"/>
+                <w:szCs w:val="22"/>
+              </w:rPr>
+              <w:t>bIsNatural</w:t>
+            </w:r>
+            <w:proofErr w:type="spellEnd"/>
+            <w:r>
+              <w:rPr>
+                <w:rFonts w:ascii="Calibri Light" w:hAnsi="Calibri Light" w:cstheme="majorHAnsi"/>
+                <w:sz w:val="22"/>
+                <w:szCs w:val="22"/>
+              </w:rPr>
+              <w:t xml:space="preserve"> : Boolean</w:t>
             </w:r>
           </w:p>
         </w:tc>
@@ -3187,6 +3423,7 @@
                 <w:szCs w:val="22"/>
               </w:rPr>
             </w:pPr>
+            <w:proofErr w:type="spellStart"/>
             <w:r>
               <w:rPr>
                 <w:rFonts w:ascii="Calibri Light" w:hAnsi="Calibri Light" w:cstheme="majorHAnsi"/>
@@ -3195,6 +3432,7 @@
               </w:rPr>
               <w:t>chkRemedyPendingChangesAdditionsInfoNatural</w:t>
             </w:r>
+            <w:proofErr w:type="spellEnd"/>
           </w:p>
         </w:tc>
         <w:tc>
@@ -3270,13 +3508,23 @@
                 <w:szCs w:val="22"/>
               </w:rPr>
             </w:pPr>
-            <w:r>
-              <w:rPr>
-                <w:rFonts w:ascii="Calibri Light" w:hAnsi="Calibri Light" w:cstheme="majorHAnsi"/>
-                <w:sz w:val="22"/>
-                <w:szCs w:val="22"/>
-              </w:rPr>
-              <w:t>sDescription : String</w:t>
+            <w:proofErr w:type="spellStart"/>
+            <w:r>
+              <w:rPr>
+                <w:rFonts w:ascii="Calibri Light" w:hAnsi="Calibri Light" w:cstheme="majorHAnsi"/>
+                <w:sz w:val="22"/>
+                <w:szCs w:val="22"/>
+              </w:rPr>
+              <w:t>sDescription</w:t>
+            </w:r>
+            <w:proofErr w:type="spellEnd"/>
+            <w:r>
+              <w:rPr>
+                <w:rFonts w:ascii="Calibri Light" w:hAnsi="Calibri Light" w:cstheme="majorHAnsi"/>
+                <w:sz w:val="22"/>
+                <w:szCs w:val="22"/>
+              </w:rPr>
+              <w:t xml:space="preserve"> : String</w:t>
             </w:r>
           </w:p>
         </w:tc>
@@ -3297,13 +3545,23 @@
                 <w:szCs w:val="22"/>
               </w:rPr>
             </w:pPr>
-            <w:r>
-              <w:rPr>
-                <w:rFonts w:ascii="Calibri Light" w:hAnsi="Calibri Light" w:cstheme="majorHAnsi"/>
-                <w:sz w:val="22"/>
-                <w:szCs w:val="22"/>
-              </w:rPr>
-              <w:t>Concat Each Line</w:t>
+            <w:proofErr w:type="spellStart"/>
+            <w:r>
+              <w:rPr>
+                <w:rFonts w:ascii="Calibri Light" w:hAnsi="Calibri Light" w:cstheme="majorHAnsi"/>
+                <w:sz w:val="22"/>
+                <w:szCs w:val="22"/>
+              </w:rPr>
+              <w:t>Concat</w:t>
+            </w:r>
+            <w:proofErr w:type="spellEnd"/>
+            <w:r>
+              <w:rPr>
+                <w:rFonts w:ascii="Calibri Light" w:hAnsi="Calibri Light" w:cstheme="majorHAnsi"/>
+                <w:sz w:val="22"/>
+                <w:szCs w:val="22"/>
+              </w:rPr>
+              <w:t xml:space="preserve"> Each Line</w:t>
             </w:r>
           </w:p>
         </w:tc>
@@ -3324,6 +3582,7 @@
                 <w:szCs w:val="22"/>
               </w:rPr>
             </w:pPr>
+            <w:proofErr w:type="spellStart"/>
             <w:r>
               <w:rPr>
                 <w:rFonts w:ascii="Calibri Light" w:hAnsi="Calibri Light" w:cstheme="majorHAnsi"/>
@@ -3332,6 +3591,7 @@
               </w:rPr>
               <w:t>redRemedyPendingChangesAdditionsInfoDescription</w:t>
             </w:r>
+            <w:proofErr w:type="spellEnd"/>
           </w:p>
         </w:tc>
         <w:tc>
@@ -3415,13 +3675,23 @@
                 <w:szCs w:val="22"/>
               </w:rPr>
             </w:pPr>
-            <w:r>
-              <w:rPr>
-                <w:rFonts w:ascii="Calibri Light" w:hAnsi="Calibri Light" w:cstheme="majorHAnsi"/>
-                <w:sz w:val="22"/>
-                <w:szCs w:val="22"/>
-              </w:rPr>
-              <w:t>arrSymptoms : array of strings</w:t>
+            <w:proofErr w:type="spellStart"/>
+            <w:r>
+              <w:rPr>
+                <w:rFonts w:ascii="Calibri Light" w:hAnsi="Calibri Light" w:cstheme="majorHAnsi"/>
+                <w:sz w:val="22"/>
+                <w:szCs w:val="22"/>
+              </w:rPr>
+              <w:t>arrSymptoms</w:t>
+            </w:r>
+            <w:proofErr w:type="spellEnd"/>
+            <w:r>
+              <w:rPr>
+                <w:rFonts w:ascii="Calibri Light" w:hAnsi="Calibri Light" w:cstheme="majorHAnsi"/>
+                <w:sz w:val="22"/>
+                <w:szCs w:val="22"/>
+              </w:rPr>
+              <w:t xml:space="preserve"> : array of strings</w:t>
             </w:r>
           </w:p>
         </w:tc>
@@ -3448,8 +3718,18 @@
                 <w:sz w:val="22"/>
                 <w:szCs w:val="22"/>
               </w:rPr>
-              <w:t>For each element in cltRemedyPendingChangesAdditionsInfoSymptoms</w:t>
-            </w:r>
+              <w:t xml:space="preserve">For each element in </w:t>
+            </w:r>
+            <w:proofErr w:type="spellStart"/>
+            <w:r>
+              <w:rPr>
+                <w:rFonts w:ascii="Calibri Light" w:hAnsi="Calibri Light" w:cstheme="majorHAnsi"/>
+                <w:sz w:val="22"/>
+                <w:szCs w:val="22"/>
+              </w:rPr>
+              <w:t>cltRemedyPendingChangesAdditionsInfoSymptoms</w:t>
+            </w:r>
+            <w:proofErr w:type="spellEnd"/>
           </w:p>
         </w:tc>
         <w:tc>
@@ -3469,6 +3749,7 @@
                 <w:szCs w:val="22"/>
               </w:rPr>
             </w:pPr>
+            <w:proofErr w:type="spellStart"/>
             <w:r>
               <w:rPr>
                 <w:rFonts w:ascii="Calibri Light" w:hAnsi="Calibri Light" w:cstheme="majorHAnsi"/>
@@ -3477,6 +3758,7 @@
               </w:rPr>
               <w:t>cltRemedyPendingChangesAdditionsInfoSymptoms</w:t>
             </w:r>
+            <w:proofErr w:type="spellEnd"/>
           </w:p>
         </w:tc>
         <w:tc>
@@ -3635,6 +3917,7 @@
                 <w:szCs w:val="22"/>
               </w:rPr>
             </w:pPr>
+            <w:proofErr w:type="spellStart"/>
             <w:r>
               <w:rPr>
                 <w:rFonts w:ascii="Calibri Light" w:hAnsi="Calibri Light" w:cstheme="majorHAnsi"/>
@@ -3643,6 +3926,7 @@
               </w:rPr>
               <w:t>edtAddRemedyInputsRemedyName</w:t>
             </w:r>
+            <w:proofErr w:type="spellEnd"/>
           </w:p>
         </w:tc>
         <w:tc>
@@ -3715,6 +3999,7 @@
                 <w:szCs w:val="22"/>
               </w:rPr>
             </w:pPr>
+            <w:proofErr w:type="spellStart"/>
             <w:r>
               <w:rPr>
                 <w:rFonts w:ascii="Calibri Light" w:hAnsi="Calibri Light" w:cstheme="majorHAnsi"/>
@@ -3723,6 +4008,7 @@
               </w:rPr>
               <w:t>edtAddRemedyInputsPrice</w:t>
             </w:r>
+            <w:proofErr w:type="spellEnd"/>
           </w:p>
         </w:tc>
         <w:tc>
@@ -3801,6 +4087,7 @@
                 <w:szCs w:val="22"/>
               </w:rPr>
             </w:pPr>
+            <w:proofErr w:type="spellStart"/>
             <w:r>
               <w:rPr>
                 <w:rFonts w:ascii="Calibri Light" w:hAnsi="Calibri Light" w:cstheme="majorHAnsi"/>
@@ -3809,6 +4096,7 @@
               </w:rPr>
               <w:t>lstRemedyPendingChangesAdditionsRemediesList</w:t>
             </w:r>
+            <w:proofErr w:type="spellEnd"/>
           </w:p>
         </w:tc>
         <w:tc>
@@ -3835,8 +4123,18 @@
                 <w:sz w:val="22"/>
                 <w:szCs w:val="22"/>
               </w:rPr>
-              <w:t>Presence Check, check if an item was selected in the listbox</w:t>
-            </w:r>
+              <w:t xml:space="preserve">Presence Check, check if an item was selected in the </w:t>
+            </w:r>
+            <w:proofErr w:type="spellStart"/>
+            <w:r>
+              <w:rPr>
+                <w:rFonts w:ascii="Calibri Light" w:hAnsi="Calibri Light" w:cstheme="majorHAnsi"/>
+                <w:sz w:val="22"/>
+                <w:szCs w:val="22"/>
+              </w:rPr>
+              <w:t>listbox</w:t>
+            </w:r>
+            <w:proofErr w:type="spellEnd"/>
           </w:p>
         </w:tc>
         <w:tc>
@@ -3887,6 +4185,7 @@
                 <w:szCs w:val="22"/>
               </w:rPr>
             </w:pPr>
+            <w:proofErr w:type="spellStart"/>
             <w:r>
               <w:rPr>
                 <w:rFonts w:ascii="Calibri Light" w:hAnsi="Calibri Light" w:cstheme="majorHAnsi"/>
@@ -3895,6 +4194,7 @@
               </w:rPr>
               <w:t>redRemedyPendingChangesAdditionsInfoDescription</w:t>
             </w:r>
+            <w:proofErr w:type="spellEnd"/>
           </w:p>
         </w:tc>
         <w:tc>
@@ -3921,15 +4221,7 @@
                 <w:sz w:val="22"/>
                 <w:szCs w:val="22"/>
               </w:rPr>
-              <w:t>Length Check, check if the description given is within the accep</w:t>
-            </w:r>
-            <w:r>
-              <w:rPr>
-                <w:rFonts w:ascii="Calibri Light" w:hAnsi="Calibri Light" w:cstheme="majorHAnsi"/>
-                <w:sz w:val="22"/>
-                <w:szCs w:val="22"/>
-              </w:rPr>
-              <w:t>ted length (255) of characters</w:t>
+              <w:t>Length Check, check if the description given is within the accepted length (255) of characters</w:t>
             </w:r>
           </w:p>
         </w:tc>
@@ -3976,6 +4268,7 @@
         <w:pStyle w:val="Heading2"/>
       </w:pPr>
       <w:r>
+        <w:lastRenderedPageBreak/>
         <w:t>PROCESSING:</w:t>
       </w:r>
     </w:p>
@@ -4503,16 +4796,13 @@
         <w:pStyle w:val="Heading2"/>
       </w:pPr>
       <w:r>
-        <w:t xml:space="preserve">OUTPUT: TABSHEET 1 </w:t>
+        <w:t xml:space="preserve">OUTPUT: </w:t>
       </w:r>
+      <w:proofErr w:type="spellStart"/>
       <w:r>
-        <w:rPr>
-          <w:b/>
-          <w:bCs/>
-          <w:color w:val="auto"/>
-        </w:rPr>
-        <w:t>(DO THIS FOR TWO tabsheets)</w:t>
+        <w:t>tsRemedies</w:t>
       </w:r>
+      <w:proofErr w:type="spellEnd"/>
     </w:p>
     <w:tbl>
       <w:tblPr>
@@ -4632,6 +4922,30 @@
                 <w:szCs w:val="22"/>
               </w:rPr>
             </w:pPr>
+            <w:r>
+              <w:rPr>
+                <w:rFonts w:asciiTheme="majorHAnsi" w:hAnsiTheme="majorHAnsi" w:cstheme="majorHAnsi"/>
+                <w:sz w:val="22"/>
+                <w:szCs w:val="22"/>
+              </w:rPr>
+              <w:t>Remedy</w:t>
+            </w:r>
+            <w:r>
+              <w:rPr>
+                <w:rFonts w:asciiTheme="majorHAnsi" w:hAnsiTheme="majorHAnsi" w:cstheme="majorHAnsi"/>
+                <w:sz w:val="22"/>
+                <w:szCs w:val="22"/>
+              </w:rPr>
+              <w:t xml:space="preserve"> </w:t>
+            </w:r>
+            <w:r>
+              <w:rPr>
+                <w:rFonts w:asciiTheme="majorHAnsi" w:hAnsiTheme="majorHAnsi" w:cstheme="majorHAnsi"/>
+                <w:sz w:val="22"/>
+                <w:szCs w:val="22"/>
+              </w:rPr>
+              <w:t>Name</w:t>
+            </w:r>
           </w:p>
         </w:tc>
         <w:tc>
@@ -4649,6 +4963,14 @@
                 <w:szCs w:val="22"/>
               </w:rPr>
             </w:pPr>
+            <w:r>
+              <w:rPr>
+                <w:rFonts w:asciiTheme="majorHAnsi" w:hAnsiTheme="majorHAnsi" w:cstheme="majorHAnsi"/>
+                <w:sz w:val="22"/>
+                <w:szCs w:val="22"/>
+              </w:rPr>
+              <w:t>String. Start with capital, with lowercase letters.</w:t>
+            </w:r>
           </w:p>
         </w:tc>
         <w:tc>
@@ -4666,6 +4988,14 @@
                 <w:szCs w:val="22"/>
               </w:rPr>
             </w:pPr>
+            <w:r>
+              <w:rPr>
+                <w:rFonts w:asciiTheme="majorHAnsi" w:hAnsiTheme="majorHAnsi" w:cstheme="majorHAnsi"/>
+                <w:sz w:val="22"/>
+                <w:szCs w:val="22"/>
+              </w:rPr>
+              <w:t>Label</w:t>
+            </w:r>
           </w:p>
         </w:tc>
       </w:tr>
@@ -4685,6 +5015,30 @@
                 <w:szCs w:val="22"/>
               </w:rPr>
             </w:pPr>
+            <w:r>
+              <w:rPr>
+                <w:rFonts w:asciiTheme="majorHAnsi" w:hAnsiTheme="majorHAnsi" w:cstheme="majorHAnsi"/>
+                <w:sz w:val="22"/>
+                <w:szCs w:val="22"/>
+              </w:rPr>
+              <w:t>Remedy</w:t>
+            </w:r>
+            <w:r>
+              <w:rPr>
+                <w:rFonts w:asciiTheme="majorHAnsi" w:hAnsiTheme="majorHAnsi" w:cstheme="majorHAnsi"/>
+                <w:sz w:val="22"/>
+                <w:szCs w:val="22"/>
+              </w:rPr>
+              <w:t xml:space="preserve"> </w:t>
+            </w:r>
+            <w:r>
+              <w:rPr>
+                <w:rFonts w:asciiTheme="majorHAnsi" w:hAnsiTheme="majorHAnsi" w:cstheme="majorHAnsi"/>
+                <w:sz w:val="22"/>
+                <w:szCs w:val="22"/>
+              </w:rPr>
+              <w:t>Image</w:t>
+            </w:r>
           </w:p>
         </w:tc>
         <w:tc>
@@ -4702,6 +5056,14 @@
                 <w:szCs w:val="22"/>
               </w:rPr>
             </w:pPr>
+            <w:r>
+              <w:rPr>
+                <w:rFonts w:asciiTheme="majorHAnsi" w:hAnsiTheme="majorHAnsi" w:cstheme="majorHAnsi"/>
+                <w:sz w:val="22"/>
+                <w:szCs w:val="22"/>
+              </w:rPr>
+              <w:t>Small Resized PNG image of the remedy</w:t>
+            </w:r>
           </w:p>
         </w:tc>
         <w:tc>
@@ -4719,6 +5081,426 @@
                 <w:szCs w:val="22"/>
               </w:rPr>
             </w:pPr>
+            <w:r>
+              <w:rPr>
+                <w:rFonts w:asciiTheme="majorHAnsi" w:hAnsiTheme="majorHAnsi" w:cstheme="majorHAnsi"/>
+                <w:sz w:val="22"/>
+                <w:szCs w:val="22"/>
+              </w:rPr>
+              <w:t>Image</w:t>
+            </w:r>
+          </w:p>
+        </w:tc>
+      </w:tr>
+      <w:tr>
+        <w:tc>
+          <w:tcPr>
+            <w:tcW w:w="3686" w:type="dxa"/>
+            <w:shd w:val="clear" w:color="auto" w:fill="auto"/>
+          </w:tcPr>
+          <w:p>
+            <w:pPr>
+              <w:widowControl w:val="0"/>
+              <w:spacing w:line="276" w:lineRule="auto"/>
+              <w:rPr>
+                <w:rFonts w:asciiTheme="majorHAnsi" w:hAnsiTheme="majorHAnsi" w:cstheme="majorHAnsi"/>
+                <w:sz w:val="22"/>
+                <w:szCs w:val="22"/>
+              </w:rPr>
+            </w:pPr>
+            <w:r>
+              <w:rPr>
+                <w:rFonts w:asciiTheme="majorHAnsi" w:hAnsiTheme="majorHAnsi" w:cstheme="majorHAnsi"/>
+                <w:sz w:val="22"/>
+                <w:szCs w:val="22"/>
+              </w:rPr>
+              <w:t>Remedy</w:t>
+            </w:r>
+            <w:r>
+              <w:rPr>
+                <w:rFonts w:asciiTheme="majorHAnsi" w:hAnsiTheme="majorHAnsi" w:cstheme="majorHAnsi"/>
+                <w:sz w:val="22"/>
+                <w:szCs w:val="22"/>
+              </w:rPr>
+              <w:t xml:space="preserve"> </w:t>
+            </w:r>
+            <w:r>
+              <w:rPr>
+                <w:rFonts w:asciiTheme="majorHAnsi" w:hAnsiTheme="majorHAnsi" w:cstheme="majorHAnsi"/>
+                <w:sz w:val="22"/>
+                <w:szCs w:val="22"/>
+              </w:rPr>
+              <w:t>Description</w:t>
+            </w:r>
+          </w:p>
+        </w:tc>
+        <w:tc>
+          <w:tcPr>
+            <w:tcW w:w="4111" w:type="dxa"/>
+            <w:shd w:val="clear" w:color="auto" w:fill="auto"/>
+          </w:tcPr>
+          <w:p>
+            <w:pPr>
+              <w:widowControl w:val="0"/>
+              <w:spacing w:line="276" w:lineRule="auto"/>
+              <w:rPr>
+                <w:rFonts w:asciiTheme="majorHAnsi" w:hAnsiTheme="majorHAnsi" w:cstheme="majorHAnsi"/>
+                <w:sz w:val="22"/>
+                <w:szCs w:val="22"/>
+              </w:rPr>
+            </w:pPr>
+            <w:r>
+              <w:rPr>
+                <w:rFonts w:asciiTheme="majorHAnsi" w:hAnsiTheme="majorHAnsi" w:cstheme="majorHAnsi"/>
+                <w:sz w:val="22"/>
+                <w:szCs w:val="22"/>
+              </w:rPr>
+              <w:t>Text paragraph with a max length of 255 characters</w:t>
+            </w:r>
+          </w:p>
+        </w:tc>
+        <w:tc>
+          <w:tcPr>
+            <w:tcW w:w="2409" w:type="dxa"/>
+            <w:shd w:val="clear" w:color="auto" w:fill="auto"/>
+          </w:tcPr>
+          <w:p>
+            <w:pPr>
+              <w:widowControl w:val="0"/>
+              <w:spacing w:line="276" w:lineRule="auto"/>
+              <w:rPr>
+                <w:rFonts w:asciiTheme="majorHAnsi" w:hAnsiTheme="majorHAnsi" w:cstheme="majorHAnsi"/>
+                <w:sz w:val="22"/>
+                <w:szCs w:val="22"/>
+              </w:rPr>
+            </w:pPr>
+            <w:proofErr w:type="spellStart"/>
+            <w:r>
+              <w:rPr>
+                <w:rFonts w:asciiTheme="majorHAnsi" w:hAnsiTheme="majorHAnsi" w:cstheme="majorHAnsi"/>
+                <w:sz w:val="22"/>
+                <w:szCs w:val="22"/>
+              </w:rPr>
+              <w:t>Richedit</w:t>
+            </w:r>
+            <w:proofErr w:type="spellEnd"/>
+          </w:p>
+        </w:tc>
+      </w:tr>
+      <w:tr>
+        <w:tc>
+          <w:tcPr>
+            <w:tcW w:w="3686" w:type="dxa"/>
+            <w:shd w:val="clear" w:color="auto" w:fill="auto"/>
+          </w:tcPr>
+          <w:p>
+            <w:pPr>
+              <w:widowControl w:val="0"/>
+              <w:spacing w:line="276" w:lineRule="auto"/>
+              <w:rPr>
+                <w:rFonts w:asciiTheme="majorHAnsi" w:hAnsiTheme="majorHAnsi" w:cstheme="majorHAnsi"/>
+                <w:sz w:val="22"/>
+                <w:szCs w:val="22"/>
+              </w:rPr>
+            </w:pPr>
+            <w:r>
+              <w:rPr>
+                <w:rFonts w:asciiTheme="majorHAnsi" w:hAnsiTheme="majorHAnsi" w:cstheme="majorHAnsi"/>
+                <w:sz w:val="22"/>
+                <w:szCs w:val="22"/>
+              </w:rPr>
+              <w:t>Symptoms</w:t>
+            </w:r>
+            <w:r>
+              <w:rPr>
+                <w:rFonts w:asciiTheme="majorHAnsi" w:hAnsiTheme="majorHAnsi" w:cstheme="majorHAnsi"/>
+                <w:sz w:val="22"/>
+                <w:szCs w:val="22"/>
+              </w:rPr>
+              <w:t xml:space="preserve"> </w:t>
+            </w:r>
+            <w:r>
+              <w:rPr>
+                <w:rFonts w:asciiTheme="majorHAnsi" w:hAnsiTheme="majorHAnsi" w:cstheme="majorHAnsi"/>
+                <w:sz w:val="22"/>
+                <w:szCs w:val="22"/>
+              </w:rPr>
+              <w:t>Use</w:t>
+            </w:r>
+          </w:p>
+        </w:tc>
+        <w:tc>
+          <w:tcPr>
+            <w:tcW w:w="4111" w:type="dxa"/>
+            <w:shd w:val="clear" w:color="auto" w:fill="auto"/>
+          </w:tcPr>
+          <w:p>
+            <w:pPr>
+              <w:widowControl w:val="0"/>
+              <w:spacing w:line="276" w:lineRule="auto"/>
+              <w:rPr>
+                <w:rFonts w:asciiTheme="majorHAnsi" w:hAnsiTheme="majorHAnsi" w:cstheme="majorHAnsi"/>
+                <w:sz w:val="22"/>
+                <w:szCs w:val="22"/>
+              </w:rPr>
+            </w:pPr>
+            <w:r>
+              <w:rPr>
+                <w:rFonts w:asciiTheme="majorHAnsi" w:hAnsiTheme="majorHAnsi" w:cstheme="majorHAnsi"/>
+                <w:sz w:val="22"/>
+                <w:szCs w:val="22"/>
+              </w:rPr>
+              <w:t xml:space="preserve">A list of symptoms </w:t>
+            </w:r>
+            <w:r>
+              <w:rPr>
+                <w:rFonts w:asciiTheme="majorHAnsi" w:hAnsiTheme="majorHAnsi" w:cstheme="majorHAnsi"/>
+                <w:sz w:val="22"/>
+                <w:szCs w:val="22"/>
+              </w:rPr>
+              <w:t xml:space="preserve">to use the remedy for in a </w:t>
+            </w:r>
+            <w:proofErr w:type="spellStart"/>
+            <w:r>
+              <w:rPr>
+                <w:rFonts w:asciiTheme="majorHAnsi" w:hAnsiTheme="majorHAnsi" w:cstheme="majorHAnsi"/>
+                <w:sz w:val="22"/>
+                <w:szCs w:val="22"/>
+              </w:rPr>
+              <w:t>listbox</w:t>
+            </w:r>
+            <w:proofErr w:type="spellEnd"/>
+          </w:p>
+        </w:tc>
+        <w:tc>
+          <w:tcPr>
+            <w:tcW w:w="2409" w:type="dxa"/>
+            <w:shd w:val="clear" w:color="auto" w:fill="auto"/>
+          </w:tcPr>
+          <w:p>
+            <w:pPr>
+              <w:widowControl w:val="0"/>
+              <w:spacing w:line="276" w:lineRule="auto"/>
+              <w:rPr>
+                <w:rFonts w:asciiTheme="majorHAnsi" w:hAnsiTheme="majorHAnsi" w:cstheme="majorHAnsi"/>
+                <w:sz w:val="22"/>
+                <w:szCs w:val="22"/>
+              </w:rPr>
+            </w:pPr>
+            <w:proofErr w:type="spellStart"/>
+            <w:r>
+              <w:rPr>
+                <w:rFonts w:asciiTheme="majorHAnsi" w:hAnsiTheme="majorHAnsi" w:cstheme="majorHAnsi"/>
+                <w:sz w:val="22"/>
+                <w:szCs w:val="22"/>
+              </w:rPr>
+              <w:t>ListBox</w:t>
+            </w:r>
+            <w:proofErr w:type="spellEnd"/>
+          </w:p>
+        </w:tc>
+      </w:tr>
+      <w:tr>
+        <w:tc>
+          <w:tcPr>
+            <w:tcW w:w="3686" w:type="dxa"/>
+            <w:shd w:val="clear" w:color="auto" w:fill="auto"/>
+          </w:tcPr>
+          <w:p>
+            <w:pPr>
+              <w:widowControl w:val="0"/>
+              <w:spacing w:line="276" w:lineRule="auto"/>
+              <w:rPr>
+                <w:rFonts w:asciiTheme="majorHAnsi" w:hAnsiTheme="majorHAnsi" w:cstheme="majorHAnsi"/>
+                <w:sz w:val="22"/>
+                <w:szCs w:val="22"/>
+              </w:rPr>
+            </w:pPr>
+            <w:r>
+              <w:rPr>
+                <w:rFonts w:asciiTheme="majorHAnsi" w:hAnsiTheme="majorHAnsi" w:cstheme="majorHAnsi"/>
+                <w:sz w:val="22"/>
+                <w:szCs w:val="22"/>
+              </w:rPr>
+              <w:t>Natura</w:t>
+            </w:r>
+            <w:r>
+              <w:rPr>
+                <w:rFonts w:asciiTheme="majorHAnsi" w:hAnsiTheme="majorHAnsi" w:cstheme="majorHAnsi"/>
+                <w:sz w:val="22"/>
+                <w:szCs w:val="22"/>
+              </w:rPr>
+              <w:t xml:space="preserve">l </w:t>
+            </w:r>
+            <w:r>
+              <w:rPr>
+                <w:rFonts w:asciiTheme="majorHAnsi" w:hAnsiTheme="majorHAnsi" w:cstheme="majorHAnsi"/>
+                <w:sz w:val="22"/>
+                <w:szCs w:val="22"/>
+              </w:rPr>
+              <w:t>Remedy</w:t>
+            </w:r>
+          </w:p>
+        </w:tc>
+        <w:tc>
+          <w:tcPr>
+            <w:tcW w:w="4111" w:type="dxa"/>
+            <w:shd w:val="clear" w:color="auto" w:fill="auto"/>
+          </w:tcPr>
+          <w:p>
+            <w:pPr>
+              <w:widowControl w:val="0"/>
+              <w:spacing w:line="276" w:lineRule="auto"/>
+              <w:rPr>
+                <w:rFonts w:asciiTheme="majorHAnsi" w:hAnsiTheme="majorHAnsi" w:cstheme="majorHAnsi"/>
+                <w:sz w:val="22"/>
+                <w:szCs w:val="22"/>
+              </w:rPr>
+            </w:pPr>
+            <w:r>
+              <w:rPr>
+                <w:rFonts w:asciiTheme="majorHAnsi" w:hAnsiTheme="majorHAnsi" w:cstheme="majorHAnsi"/>
+                <w:sz w:val="22"/>
+                <w:szCs w:val="22"/>
+              </w:rPr>
+              <w:t xml:space="preserve">A </w:t>
+            </w:r>
+            <w:proofErr w:type="spellStart"/>
+            <w:r>
+              <w:rPr>
+                <w:rFonts w:asciiTheme="majorHAnsi" w:hAnsiTheme="majorHAnsi" w:cstheme="majorHAnsi"/>
+                <w:sz w:val="22"/>
+                <w:szCs w:val="22"/>
+              </w:rPr>
+              <w:t>boolean</w:t>
+            </w:r>
+            <w:proofErr w:type="spellEnd"/>
+            <w:r>
+              <w:rPr>
+                <w:rFonts w:asciiTheme="majorHAnsi" w:hAnsiTheme="majorHAnsi" w:cstheme="majorHAnsi"/>
+                <w:sz w:val="22"/>
+                <w:szCs w:val="22"/>
+              </w:rPr>
+              <w:t xml:space="preserve"> value to indicate if the remedy is natural</w:t>
+            </w:r>
+          </w:p>
+        </w:tc>
+        <w:tc>
+          <w:tcPr>
+            <w:tcW w:w="2409" w:type="dxa"/>
+            <w:shd w:val="clear" w:color="auto" w:fill="auto"/>
+          </w:tcPr>
+          <w:p>
+            <w:pPr>
+              <w:widowControl w:val="0"/>
+              <w:spacing w:line="276" w:lineRule="auto"/>
+              <w:rPr>
+                <w:rFonts w:asciiTheme="majorHAnsi" w:hAnsiTheme="majorHAnsi" w:cstheme="majorHAnsi"/>
+                <w:sz w:val="22"/>
+                <w:szCs w:val="22"/>
+              </w:rPr>
+            </w:pPr>
+            <w:r>
+              <w:rPr>
+                <w:rFonts w:asciiTheme="majorHAnsi" w:hAnsiTheme="majorHAnsi" w:cstheme="majorHAnsi"/>
+                <w:sz w:val="22"/>
+                <w:szCs w:val="22"/>
+              </w:rPr>
+              <w:t>Checkbox</w:t>
+            </w:r>
+          </w:p>
+        </w:tc>
+      </w:tr>
+      <w:tr>
+        <w:tc>
+          <w:tcPr>
+            <w:tcW w:w="3686" w:type="dxa"/>
+            <w:shd w:val="clear" w:color="auto" w:fill="auto"/>
+          </w:tcPr>
+          <w:p>
+            <w:pPr>
+              <w:widowControl w:val="0"/>
+              <w:spacing w:line="276" w:lineRule="auto"/>
+              <w:rPr>
+                <w:rFonts w:asciiTheme="majorHAnsi" w:hAnsiTheme="majorHAnsi" w:cstheme="majorHAnsi"/>
+                <w:sz w:val="22"/>
+                <w:szCs w:val="22"/>
+              </w:rPr>
+            </w:pPr>
+            <w:r>
+              <w:rPr>
+                <w:rFonts w:asciiTheme="majorHAnsi" w:hAnsiTheme="majorHAnsi" w:cstheme="majorHAnsi"/>
+                <w:sz w:val="22"/>
+                <w:szCs w:val="22"/>
+              </w:rPr>
+              <w:t>Remedy</w:t>
+            </w:r>
+            <w:r>
+              <w:rPr>
+                <w:rFonts w:asciiTheme="majorHAnsi" w:hAnsiTheme="majorHAnsi" w:cstheme="majorHAnsi"/>
+                <w:sz w:val="22"/>
+                <w:szCs w:val="22"/>
+              </w:rPr>
+              <w:t xml:space="preserve"> </w:t>
+            </w:r>
+            <w:r>
+              <w:rPr>
+                <w:rFonts w:asciiTheme="majorHAnsi" w:hAnsiTheme="majorHAnsi" w:cstheme="majorHAnsi"/>
+                <w:sz w:val="22"/>
+                <w:szCs w:val="22"/>
+              </w:rPr>
+              <w:t>Price</w:t>
+            </w:r>
+          </w:p>
+        </w:tc>
+        <w:tc>
+          <w:tcPr>
+            <w:tcW w:w="4111" w:type="dxa"/>
+            <w:shd w:val="clear" w:color="auto" w:fill="auto"/>
+          </w:tcPr>
+          <w:p>
+            <w:pPr>
+              <w:widowControl w:val="0"/>
+              <w:spacing w:line="276" w:lineRule="auto"/>
+              <w:rPr>
+                <w:rFonts w:asciiTheme="majorHAnsi" w:hAnsiTheme="majorHAnsi" w:cstheme="majorHAnsi"/>
+                <w:sz w:val="22"/>
+                <w:szCs w:val="22"/>
+              </w:rPr>
+            </w:pPr>
+            <w:r>
+              <w:rPr>
+                <w:rFonts w:asciiTheme="majorHAnsi" w:hAnsiTheme="majorHAnsi" w:cstheme="majorHAnsi"/>
+                <w:sz w:val="22"/>
+                <w:szCs w:val="22"/>
+              </w:rPr>
+              <w:t>A real value formatted to currency, rounded to 2 decimals indicating the remedy price</w:t>
+            </w:r>
+          </w:p>
+        </w:tc>
+        <w:tc>
+          <w:tcPr>
+            <w:tcW w:w="2409" w:type="dxa"/>
+            <w:shd w:val="clear" w:color="auto" w:fill="auto"/>
+          </w:tcPr>
+          <w:p>
+            <w:pPr>
+              <w:widowControl w:val="0"/>
+              <w:spacing w:line="276" w:lineRule="auto"/>
+              <w:rPr>
+                <w:rFonts w:asciiTheme="majorHAnsi" w:hAnsiTheme="majorHAnsi" w:cstheme="majorHAnsi"/>
+                <w:sz w:val="22"/>
+                <w:szCs w:val="22"/>
+              </w:rPr>
+            </w:pPr>
+            <w:r>
+              <w:rPr>
+                <w:rFonts w:asciiTheme="majorHAnsi" w:hAnsiTheme="majorHAnsi" w:cstheme="majorHAnsi"/>
+                <w:sz w:val="22"/>
+                <w:szCs w:val="22"/>
+              </w:rPr>
+              <w:t>Edit</w:t>
+            </w:r>
           </w:p>
         </w:tc>
       </w:tr>
@@ -4729,16 +5511,13 @@
         <w:pStyle w:val="Heading2"/>
       </w:pPr>
       <w:r>
-        <w:t xml:space="preserve">OUTPUT: TABSHEET 2 </w:t>
+        <w:t xml:space="preserve">OUTPUT: </w:t>
       </w:r>
+      <w:proofErr w:type="spellStart"/>
       <w:r>
-        <w:rPr>
-          <w:b/>
-          <w:bCs/>
-          <w:color w:val="auto"/>
-        </w:rPr>
-        <w:t>(DO THIS FOR TWO tabsheets)</w:t>
+        <w:t>tsAdmin</w:t>
       </w:r>
+      <w:proofErr w:type="spellEnd"/>
     </w:p>
     <w:tbl>
       <w:tblPr>
@@ -4858,6 +5637,46 @@
                 <w:szCs w:val="22"/>
               </w:rPr>
             </w:pPr>
+            <w:r>
+              <w:rPr>
+                <w:rFonts w:asciiTheme="majorHAnsi" w:hAnsiTheme="majorHAnsi" w:cstheme="majorHAnsi"/>
+                <w:sz w:val="22"/>
+                <w:szCs w:val="22"/>
+              </w:rPr>
+              <w:t>User</w:t>
+            </w:r>
+            <w:r>
+              <w:rPr>
+                <w:rFonts w:asciiTheme="majorHAnsi" w:hAnsiTheme="majorHAnsi" w:cstheme="majorHAnsi"/>
+                <w:sz w:val="22"/>
+                <w:szCs w:val="22"/>
+              </w:rPr>
+              <w:t xml:space="preserve"> </w:t>
+            </w:r>
+            <w:r>
+              <w:rPr>
+                <w:rFonts w:asciiTheme="majorHAnsi" w:hAnsiTheme="majorHAnsi" w:cstheme="majorHAnsi"/>
+                <w:sz w:val="22"/>
+                <w:szCs w:val="22"/>
+              </w:rPr>
+              <w:t>DB</w:t>
+            </w:r>
+            <w:r>
+              <w:rPr>
+                <w:rFonts w:asciiTheme="majorHAnsi" w:hAnsiTheme="majorHAnsi" w:cstheme="majorHAnsi"/>
+                <w:sz w:val="22"/>
+                <w:szCs w:val="22"/>
+              </w:rPr>
+              <w:t xml:space="preserve"> </w:t>
+            </w:r>
+            <w:r>
+              <w:rPr>
+                <w:rFonts w:asciiTheme="majorHAnsi" w:hAnsiTheme="majorHAnsi" w:cstheme="majorHAnsi"/>
+                <w:sz w:val="22"/>
+                <w:szCs w:val="22"/>
+              </w:rPr>
+              <w:t>Information</w:t>
+            </w:r>
           </w:p>
         </w:tc>
         <w:tc>
@@ -4875,6 +5694,22 @@
                 <w:szCs w:val="22"/>
               </w:rPr>
             </w:pPr>
+            <w:r>
+              <w:rPr>
+                <w:rFonts w:asciiTheme="majorHAnsi" w:hAnsiTheme="majorHAnsi" w:cstheme="majorHAnsi"/>
+                <w:sz w:val="22"/>
+                <w:szCs w:val="22"/>
+              </w:rPr>
+              <w:t>All user records saved in the database sorted by rows with columns as fields</w:t>
+            </w:r>
+            <w:r>
+              <w:rPr>
+                <w:rFonts w:asciiTheme="majorHAnsi" w:hAnsiTheme="majorHAnsi" w:cstheme="majorHAnsi"/>
+                <w:sz w:val="22"/>
+                <w:szCs w:val="22"/>
+              </w:rPr>
+              <w:t xml:space="preserve"> selectable to display in other controls</w:t>
+            </w:r>
           </w:p>
         </w:tc>
         <w:tc>
@@ -4892,6 +5727,16 @@
                 <w:szCs w:val="22"/>
               </w:rPr>
             </w:pPr>
+            <w:proofErr w:type="spellStart"/>
+            <w:r>
+              <w:rPr>
+                <w:rFonts w:asciiTheme="majorHAnsi" w:hAnsiTheme="majorHAnsi" w:cstheme="majorHAnsi"/>
+                <w:sz w:val="22"/>
+                <w:szCs w:val="22"/>
+              </w:rPr>
+              <w:t>DBGrid</w:t>
+            </w:r>
+            <w:proofErr w:type="spellEnd"/>
           </w:p>
         </w:tc>
       </w:tr>
@@ -4911,6 +5756,14 @@
                 <w:szCs w:val="22"/>
               </w:rPr>
             </w:pPr>
+            <w:r>
+              <w:rPr>
+                <w:rFonts w:asciiTheme="majorHAnsi" w:hAnsiTheme="majorHAnsi" w:cstheme="majorHAnsi"/>
+                <w:sz w:val="22"/>
+                <w:szCs w:val="22"/>
+              </w:rPr>
+              <w:t>User Name</w:t>
+            </w:r>
           </w:p>
         </w:tc>
         <w:tc>
@@ -4928,6 +5781,30 @@
                 <w:szCs w:val="22"/>
               </w:rPr>
             </w:pPr>
+            <w:r>
+              <w:rPr>
+                <w:rFonts w:asciiTheme="majorHAnsi" w:hAnsiTheme="majorHAnsi" w:cstheme="majorHAnsi"/>
+                <w:sz w:val="22"/>
+                <w:szCs w:val="22"/>
+              </w:rPr>
+              <w:t xml:space="preserve">Display the user </w:t>
+            </w:r>
+            <w:r>
+              <w:rPr>
+                <w:rFonts w:asciiTheme="majorHAnsi" w:hAnsiTheme="majorHAnsi" w:cstheme="majorHAnsi"/>
+                <w:sz w:val="22"/>
+                <w:szCs w:val="22"/>
+              </w:rPr>
+              <w:t xml:space="preserve">record </w:t>
+            </w:r>
+            <w:r>
+              <w:rPr>
+                <w:rFonts w:asciiTheme="majorHAnsi" w:hAnsiTheme="majorHAnsi" w:cstheme="majorHAnsi"/>
+                <w:sz w:val="22"/>
+                <w:szCs w:val="22"/>
+              </w:rPr>
+              <w:t>name as a string</w:t>
+            </w:r>
           </w:p>
         </w:tc>
         <w:tc>
@@ -4945,6 +5822,605 @@
                 <w:szCs w:val="22"/>
               </w:rPr>
             </w:pPr>
+            <w:r>
+              <w:rPr>
+                <w:rFonts w:asciiTheme="majorHAnsi" w:hAnsiTheme="majorHAnsi" w:cstheme="majorHAnsi"/>
+                <w:sz w:val="22"/>
+                <w:szCs w:val="22"/>
+              </w:rPr>
+              <w:t>Edit</w:t>
+            </w:r>
+          </w:p>
+        </w:tc>
+      </w:tr>
+      <w:tr>
+        <w:tc>
+          <w:tcPr>
+            <w:tcW w:w="3686" w:type="dxa"/>
+            <w:shd w:val="clear" w:color="auto" w:fill="auto"/>
+          </w:tcPr>
+          <w:p>
+            <w:pPr>
+              <w:widowControl w:val="0"/>
+              <w:spacing w:line="276" w:lineRule="auto"/>
+              <w:rPr>
+                <w:rFonts w:asciiTheme="majorHAnsi" w:hAnsiTheme="majorHAnsi" w:cstheme="majorHAnsi"/>
+                <w:sz w:val="22"/>
+                <w:szCs w:val="22"/>
+              </w:rPr>
+            </w:pPr>
+            <w:r>
+              <w:rPr>
+                <w:rFonts w:asciiTheme="majorHAnsi" w:hAnsiTheme="majorHAnsi" w:cstheme="majorHAnsi"/>
+                <w:sz w:val="22"/>
+                <w:szCs w:val="22"/>
+              </w:rPr>
+              <w:t>User Surname</w:t>
+            </w:r>
+          </w:p>
+        </w:tc>
+        <w:tc>
+          <w:tcPr>
+            <w:tcW w:w="4111" w:type="dxa"/>
+            <w:shd w:val="clear" w:color="auto" w:fill="auto"/>
+          </w:tcPr>
+          <w:p>
+            <w:pPr>
+              <w:widowControl w:val="0"/>
+              <w:spacing w:line="276" w:lineRule="auto"/>
+              <w:rPr>
+                <w:rFonts w:asciiTheme="majorHAnsi" w:hAnsiTheme="majorHAnsi" w:cstheme="majorHAnsi"/>
+                <w:sz w:val="22"/>
+                <w:szCs w:val="22"/>
+              </w:rPr>
+            </w:pPr>
+            <w:r>
+              <w:rPr>
+                <w:rFonts w:asciiTheme="majorHAnsi" w:hAnsiTheme="majorHAnsi" w:cstheme="majorHAnsi"/>
+                <w:sz w:val="22"/>
+                <w:szCs w:val="22"/>
+              </w:rPr>
+              <w:t>Display the user record surname as a string</w:t>
+            </w:r>
+          </w:p>
+        </w:tc>
+        <w:tc>
+          <w:tcPr>
+            <w:tcW w:w="2409" w:type="dxa"/>
+            <w:shd w:val="clear" w:color="auto" w:fill="auto"/>
+          </w:tcPr>
+          <w:p>
+            <w:pPr>
+              <w:widowControl w:val="0"/>
+              <w:spacing w:line="276" w:lineRule="auto"/>
+              <w:rPr>
+                <w:rFonts w:asciiTheme="majorHAnsi" w:hAnsiTheme="majorHAnsi" w:cstheme="majorHAnsi"/>
+                <w:sz w:val="22"/>
+                <w:szCs w:val="22"/>
+              </w:rPr>
+            </w:pPr>
+            <w:r>
+              <w:rPr>
+                <w:rFonts w:asciiTheme="majorHAnsi" w:hAnsiTheme="majorHAnsi" w:cstheme="majorHAnsi"/>
+                <w:sz w:val="22"/>
+                <w:szCs w:val="22"/>
+              </w:rPr>
+              <w:t>Edit</w:t>
+            </w:r>
+          </w:p>
+        </w:tc>
+      </w:tr>
+      <w:tr>
+        <w:tc>
+          <w:tcPr>
+            <w:tcW w:w="3686" w:type="dxa"/>
+            <w:shd w:val="clear" w:color="auto" w:fill="auto"/>
+          </w:tcPr>
+          <w:p>
+            <w:pPr>
+              <w:widowControl w:val="0"/>
+              <w:spacing w:line="276" w:lineRule="auto"/>
+              <w:rPr>
+                <w:rFonts w:asciiTheme="majorHAnsi" w:hAnsiTheme="majorHAnsi" w:cstheme="majorHAnsi"/>
+                <w:sz w:val="22"/>
+                <w:szCs w:val="22"/>
+              </w:rPr>
+            </w:pPr>
+            <w:r>
+              <w:rPr>
+                <w:rFonts w:asciiTheme="majorHAnsi" w:hAnsiTheme="majorHAnsi" w:cstheme="majorHAnsi"/>
+                <w:sz w:val="22"/>
+                <w:szCs w:val="22"/>
+              </w:rPr>
+              <w:t>User Email</w:t>
+            </w:r>
+          </w:p>
+        </w:tc>
+        <w:tc>
+          <w:tcPr>
+            <w:tcW w:w="4111" w:type="dxa"/>
+            <w:shd w:val="clear" w:color="auto" w:fill="auto"/>
+          </w:tcPr>
+          <w:p>
+            <w:pPr>
+              <w:widowControl w:val="0"/>
+              <w:spacing w:line="276" w:lineRule="auto"/>
+              <w:rPr>
+                <w:rFonts w:asciiTheme="majorHAnsi" w:hAnsiTheme="majorHAnsi" w:cstheme="majorHAnsi"/>
+                <w:sz w:val="22"/>
+                <w:szCs w:val="22"/>
+              </w:rPr>
+            </w:pPr>
+            <w:r>
+              <w:rPr>
+                <w:rFonts w:asciiTheme="majorHAnsi" w:hAnsiTheme="majorHAnsi" w:cstheme="majorHAnsi"/>
+                <w:sz w:val="22"/>
+                <w:szCs w:val="22"/>
+              </w:rPr>
+              <w:t>Display the user record email as a string</w:t>
+            </w:r>
+          </w:p>
+        </w:tc>
+        <w:tc>
+          <w:tcPr>
+            <w:tcW w:w="2409" w:type="dxa"/>
+            <w:shd w:val="clear" w:color="auto" w:fill="auto"/>
+          </w:tcPr>
+          <w:p>
+            <w:pPr>
+              <w:widowControl w:val="0"/>
+              <w:spacing w:line="276" w:lineRule="auto"/>
+              <w:rPr>
+                <w:rFonts w:asciiTheme="majorHAnsi" w:hAnsiTheme="majorHAnsi" w:cstheme="majorHAnsi"/>
+                <w:sz w:val="22"/>
+                <w:szCs w:val="22"/>
+              </w:rPr>
+            </w:pPr>
+            <w:r>
+              <w:rPr>
+                <w:rFonts w:asciiTheme="majorHAnsi" w:hAnsiTheme="majorHAnsi" w:cstheme="majorHAnsi"/>
+                <w:sz w:val="22"/>
+                <w:szCs w:val="22"/>
+              </w:rPr>
+              <w:t>Edit</w:t>
+            </w:r>
+          </w:p>
+        </w:tc>
+      </w:tr>
+      <w:tr>
+        <w:tc>
+          <w:tcPr>
+            <w:tcW w:w="3686" w:type="dxa"/>
+            <w:shd w:val="clear" w:color="auto" w:fill="auto"/>
+          </w:tcPr>
+          <w:p>
+            <w:pPr>
+              <w:widowControl w:val="0"/>
+              <w:spacing w:line="276" w:lineRule="auto"/>
+              <w:rPr>
+                <w:rFonts w:asciiTheme="majorHAnsi" w:hAnsiTheme="majorHAnsi" w:cstheme="majorHAnsi"/>
+                <w:sz w:val="22"/>
+                <w:szCs w:val="22"/>
+              </w:rPr>
+            </w:pPr>
+            <w:r>
+              <w:rPr>
+                <w:rFonts w:asciiTheme="majorHAnsi" w:hAnsiTheme="majorHAnsi" w:cstheme="majorHAnsi"/>
+                <w:sz w:val="22"/>
+                <w:szCs w:val="22"/>
+              </w:rPr>
+              <w:t>User Gender</w:t>
+            </w:r>
+          </w:p>
+        </w:tc>
+        <w:tc>
+          <w:tcPr>
+            <w:tcW w:w="4111" w:type="dxa"/>
+            <w:shd w:val="clear" w:color="auto" w:fill="auto"/>
+          </w:tcPr>
+          <w:p>
+            <w:pPr>
+              <w:widowControl w:val="0"/>
+              <w:spacing w:line="276" w:lineRule="auto"/>
+              <w:rPr>
+                <w:rFonts w:asciiTheme="majorHAnsi" w:hAnsiTheme="majorHAnsi" w:cstheme="majorHAnsi"/>
+                <w:sz w:val="22"/>
+                <w:szCs w:val="22"/>
+              </w:rPr>
+            </w:pPr>
+            <w:r>
+              <w:rPr>
+                <w:rFonts w:asciiTheme="majorHAnsi" w:hAnsiTheme="majorHAnsi" w:cstheme="majorHAnsi"/>
+                <w:sz w:val="22"/>
+                <w:szCs w:val="22"/>
+              </w:rPr>
+              <w:t xml:space="preserve">Display the user record gender as a </w:t>
+            </w:r>
+            <w:proofErr w:type="spellStart"/>
+            <w:r>
+              <w:rPr>
+                <w:rFonts w:asciiTheme="majorHAnsi" w:hAnsiTheme="majorHAnsi" w:cstheme="majorHAnsi"/>
+                <w:sz w:val="22"/>
+                <w:szCs w:val="22"/>
+              </w:rPr>
+              <w:t>boolean</w:t>
+            </w:r>
+            <w:proofErr w:type="spellEnd"/>
+            <w:r>
+              <w:rPr>
+                <w:rFonts w:asciiTheme="majorHAnsi" w:hAnsiTheme="majorHAnsi" w:cstheme="majorHAnsi"/>
+                <w:sz w:val="22"/>
+                <w:szCs w:val="22"/>
+              </w:rPr>
+              <w:t>. True if male, false if female</w:t>
+            </w:r>
+          </w:p>
+        </w:tc>
+        <w:tc>
+          <w:tcPr>
+            <w:tcW w:w="2409" w:type="dxa"/>
+            <w:shd w:val="clear" w:color="auto" w:fill="auto"/>
+          </w:tcPr>
+          <w:p>
+            <w:pPr>
+              <w:widowControl w:val="0"/>
+              <w:spacing w:line="276" w:lineRule="auto"/>
+              <w:rPr>
+                <w:rFonts w:asciiTheme="majorHAnsi" w:hAnsiTheme="majorHAnsi" w:cstheme="majorHAnsi"/>
+                <w:sz w:val="22"/>
+                <w:szCs w:val="22"/>
+              </w:rPr>
+            </w:pPr>
+            <w:r>
+              <w:rPr>
+                <w:rFonts w:asciiTheme="majorHAnsi" w:hAnsiTheme="majorHAnsi" w:cstheme="majorHAnsi"/>
+                <w:sz w:val="22"/>
+                <w:szCs w:val="22"/>
+              </w:rPr>
+              <w:t>Checkbox</w:t>
+            </w:r>
+          </w:p>
+        </w:tc>
+      </w:tr>
+      <w:tr>
+        <w:tc>
+          <w:tcPr>
+            <w:tcW w:w="3686" w:type="dxa"/>
+            <w:shd w:val="clear" w:color="auto" w:fill="auto"/>
+          </w:tcPr>
+          <w:p>
+            <w:pPr>
+              <w:widowControl w:val="0"/>
+              <w:spacing w:line="276" w:lineRule="auto"/>
+              <w:rPr>
+                <w:rFonts w:asciiTheme="majorHAnsi" w:hAnsiTheme="majorHAnsi" w:cstheme="majorHAnsi"/>
+                <w:sz w:val="22"/>
+                <w:szCs w:val="22"/>
+              </w:rPr>
+            </w:pPr>
+            <w:r>
+              <w:rPr>
+                <w:rFonts w:asciiTheme="majorHAnsi" w:hAnsiTheme="majorHAnsi" w:cstheme="majorHAnsi"/>
+                <w:sz w:val="22"/>
+                <w:szCs w:val="22"/>
+              </w:rPr>
+              <w:t>User Type</w:t>
+            </w:r>
+          </w:p>
+        </w:tc>
+        <w:tc>
+          <w:tcPr>
+            <w:tcW w:w="4111" w:type="dxa"/>
+            <w:shd w:val="clear" w:color="auto" w:fill="auto"/>
+          </w:tcPr>
+          <w:p>
+            <w:pPr>
+              <w:widowControl w:val="0"/>
+              <w:spacing w:line="276" w:lineRule="auto"/>
+              <w:rPr>
+                <w:rFonts w:asciiTheme="majorHAnsi" w:hAnsiTheme="majorHAnsi" w:cstheme="majorHAnsi"/>
+                <w:sz w:val="22"/>
+                <w:szCs w:val="22"/>
+              </w:rPr>
+            </w:pPr>
+            <w:r>
+              <w:rPr>
+                <w:rFonts w:asciiTheme="majorHAnsi" w:hAnsiTheme="majorHAnsi" w:cstheme="majorHAnsi"/>
+                <w:sz w:val="22"/>
+                <w:szCs w:val="22"/>
+              </w:rPr>
+              <w:t xml:space="preserve">Display the user record type as a </w:t>
+            </w:r>
+            <w:proofErr w:type="spellStart"/>
+            <w:r>
+              <w:rPr>
+                <w:rFonts w:asciiTheme="majorHAnsi" w:hAnsiTheme="majorHAnsi" w:cstheme="majorHAnsi"/>
+                <w:sz w:val="22"/>
+                <w:szCs w:val="22"/>
+              </w:rPr>
+              <w:t>boolean</w:t>
+            </w:r>
+            <w:proofErr w:type="spellEnd"/>
+            <w:r>
+              <w:rPr>
+                <w:rFonts w:asciiTheme="majorHAnsi" w:hAnsiTheme="majorHAnsi" w:cstheme="majorHAnsi"/>
+                <w:sz w:val="22"/>
+                <w:szCs w:val="22"/>
+              </w:rPr>
+              <w:t>. True if Admin, False if only User.</w:t>
+            </w:r>
+          </w:p>
+        </w:tc>
+        <w:tc>
+          <w:tcPr>
+            <w:tcW w:w="2409" w:type="dxa"/>
+            <w:shd w:val="clear" w:color="auto" w:fill="auto"/>
+          </w:tcPr>
+          <w:p>
+            <w:pPr>
+              <w:widowControl w:val="0"/>
+              <w:spacing w:line="276" w:lineRule="auto"/>
+              <w:rPr>
+                <w:rFonts w:asciiTheme="majorHAnsi" w:hAnsiTheme="majorHAnsi" w:cstheme="majorHAnsi"/>
+                <w:sz w:val="22"/>
+                <w:szCs w:val="22"/>
+              </w:rPr>
+            </w:pPr>
+            <w:r>
+              <w:rPr>
+                <w:rFonts w:asciiTheme="majorHAnsi" w:hAnsiTheme="majorHAnsi" w:cstheme="majorHAnsi"/>
+                <w:sz w:val="22"/>
+                <w:szCs w:val="22"/>
+              </w:rPr>
+              <w:t>Checkbox</w:t>
+            </w:r>
+          </w:p>
+        </w:tc>
+      </w:tr>
+      <w:tr>
+        <w:tc>
+          <w:tcPr>
+            <w:tcW w:w="3686" w:type="dxa"/>
+            <w:shd w:val="clear" w:color="auto" w:fill="auto"/>
+          </w:tcPr>
+          <w:p>
+            <w:pPr>
+              <w:widowControl w:val="0"/>
+              <w:spacing w:line="276" w:lineRule="auto"/>
+              <w:rPr>
+                <w:rFonts w:asciiTheme="majorHAnsi" w:hAnsiTheme="majorHAnsi" w:cstheme="majorHAnsi"/>
+                <w:sz w:val="22"/>
+                <w:szCs w:val="22"/>
+              </w:rPr>
+            </w:pPr>
+            <w:r>
+              <w:rPr>
+                <w:rFonts w:asciiTheme="majorHAnsi" w:hAnsiTheme="majorHAnsi" w:cstheme="majorHAnsi"/>
+                <w:sz w:val="22"/>
+                <w:szCs w:val="22"/>
+              </w:rPr>
+              <w:t>User Prescriptions</w:t>
+            </w:r>
+          </w:p>
+        </w:tc>
+        <w:tc>
+          <w:tcPr>
+            <w:tcW w:w="4111" w:type="dxa"/>
+            <w:shd w:val="clear" w:color="auto" w:fill="auto"/>
+          </w:tcPr>
+          <w:p>
+            <w:pPr>
+              <w:widowControl w:val="0"/>
+              <w:spacing w:line="276" w:lineRule="auto"/>
+              <w:rPr>
+                <w:rFonts w:asciiTheme="majorHAnsi" w:hAnsiTheme="majorHAnsi" w:cstheme="majorHAnsi"/>
+                <w:sz w:val="22"/>
+                <w:szCs w:val="22"/>
+              </w:rPr>
+            </w:pPr>
+            <w:r>
+              <w:rPr>
+                <w:rFonts w:asciiTheme="majorHAnsi" w:hAnsiTheme="majorHAnsi" w:cstheme="majorHAnsi"/>
+                <w:sz w:val="22"/>
+                <w:szCs w:val="22"/>
+              </w:rPr>
+              <w:t>Display the user record connected prescriptions from the database in a list as strings</w:t>
+            </w:r>
+          </w:p>
+        </w:tc>
+        <w:tc>
+          <w:tcPr>
+            <w:tcW w:w="2409" w:type="dxa"/>
+            <w:shd w:val="clear" w:color="auto" w:fill="auto"/>
+          </w:tcPr>
+          <w:p>
+            <w:pPr>
+              <w:widowControl w:val="0"/>
+              <w:spacing w:line="276" w:lineRule="auto"/>
+              <w:rPr>
+                <w:rFonts w:asciiTheme="majorHAnsi" w:hAnsiTheme="majorHAnsi" w:cstheme="majorHAnsi"/>
+                <w:sz w:val="22"/>
+                <w:szCs w:val="22"/>
+              </w:rPr>
+            </w:pPr>
+            <w:proofErr w:type="spellStart"/>
+            <w:r>
+              <w:rPr>
+                <w:rFonts w:asciiTheme="majorHAnsi" w:hAnsiTheme="majorHAnsi" w:cstheme="majorHAnsi"/>
+                <w:sz w:val="22"/>
+                <w:szCs w:val="22"/>
+              </w:rPr>
+              <w:t>Listbox</w:t>
+            </w:r>
+            <w:proofErr w:type="spellEnd"/>
+          </w:p>
+        </w:tc>
+      </w:tr>
+      <w:tr>
+        <w:tc>
+          <w:tcPr>
+            <w:tcW w:w="3686" w:type="dxa"/>
+            <w:shd w:val="clear" w:color="auto" w:fill="auto"/>
+          </w:tcPr>
+          <w:p>
+            <w:pPr>
+              <w:widowControl w:val="0"/>
+              <w:spacing w:line="276" w:lineRule="auto"/>
+              <w:rPr>
+                <w:rFonts w:asciiTheme="majorHAnsi" w:hAnsiTheme="majorHAnsi" w:cstheme="majorHAnsi"/>
+                <w:sz w:val="22"/>
+                <w:szCs w:val="22"/>
+              </w:rPr>
+            </w:pPr>
+            <w:r>
+              <w:rPr>
+                <w:rFonts w:asciiTheme="majorHAnsi" w:hAnsiTheme="majorHAnsi" w:cstheme="majorHAnsi"/>
+                <w:sz w:val="22"/>
+                <w:szCs w:val="22"/>
+              </w:rPr>
+              <w:t>Prescription Dosage</w:t>
+            </w:r>
+          </w:p>
+        </w:tc>
+        <w:tc>
+          <w:tcPr>
+            <w:tcW w:w="4111" w:type="dxa"/>
+            <w:shd w:val="clear" w:color="auto" w:fill="auto"/>
+          </w:tcPr>
+          <w:p>
+            <w:pPr>
+              <w:widowControl w:val="0"/>
+              <w:spacing w:line="276" w:lineRule="auto"/>
+              <w:rPr>
+                <w:rFonts w:asciiTheme="majorHAnsi" w:hAnsiTheme="majorHAnsi" w:cstheme="majorHAnsi"/>
+                <w:sz w:val="22"/>
+                <w:szCs w:val="22"/>
+              </w:rPr>
+            </w:pPr>
+            <w:r>
+              <w:rPr>
+                <w:rFonts w:asciiTheme="majorHAnsi" w:hAnsiTheme="majorHAnsi" w:cstheme="majorHAnsi"/>
+                <w:sz w:val="22"/>
+                <w:szCs w:val="22"/>
+              </w:rPr>
+              <w:t>Display the dosage of the selected prescription as a string</w:t>
+            </w:r>
+          </w:p>
+        </w:tc>
+        <w:tc>
+          <w:tcPr>
+            <w:tcW w:w="2409" w:type="dxa"/>
+            <w:shd w:val="clear" w:color="auto" w:fill="auto"/>
+          </w:tcPr>
+          <w:p>
+            <w:pPr>
+              <w:widowControl w:val="0"/>
+              <w:spacing w:line="276" w:lineRule="auto"/>
+              <w:rPr>
+                <w:rFonts w:asciiTheme="majorHAnsi" w:hAnsiTheme="majorHAnsi" w:cstheme="majorHAnsi"/>
+                <w:sz w:val="22"/>
+                <w:szCs w:val="22"/>
+              </w:rPr>
+            </w:pPr>
+            <w:proofErr w:type="spellStart"/>
+            <w:r>
+              <w:rPr>
+                <w:rFonts w:asciiTheme="majorHAnsi" w:hAnsiTheme="majorHAnsi" w:cstheme="majorHAnsi"/>
+                <w:sz w:val="22"/>
+                <w:szCs w:val="22"/>
+              </w:rPr>
+              <w:t>Richedit</w:t>
+            </w:r>
+            <w:proofErr w:type="spellEnd"/>
+          </w:p>
+        </w:tc>
+      </w:tr>
+      <w:tr>
+        <w:tc>
+          <w:tcPr>
+            <w:tcW w:w="3686" w:type="dxa"/>
+            <w:shd w:val="clear" w:color="auto" w:fill="auto"/>
+          </w:tcPr>
+          <w:p>
+            <w:pPr>
+              <w:widowControl w:val="0"/>
+              <w:spacing w:line="276" w:lineRule="auto"/>
+              <w:rPr>
+                <w:rFonts w:asciiTheme="majorHAnsi" w:hAnsiTheme="majorHAnsi" w:cstheme="majorHAnsi"/>
+                <w:sz w:val="22"/>
+                <w:szCs w:val="22"/>
+              </w:rPr>
+            </w:pPr>
+            <w:r>
+              <w:rPr>
+                <w:rFonts w:asciiTheme="majorHAnsi" w:hAnsiTheme="majorHAnsi" w:cstheme="majorHAnsi"/>
+                <w:sz w:val="22"/>
+                <w:szCs w:val="22"/>
+              </w:rPr>
+              <w:t>Prescription Days Used</w:t>
+            </w:r>
+          </w:p>
+        </w:tc>
+        <w:tc>
+          <w:tcPr>
+            <w:tcW w:w="4111" w:type="dxa"/>
+            <w:shd w:val="clear" w:color="auto" w:fill="auto"/>
+          </w:tcPr>
+          <w:p>
+            <w:pPr>
+              <w:widowControl w:val="0"/>
+              <w:spacing w:line="276" w:lineRule="auto"/>
+              <w:rPr>
+                <w:rFonts w:asciiTheme="majorHAnsi" w:hAnsiTheme="majorHAnsi" w:cstheme="majorHAnsi"/>
+                <w:sz w:val="22"/>
+                <w:szCs w:val="22"/>
+              </w:rPr>
+            </w:pPr>
+            <w:r>
+              <w:rPr>
+                <w:rFonts w:asciiTheme="majorHAnsi" w:hAnsiTheme="majorHAnsi" w:cstheme="majorHAnsi"/>
+                <w:sz w:val="22"/>
+                <w:szCs w:val="22"/>
+              </w:rPr>
+              <w:t xml:space="preserve">Display the amount of days a prescription </w:t>
+            </w:r>
+            <w:r>
+              <w:rPr>
+                <w:rFonts w:asciiTheme="majorHAnsi" w:hAnsiTheme="majorHAnsi" w:cstheme="majorHAnsi"/>
+                <w:sz w:val="22"/>
+                <w:szCs w:val="22"/>
+              </w:rPr>
+              <w:lastRenderedPageBreak/>
+              <w:t>was used</w:t>
+            </w:r>
+          </w:p>
+        </w:tc>
+        <w:tc>
+          <w:tcPr>
+            <w:tcW w:w="2409" w:type="dxa"/>
+            <w:shd w:val="clear" w:color="auto" w:fill="auto"/>
+          </w:tcPr>
+          <w:p>
+            <w:pPr>
+              <w:widowControl w:val="0"/>
+              <w:spacing w:line="276" w:lineRule="auto"/>
+              <w:rPr>
+                <w:rFonts w:asciiTheme="majorHAnsi" w:hAnsiTheme="majorHAnsi" w:cstheme="majorHAnsi"/>
+                <w:sz w:val="22"/>
+                <w:szCs w:val="22"/>
+              </w:rPr>
+            </w:pPr>
+            <w:proofErr w:type="spellStart"/>
+            <w:r>
+              <w:rPr>
+                <w:rFonts w:asciiTheme="majorHAnsi" w:hAnsiTheme="majorHAnsi" w:cstheme="majorHAnsi"/>
+                <w:sz w:val="22"/>
+                <w:szCs w:val="22"/>
+              </w:rPr>
+              <w:lastRenderedPageBreak/>
+              <w:t>SpinEdit</w:t>
+            </w:r>
+            <w:proofErr w:type="spellEnd"/>
           </w:p>
         </w:tc>
       </w:tr>
@@ -4952,7 +6428,7 @@
     <w:p/>
     <w:p/>
     <w:sectPr>
-      <w:footerReference w:type="default" r:id="rId13"/>
+      <w:footerReference w:type="default" r:id="rId14"/>
       <w:pgSz w:w="11906" w:h="16838"/>
       <w:pgMar w:top="720" w:right="720" w:bottom="720" w:left="720" w:header="0" w:footer="283" w:gutter="0"/>
       <w:pgNumType w:start="0"/>
@@ -5951,9 +7427,6 @@
     <w:pPr>
       <w:suppressLineNumbers/>
     </w:pPr>
-    <w:rPr>
-      <w:lang/>
-    </w:rPr>
   </w:style>
   <w:style w:type="paragraph" w:styleId="ListParagraph">
     <w:name w:val="List Paragraph"/>

</xml_diff>